<commit_message>
Aggiunta Use Cases (odio visual paradigms)
</commit_message>
<xml_diff>
--- a/derivables/RequirementsAndUseCases_CineHub.docx
+++ b/derivables/RequirementsAndUseCases_CineHub.docx
@@ -4980,10 +4980,4156 @@
       </w:tr>
     </w:tbl>
     <w:p/>
+    <w:p>
+      <w:pPr>
+        <w:pStyle w:val="Titolo1"/>
+        <w:jc w:val="center"/>
+        <w:rPr>
+          <w:b/>
+          <w:bCs/>
+          <w:sz w:val="48"/>
+          <w:szCs w:val="48"/>
+          <w:lang w:val="en-US"/>
+        </w:rPr>
+      </w:pPr>
+      <w:r>
+        <w:rPr>
+          <w:b/>
+          <w:bCs/>
+          <w:sz w:val="48"/>
+          <w:szCs w:val="48"/>
+          <w:lang w:val="en-US"/>
+        </w:rPr>
+        <w:t>Use Cases</w:t>
+      </w:r>
+    </w:p>
+    <w:p>
+      <w:pPr>
+        <w:pStyle w:val="Titolo1"/>
+        <w:rPr>
+          <w:b/>
+          <w:bCs/>
+          <w:lang w:val="en-US"/>
+        </w:rPr>
+      </w:pPr>
+      <w:r>
+        <w:rPr>
+          <w:b/>
+          <w:bCs/>
+          <w:noProof/>
+          <w:lang w:val="en-US"/>
+        </w:rPr>
+        <w:drawing>
+          <wp:anchor distT="0" distB="0" distL="114300" distR="114300" simplePos="0" relativeHeight="251658240" behindDoc="0" locked="0" layoutInCell="1" allowOverlap="1" wp14:anchorId="1E9E587E" wp14:editId="7660A0C0">
+            <wp:simplePos x="0" y="0"/>
+            <wp:positionH relativeFrom="margin">
+              <wp:align>center</wp:align>
+            </wp:positionH>
+            <wp:positionV relativeFrom="paragraph">
+              <wp:posOffset>459789</wp:posOffset>
+            </wp:positionV>
+            <wp:extent cx="7226419" cy="3106616"/>
+            <wp:effectExtent l="0" t="0" r="0" b="0"/>
+            <wp:wrapThrough wrapText="bothSides">
+              <wp:wrapPolygon edited="0">
+                <wp:start x="0" y="0"/>
+                <wp:lineTo x="0" y="21459"/>
+                <wp:lineTo x="21524" y="21459"/>
+                <wp:lineTo x="21524" y="0"/>
+                <wp:lineTo x="0" y="0"/>
+              </wp:wrapPolygon>
+            </wp:wrapThrough>
+            <wp:docPr id="1" name="Immagine 1"/>
+            <wp:cNvGraphicFramePr>
+              <a:graphicFrameLocks xmlns:a="http://schemas.openxmlformats.org/drawingml/2006/main" noChangeAspect="1"/>
+            </wp:cNvGraphicFramePr>
+            <a:graphic xmlns:a="http://schemas.openxmlformats.org/drawingml/2006/main">
+              <a:graphicData uri="http://schemas.openxmlformats.org/drawingml/2006/picture">
+                <pic:pic xmlns:pic="http://schemas.openxmlformats.org/drawingml/2006/picture">
+                  <pic:nvPicPr>
+                    <pic:cNvPr id="0" name="Picture 1"/>
+                    <pic:cNvPicPr>
+                      <a:picLocks noChangeAspect="1" noChangeArrowheads="1"/>
+                    </pic:cNvPicPr>
+                  </pic:nvPicPr>
+                  <pic:blipFill>
+                    <a:blip r:embed="rId10">
+                      <a:extLst>
+                        <a:ext uri="{28A0092B-C50C-407E-A947-70E740481C1C}">
+                          <a14:useLocalDpi xmlns:a14="http://schemas.microsoft.com/office/drawing/2010/main" val="0"/>
+                        </a:ext>
+                      </a:extLst>
+                    </a:blip>
+                    <a:srcRect/>
+                    <a:stretch>
+                      <a:fillRect/>
+                    </a:stretch>
+                  </pic:blipFill>
+                  <pic:spPr bwMode="auto">
+                    <a:xfrm>
+                      <a:off x="0" y="0"/>
+                      <a:ext cx="7226419" cy="3106616"/>
+                    </a:xfrm>
+                    <a:prstGeom prst="rect">
+                      <a:avLst/>
+                    </a:prstGeom>
+                    <a:noFill/>
+                    <a:ln>
+                      <a:noFill/>
+                    </a:ln>
+                  </pic:spPr>
+                </pic:pic>
+              </a:graphicData>
+            </a:graphic>
+            <wp14:sizeRelH relativeFrom="margin">
+              <wp14:pctWidth>0</wp14:pctWidth>
+            </wp14:sizeRelH>
+            <wp14:sizeRelV relativeFrom="margin">
+              <wp14:pctHeight>0</wp14:pctHeight>
+            </wp14:sizeRelV>
+          </wp:anchor>
+        </w:drawing>
+      </w:r>
+      <w:r>
+        <w:rPr>
+          <w:b/>
+          <w:bCs/>
+          <w:lang w:val="en-US"/>
+        </w:rPr>
+        <w:t xml:space="preserve">1. </w:t>
+      </w:r>
+      <w:proofErr w:type="spellStart"/>
+      <w:r>
+        <w:rPr>
+          <w:b/>
+          <w:bCs/>
+          <w:lang w:val="en-US"/>
+        </w:rPr>
+        <w:t>Gestione</w:t>
+      </w:r>
+      <w:proofErr w:type="spellEnd"/>
+      <w:r>
+        <w:rPr>
+          <w:b/>
+          <w:bCs/>
+          <w:lang w:val="en-US"/>
+        </w:rPr>
+        <w:t xml:space="preserve"> </w:t>
+      </w:r>
+      <w:proofErr w:type="spellStart"/>
+      <w:r>
+        <w:rPr>
+          <w:b/>
+          <w:bCs/>
+          <w:lang w:val="en-US"/>
+        </w:rPr>
+        <w:t>Utenti</w:t>
+      </w:r>
+      <w:proofErr w:type="spellEnd"/>
+      <w:r>
+        <w:rPr>
+          <w:b/>
+          <w:bCs/>
+          <w:lang w:val="en-US"/>
+        </w:rPr>
+        <w:t xml:space="preserve"> – Use Cases</w:t>
+      </w:r>
+    </w:p>
+    <w:p>
+      <w:pPr>
+        <w:rPr>
+          <w:lang w:val="en-US"/>
+        </w:rPr>
+      </w:pPr>
+    </w:p>
+    <w:tbl>
+      <w:tblPr>
+        <w:tblStyle w:val="Grigliatabella"/>
+        <w:tblW w:w="0" w:type="auto"/>
+        <w:jc w:val="center"/>
+        <w:tblLook w:val="04A0" w:firstRow="1" w:lastRow="0" w:firstColumn="1" w:lastColumn="0" w:noHBand="0" w:noVBand="1"/>
+      </w:tblPr>
+      <w:tblGrid>
+        <w:gridCol w:w="3204"/>
+        <w:gridCol w:w="5812"/>
+      </w:tblGrid>
+      <w:tr>
+        <w:trPr>
+          <w:jc w:val="center"/>
+        </w:trPr>
+        <w:tc>
+          <w:tcPr>
+            <w:tcW w:w="3261" w:type="dxa"/>
+          </w:tcPr>
+          <w:p>
+            <w:pPr>
+              <w:rPr>
+                <w:b/>
+                <w:bCs/>
+                <w:i/>
+                <w:iCs/>
+                <w:lang w:val="en-US"/>
+              </w:rPr>
+            </w:pPr>
+            <w:r>
+              <w:rPr>
+                <w:b/>
+                <w:bCs/>
+                <w:i/>
+                <w:iCs/>
+                <w:lang w:val="en-US"/>
+              </w:rPr>
+              <w:t>Nome</w:t>
+            </w:r>
+          </w:p>
+        </w:tc>
+        <w:tc>
+          <w:tcPr>
+            <w:tcW w:w="5902" w:type="dxa"/>
+          </w:tcPr>
+          <w:p>
+            <w:pPr>
+              <w:jc w:val="center"/>
+              <w:rPr>
+                <w:lang w:val="en-US"/>
+              </w:rPr>
+            </w:pPr>
+            <w:proofErr w:type="spellStart"/>
+            <w:r>
+              <w:rPr>
+                <w:lang w:val="en-US"/>
+              </w:rPr>
+              <w:t>Registrazione</w:t>
+            </w:r>
+            <w:proofErr w:type="spellEnd"/>
+            <w:r>
+              <w:rPr>
+                <w:lang w:val="en-US"/>
+              </w:rPr>
+              <w:t xml:space="preserve"> </w:t>
+            </w:r>
+            <w:proofErr w:type="spellStart"/>
+            <w:r>
+              <w:rPr>
+                <w:lang w:val="en-US"/>
+              </w:rPr>
+              <w:t>Utente</w:t>
+            </w:r>
+            <w:proofErr w:type="spellEnd"/>
+            <w:r>
+              <w:rPr>
+                <w:lang w:val="en-US"/>
+              </w:rPr>
+              <w:t xml:space="preserve"> – UC 1.1</w:t>
+            </w:r>
+          </w:p>
+        </w:tc>
+      </w:tr>
+      <w:tr>
+        <w:trPr>
+          <w:jc w:val="center"/>
+        </w:trPr>
+        <w:tc>
+          <w:tcPr>
+            <w:tcW w:w="3261" w:type="dxa"/>
+          </w:tcPr>
+          <w:p>
+            <w:pPr>
+              <w:rPr>
+                <w:b/>
+                <w:bCs/>
+                <w:i/>
+                <w:iCs/>
+                <w:lang w:val="en-US"/>
+              </w:rPr>
+            </w:pPr>
+            <w:proofErr w:type="spellStart"/>
+            <w:r>
+              <w:rPr>
+                <w:b/>
+                <w:bCs/>
+                <w:i/>
+                <w:iCs/>
+                <w:lang w:val="en-US"/>
+              </w:rPr>
+              <w:t>Riferimenti</w:t>
+            </w:r>
+            <w:proofErr w:type="spellEnd"/>
+            <w:r>
+              <w:rPr>
+                <w:b/>
+                <w:bCs/>
+                <w:i/>
+                <w:iCs/>
+                <w:lang w:val="en-US"/>
+              </w:rPr>
+              <w:t xml:space="preserve"> a </w:t>
+            </w:r>
+            <w:proofErr w:type="spellStart"/>
+            <w:r>
+              <w:rPr>
+                <w:b/>
+                <w:bCs/>
+                <w:i/>
+                <w:iCs/>
+                <w:lang w:val="en-US"/>
+              </w:rPr>
+              <w:t>requisiti</w:t>
+            </w:r>
+            <w:proofErr w:type="spellEnd"/>
+            <w:r>
+              <w:rPr>
+                <w:b/>
+                <w:bCs/>
+                <w:i/>
+                <w:iCs/>
+                <w:lang w:val="en-US"/>
+              </w:rPr>
+              <w:t xml:space="preserve"> </w:t>
+            </w:r>
+            <w:proofErr w:type="spellStart"/>
+            <w:r>
+              <w:rPr>
+                <w:b/>
+                <w:bCs/>
+                <w:i/>
+                <w:iCs/>
+                <w:lang w:val="en-US"/>
+              </w:rPr>
+              <w:t>funzionali</w:t>
+            </w:r>
+            <w:proofErr w:type="spellEnd"/>
+          </w:p>
+        </w:tc>
+        <w:tc>
+          <w:tcPr>
+            <w:tcW w:w="5902" w:type="dxa"/>
+          </w:tcPr>
+          <w:p>
+            <w:pPr>
+              <w:jc w:val="center"/>
+              <w:rPr>
+                <w:lang w:val="en-US"/>
+              </w:rPr>
+            </w:pPr>
+            <w:r>
+              <w:rPr>
+                <w:lang w:val="en-US"/>
+              </w:rPr>
+              <w:t>RF4</w:t>
+            </w:r>
+          </w:p>
+        </w:tc>
+      </w:tr>
+      <w:tr>
+        <w:trPr>
+          <w:jc w:val="center"/>
+        </w:trPr>
+        <w:tc>
+          <w:tcPr>
+            <w:tcW w:w="3261" w:type="dxa"/>
+          </w:tcPr>
+          <w:p>
+            <w:pPr>
+              <w:rPr>
+                <w:b/>
+                <w:bCs/>
+                <w:i/>
+                <w:iCs/>
+                <w:lang w:val="en-US"/>
+              </w:rPr>
+            </w:pPr>
+            <w:proofErr w:type="spellStart"/>
+            <w:r>
+              <w:rPr>
+                <w:b/>
+                <w:bCs/>
+                <w:i/>
+                <w:iCs/>
+                <w:lang w:val="en-US"/>
+              </w:rPr>
+              <w:t>Attori</w:t>
+            </w:r>
+            <w:proofErr w:type="spellEnd"/>
+            <w:r>
+              <w:rPr>
+                <w:b/>
+                <w:bCs/>
+                <w:i/>
+                <w:iCs/>
+                <w:lang w:val="en-US"/>
+              </w:rPr>
+              <w:t xml:space="preserve"> </w:t>
+            </w:r>
+            <w:proofErr w:type="spellStart"/>
+            <w:r>
+              <w:rPr>
+                <w:b/>
+                <w:bCs/>
+                <w:i/>
+                <w:iCs/>
+                <w:lang w:val="en-US"/>
+              </w:rPr>
+              <w:t>partecipanti</w:t>
+            </w:r>
+            <w:proofErr w:type="spellEnd"/>
+          </w:p>
+        </w:tc>
+        <w:tc>
+          <w:tcPr>
+            <w:tcW w:w="5902" w:type="dxa"/>
+          </w:tcPr>
+          <w:p>
+            <w:pPr>
+              <w:jc w:val="center"/>
+              <w:rPr>
+                <w:lang w:val="en-US"/>
+              </w:rPr>
+            </w:pPr>
+            <w:proofErr w:type="spellStart"/>
+            <w:r>
+              <w:rPr>
+                <w:lang w:val="en-US"/>
+              </w:rPr>
+              <w:t>Utente</w:t>
+            </w:r>
+            <w:proofErr w:type="spellEnd"/>
+            <w:r>
+              <w:rPr>
+                <w:lang w:val="en-US"/>
+              </w:rPr>
+              <w:t xml:space="preserve"> non </w:t>
+            </w:r>
+            <w:proofErr w:type="spellStart"/>
+            <w:r>
+              <w:rPr>
+                <w:lang w:val="en-US"/>
+              </w:rPr>
+              <w:t>registrato</w:t>
+            </w:r>
+            <w:proofErr w:type="spellEnd"/>
+          </w:p>
+        </w:tc>
+      </w:tr>
+      <w:tr>
+        <w:trPr>
+          <w:jc w:val="center"/>
+        </w:trPr>
+        <w:tc>
+          <w:tcPr>
+            <w:tcW w:w="3261" w:type="dxa"/>
+          </w:tcPr>
+          <w:p>
+            <w:pPr>
+              <w:rPr>
+                <w:b/>
+                <w:bCs/>
+                <w:i/>
+                <w:iCs/>
+                <w:lang w:val="en-US"/>
+              </w:rPr>
+            </w:pPr>
+            <w:r>
+              <w:rPr>
+                <w:b/>
+                <w:bCs/>
+                <w:i/>
+                <w:iCs/>
+                <w:lang w:val="en-US"/>
+              </w:rPr>
+              <w:t>Entry condition</w:t>
+            </w:r>
+          </w:p>
+        </w:tc>
+        <w:tc>
+          <w:tcPr>
+            <w:tcW w:w="5902" w:type="dxa"/>
+          </w:tcPr>
+          <w:p>
+            <w:pPr>
+              <w:jc w:val="center"/>
+            </w:pPr>
+            <w:r>
+              <w:t xml:space="preserve">L’utente che </w:t>
+            </w:r>
+            <w:r>
+              <w:t xml:space="preserve">non </w:t>
+            </w:r>
+            <w:r>
+              <w:t>ha un account clicca su “Nuovo Utente” nella pagina di Login</w:t>
+            </w:r>
+          </w:p>
+        </w:tc>
+      </w:tr>
+      <w:tr>
+        <w:trPr>
+          <w:jc w:val="center"/>
+        </w:trPr>
+        <w:tc>
+          <w:tcPr>
+            <w:tcW w:w="3261" w:type="dxa"/>
+          </w:tcPr>
+          <w:p>
+            <w:pPr>
+              <w:rPr>
+                <w:b/>
+                <w:bCs/>
+                <w:i/>
+                <w:iCs/>
+                <w:lang w:val="en-US"/>
+              </w:rPr>
+            </w:pPr>
+            <w:proofErr w:type="spellStart"/>
+            <w:r>
+              <w:rPr>
+                <w:b/>
+                <w:bCs/>
+                <w:i/>
+                <w:iCs/>
+                <w:lang w:val="en-US"/>
+              </w:rPr>
+              <w:t>Flusso</w:t>
+            </w:r>
+            <w:proofErr w:type="spellEnd"/>
+            <w:r>
+              <w:rPr>
+                <w:b/>
+                <w:bCs/>
+                <w:i/>
+                <w:iCs/>
+                <w:lang w:val="en-US"/>
+              </w:rPr>
+              <w:t xml:space="preserve"> di </w:t>
+            </w:r>
+            <w:proofErr w:type="spellStart"/>
+            <w:r>
+              <w:rPr>
+                <w:b/>
+                <w:bCs/>
+                <w:i/>
+                <w:iCs/>
+                <w:lang w:val="en-US"/>
+              </w:rPr>
+              <w:t>eventi</w:t>
+            </w:r>
+            <w:proofErr w:type="spellEnd"/>
+          </w:p>
+        </w:tc>
+        <w:tc>
+          <w:tcPr>
+            <w:tcW w:w="5902" w:type="dxa"/>
+          </w:tcPr>
+          <w:p>
+            <w:pPr>
+              <w:pStyle w:val="Paragrafoelenco"/>
+              <w:numPr>
+                <w:ilvl w:val="0"/>
+                <w:numId w:val="31"/>
+              </w:numPr>
+            </w:pPr>
+            <w:r>
+              <w:t>L’utente i</w:t>
+            </w:r>
+            <w:r>
+              <w:t>n</w:t>
+            </w:r>
+            <w:r>
+              <w:t>serisce i dati (email, password e conferma password)</w:t>
+            </w:r>
+            <w:r>
+              <w:t xml:space="preserve">, </w:t>
+            </w:r>
+            <w:r>
+              <w:t xml:space="preserve">accetta le policy spuntano l’apposita </w:t>
+            </w:r>
+            <w:proofErr w:type="spellStart"/>
+            <w:r>
+              <w:t>checkbox</w:t>
+            </w:r>
+            <w:proofErr w:type="spellEnd"/>
+            <w:r>
+              <w:t xml:space="preserve"> e clicca su “Registrati”.</w:t>
+            </w:r>
+          </w:p>
+          <w:p>
+            <w:pPr>
+              <w:pStyle w:val="Paragrafoelenco"/>
+              <w:numPr>
+                <w:ilvl w:val="0"/>
+                <w:numId w:val="31"/>
+              </w:numPr>
+            </w:pPr>
+            <w:r>
+              <w:t>Il sistema valida i dati inseriti.</w:t>
+            </w:r>
+          </w:p>
+          <w:p>
+            <w:pPr>
+              <w:pStyle w:val="Paragrafoelenco"/>
+              <w:numPr>
+                <w:ilvl w:val="0"/>
+                <w:numId w:val="31"/>
+              </w:numPr>
+            </w:pPr>
+            <w:r>
+              <w:t>Il sistema memorizza i dati inseriti dall’utente</w:t>
+            </w:r>
+            <w:r>
+              <w:t xml:space="preserve"> e lo reindirizza nella</w:t>
+            </w:r>
+            <w:r>
+              <w:t xml:space="preserve"> pagina di login</w:t>
+            </w:r>
+            <w:r>
+              <w:t>.</w:t>
+            </w:r>
+          </w:p>
+        </w:tc>
+      </w:tr>
+      <w:tr>
+        <w:trPr>
+          <w:jc w:val="center"/>
+        </w:trPr>
+        <w:tc>
+          <w:tcPr>
+            <w:tcW w:w="3261" w:type="dxa"/>
+          </w:tcPr>
+          <w:p>
+            <w:pPr>
+              <w:rPr>
+                <w:b/>
+                <w:bCs/>
+                <w:i/>
+                <w:iCs/>
+                <w:lang w:val="en-US"/>
+              </w:rPr>
+            </w:pPr>
+            <w:r>
+              <w:rPr>
+                <w:b/>
+                <w:bCs/>
+                <w:i/>
+                <w:iCs/>
+                <w:lang w:val="en-US"/>
+              </w:rPr>
+              <w:t>Exit condition</w:t>
+            </w:r>
+          </w:p>
+        </w:tc>
+        <w:tc>
+          <w:tcPr>
+            <w:tcW w:w="5902" w:type="dxa"/>
+          </w:tcPr>
+          <w:p>
+            <w:pPr>
+              <w:jc w:val="center"/>
+              <w:rPr>
+                <w:lang w:val="en-US"/>
+              </w:rPr>
+            </w:pPr>
+            <w:proofErr w:type="spellStart"/>
+            <w:r>
+              <w:rPr>
+                <w:lang w:val="en-US"/>
+              </w:rPr>
+              <w:t>L’utente</w:t>
+            </w:r>
+            <w:proofErr w:type="spellEnd"/>
+            <w:r>
+              <w:rPr>
+                <w:lang w:val="en-US"/>
+              </w:rPr>
+              <w:t xml:space="preserve"> </w:t>
+            </w:r>
+            <w:proofErr w:type="spellStart"/>
+            <w:r>
+              <w:rPr>
+                <w:lang w:val="en-US"/>
+              </w:rPr>
+              <w:t>risulta</w:t>
+            </w:r>
+            <w:proofErr w:type="spellEnd"/>
+            <w:r>
+              <w:rPr>
+                <w:lang w:val="en-US"/>
+              </w:rPr>
+              <w:t xml:space="preserve"> </w:t>
+            </w:r>
+            <w:proofErr w:type="spellStart"/>
+            <w:r>
+              <w:rPr>
+                <w:lang w:val="en-US"/>
+              </w:rPr>
+              <w:t>registrato</w:t>
+            </w:r>
+            <w:proofErr w:type="spellEnd"/>
+          </w:p>
+        </w:tc>
+      </w:tr>
+      <w:tr>
+        <w:trPr>
+          <w:jc w:val="center"/>
+        </w:trPr>
+        <w:tc>
+          <w:tcPr>
+            <w:tcW w:w="3261" w:type="dxa"/>
+          </w:tcPr>
+          <w:p>
+            <w:pPr>
+              <w:rPr>
+                <w:b/>
+                <w:bCs/>
+                <w:i/>
+                <w:iCs/>
+                <w:lang w:val="en-US"/>
+              </w:rPr>
+            </w:pPr>
+            <w:r>
+              <w:rPr>
+                <w:b/>
+                <w:bCs/>
+                <w:i/>
+                <w:iCs/>
+                <w:lang w:val="en-US"/>
+              </w:rPr>
+              <w:lastRenderedPageBreak/>
+              <w:t>Exceptions</w:t>
+            </w:r>
+          </w:p>
+        </w:tc>
+        <w:tc>
+          <w:tcPr>
+            <w:tcW w:w="5902" w:type="dxa"/>
+          </w:tcPr>
+          <w:p>
+            <w:pPr>
+              <w:pStyle w:val="Paragrafoelenco"/>
+              <w:numPr>
+                <w:ilvl w:val="0"/>
+                <w:numId w:val="33"/>
+              </w:numPr>
+            </w:pPr>
+            <w:r>
+              <w:t xml:space="preserve">Il </w:t>
+            </w:r>
+            <w:r>
+              <w:t>s</w:t>
+            </w:r>
+            <w:r>
+              <w:t>istema non può v</w:t>
+            </w:r>
+            <w:r>
+              <w:t>alidare i dati poiché uno o più non rispettano il formato</w:t>
+            </w:r>
+            <w:r>
+              <w:t xml:space="preserve"> </w:t>
+            </w:r>
+            <w:r>
+              <w:t>(</w:t>
+            </w:r>
+            <w:proofErr w:type="spellStart"/>
+            <w:r>
+              <w:t>Invalid</w:t>
+            </w:r>
+            <w:proofErr w:type="spellEnd"/>
+            <w:r>
+              <w:t xml:space="preserve"> </w:t>
+            </w:r>
+            <w:proofErr w:type="spellStart"/>
+            <w:r>
+              <w:t>Creden</w:t>
+            </w:r>
+            <w:r>
+              <w:t>tials</w:t>
+            </w:r>
+            <w:proofErr w:type="spellEnd"/>
+            <w:r>
+              <w:t>)</w:t>
+            </w:r>
+            <w:r>
+              <w:t>.</w:t>
+            </w:r>
+          </w:p>
+          <w:p>
+            <w:pPr>
+              <w:pStyle w:val="Paragrafoelenco"/>
+              <w:numPr>
+                <w:ilvl w:val="0"/>
+                <w:numId w:val="33"/>
+              </w:numPr>
+            </w:pPr>
+            <w:r>
+              <w:t xml:space="preserve">Il sistema non </w:t>
+            </w:r>
+            <w:r>
+              <w:t>p</w:t>
+            </w:r>
+            <w:r>
+              <w:t>ermette la registrazione perché l’utente è bannato (</w:t>
+            </w:r>
+            <w:proofErr w:type="spellStart"/>
+            <w:r>
+              <w:t>Banned</w:t>
+            </w:r>
+            <w:proofErr w:type="spellEnd"/>
+            <w:r>
+              <w:t xml:space="preserve"> Account)</w:t>
+            </w:r>
+          </w:p>
+        </w:tc>
+      </w:tr>
+    </w:tbl>
+    <w:p/>
+    <w:tbl>
+      <w:tblPr>
+        <w:tblStyle w:val="Grigliatabella"/>
+        <w:tblW w:w="0" w:type="auto"/>
+        <w:jc w:val="center"/>
+        <w:tblLook w:val="04A0" w:firstRow="1" w:lastRow="0" w:firstColumn="1" w:lastColumn="0" w:noHBand="0" w:noVBand="1"/>
+      </w:tblPr>
+      <w:tblGrid>
+        <w:gridCol w:w="3205"/>
+        <w:gridCol w:w="5811"/>
+      </w:tblGrid>
+      <w:tr>
+        <w:trPr>
+          <w:jc w:val="center"/>
+        </w:trPr>
+        <w:tc>
+          <w:tcPr>
+            <w:tcW w:w="3261" w:type="dxa"/>
+          </w:tcPr>
+          <w:p>
+            <w:pPr>
+              <w:rPr>
+                <w:b/>
+                <w:bCs/>
+                <w:i/>
+                <w:iCs/>
+                <w:lang w:val="en-US"/>
+              </w:rPr>
+            </w:pPr>
+            <w:r>
+              <w:rPr>
+                <w:b/>
+                <w:bCs/>
+                <w:i/>
+                <w:iCs/>
+                <w:lang w:val="en-US"/>
+              </w:rPr>
+              <w:t>Nome</w:t>
+            </w:r>
+          </w:p>
+        </w:tc>
+        <w:tc>
+          <w:tcPr>
+            <w:tcW w:w="5902" w:type="dxa"/>
+          </w:tcPr>
+          <w:p>
+            <w:pPr>
+              <w:jc w:val="center"/>
+              <w:rPr>
+                <w:lang w:val="en-US"/>
+              </w:rPr>
+            </w:pPr>
+            <w:r>
+              <w:rPr>
+                <w:lang w:val="en-US"/>
+              </w:rPr>
+              <w:t>Login</w:t>
+            </w:r>
+            <w:r>
+              <w:rPr>
+                <w:lang w:val="en-US"/>
+              </w:rPr>
+              <w:t xml:space="preserve"> </w:t>
+            </w:r>
+            <w:r>
+              <w:rPr>
+                <w:lang w:val="en-US"/>
+              </w:rPr>
+              <w:t>– UC 1.2</w:t>
+            </w:r>
+          </w:p>
+        </w:tc>
+      </w:tr>
+      <w:tr>
+        <w:trPr>
+          <w:jc w:val="center"/>
+        </w:trPr>
+        <w:tc>
+          <w:tcPr>
+            <w:tcW w:w="3261" w:type="dxa"/>
+          </w:tcPr>
+          <w:p>
+            <w:pPr>
+              <w:rPr>
+                <w:b/>
+                <w:bCs/>
+                <w:i/>
+                <w:iCs/>
+                <w:lang w:val="en-US"/>
+              </w:rPr>
+            </w:pPr>
+            <w:proofErr w:type="spellStart"/>
+            <w:r>
+              <w:rPr>
+                <w:b/>
+                <w:bCs/>
+                <w:i/>
+                <w:iCs/>
+                <w:lang w:val="en-US"/>
+              </w:rPr>
+              <w:t>Riferimenti</w:t>
+            </w:r>
+            <w:proofErr w:type="spellEnd"/>
+            <w:r>
+              <w:rPr>
+                <w:b/>
+                <w:bCs/>
+                <w:i/>
+                <w:iCs/>
+                <w:lang w:val="en-US"/>
+              </w:rPr>
+              <w:t xml:space="preserve"> a </w:t>
+            </w:r>
+            <w:proofErr w:type="spellStart"/>
+            <w:r>
+              <w:rPr>
+                <w:b/>
+                <w:bCs/>
+                <w:i/>
+                <w:iCs/>
+                <w:lang w:val="en-US"/>
+              </w:rPr>
+              <w:t>requisiti</w:t>
+            </w:r>
+            <w:proofErr w:type="spellEnd"/>
+            <w:r>
+              <w:rPr>
+                <w:b/>
+                <w:bCs/>
+                <w:i/>
+                <w:iCs/>
+                <w:lang w:val="en-US"/>
+              </w:rPr>
+              <w:t xml:space="preserve"> </w:t>
+            </w:r>
+            <w:proofErr w:type="spellStart"/>
+            <w:r>
+              <w:rPr>
+                <w:b/>
+                <w:bCs/>
+                <w:i/>
+                <w:iCs/>
+                <w:lang w:val="en-US"/>
+              </w:rPr>
+              <w:t>funzionali</w:t>
+            </w:r>
+            <w:proofErr w:type="spellEnd"/>
+          </w:p>
+        </w:tc>
+        <w:tc>
+          <w:tcPr>
+            <w:tcW w:w="5902" w:type="dxa"/>
+          </w:tcPr>
+          <w:p>
+            <w:pPr>
+              <w:jc w:val="center"/>
+              <w:rPr>
+                <w:lang w:val="en-US"/>
+              </w:rPr>
+            </w:pPr>
+            <w:r>
+              <w:rPr>
+                <w:lang w:val="en-US"/>
+              </w:rPr>
+              <w:t>RF</w:t>
+            </w:r>
+            <w:r>
+              <w:rPr>
+                <w:lang w:val="en-US"/>
+              </w:rPr>
+              <w:t>5</w:t>
+            </w:r>
+          </w:p>
+        </w:tc>
+      </w:tr>
+      <w:tr>
+        <w:trPr>
+          <w:jc w:val="center"/>
+        </w:trPr>
+        <w:tc>
+          <w:tcPr>
+            <w:tcW w:w="3261" w:type="dxa"/>
+          </w:tcPr>
+          <w:p>
+            <w:pPr>
+              <w:rPr>
+                <w:b/>
+                <w:bCs/>
+                <w:i/>
+                <w:iCs/>
+                <w:lang w:val="en-US"/>
+              </w:rPr>
+            </w:pPr>
+            <w:proofErr w:type="spellStart"/>
+            <w:r>
+              <w:rPr>
+                <w:b/>
+                <w:bCs/>
+                <w:i/>
+                <w:iCs/>
+                <w:lang w:val="en-US"/>
+              </w:rPr>
+              <w:t>Attori</w:t>
+            </w:r>
+            <w:proofErr w:type="spellEnd"/>
+            <w:r>
+              <w:rPr>
+                <w:b/>
+                <w:bCs/>
+                <w:i/>
+                <w:iCs/>
+                <w:lang w:val="en-US"/>
+              </w:rPr>
+              <w:t xml:space="preserve"> </w:t>
+            </w:r>
+            <w:proofErr w:type="spellStart"/>
+            <w:r>
+              <w:rPr>
+                <w:b/>
+                <w:bCs/>
+                <w:i/>
+                <w:iCs/>
+                <w:lang w:val="en-US"/>
+              </w:rPr>
+              <w:t>partecipanti</w:t>
+            </w:r>
+            <w:proofErr w:type="spellEnd"/>
+          </w:p>
+        </w:tc>
+        <w:tc>
+          <w:tcPr>
+            <w:tcW w:w="5902" w:type="dxa"/>
+          </w:tcPr>
+          <w:p>
+            <w:pPr>
+              <w:jc w:val="center"/>
+              <w:rPr>
+                <w:lang w:val="en-US"/>
+              </w:rPr>
+            </w:pPr>
+            <w:proofErr w:type="spellStart"/>
+            <w:r>
+              <w:rPr>
+                <w:lang w:val="en-US"/>
+              </w:rPr>
+              <w:t>Utente</w:t>
+            </w:r>
+            <w:proofErr w:type="spellEnd"/>
+            <w:r>
+              <w:rPr>
+                <w:lang w:val="en-US"/>
+              </w:rPr>
+              <w:t xml:space="preserve"> </w:t>
+            </w:r>
+            <w:proofErr w:type="spellStart"/>
+            <w:r>
+              <w:rPr>
+                <w:lang w:val="en-US"/>
+              </w:rPr>
+              <w:t>registrato</w:t>
+            </w:r>
+            <w:proofErr w:type="spellEnd"/>
+          </w:p>
+        </w:tc>
+      </w:tr>
+      <w:tr>
+        <w:trPr>
+          <w:jc w:val="center"/>
+        </w:trPr>
+        <w:tc>
+          <w:tcPr>
+            <w:tcW w:w="3261" w:type="dxa"/>
+          </w:tcPr>
+          <w:p>
+            <w:pPr>
+              <w:rPr>
+                <w:b/>
+                <w:bCs/>
+                <w:i/>
+                <w:iCs/>
+                <w:lang w:val="en-US"/>
+              </w:rPr>
+            </w:pPr>
+            <w:r>
+              <w:rPr>
+                <w:b/>
+                <w:bCs/>
+                <w:i/>
+                <w:iCs/>
+                <w:lang w:val="en-US"/>
+              </w:rPr>
+              <w:t>Entry condition</w:t>
+            </w:r>
+          </w:p>
+        </w:tc>
+        <w:tc>
+          <w:tcPr>
+            <w:tcW w:w="5902" w:type="dxa"/>
+          </w:tcPr>
+          <w:p>
+            <w:pPr>
+              <w:jc w:val="center"/>
+            </w:pPr>
+            <w:r>
+              <w:t>L’utente</w:t>
+            </w:r>
+            <w:r>
+              <w:t xml:space="preserve"> </w:t>
+            </w:r>
+            <w:r>
+              <w:t xml:space="preserve">si trova </w:t>
+            </w:r>
+            <w:r>
+              <w:t>nella pagina di Login</w:t>
+            </w:r>
+          </w:p>
+        </w:tc>
+      </w:tr>
+      <w:tr>
+        <w:trPr>
+          <w:jc w:val="center"/>
+        </w:trPr>
+        <w:tc>
+          <w:tcPr>
+            <w:tcW w:w="3261" w:type="dxa"/>
+          </w:tcPr>
+          <w:p>
+            <w:pPr>
+              <w:rPr>
+                <w:b/>
+                <w:bCs/>
+                <w:i/>
+                <w:iCs/>
+                <w:lang w:val="en-US"/>
+              </w:rPr>
+            </w:pPr>
+            <w:proofErr w:type="spellStart"/>
+            <w:r>
+              <w:rPr>
+                <w:b/>
+                <w:bCs/>
+                <w:i/>
+                <w:iCs/>
+                <w:lang w:val="en-US"/>
+              </w:rPr>
+              <w:t>Flusso</w:t>
+            </w:r>
+            <w:proofErr w:type="spellEnd"/>
+            <w:r>
+              <w:rPr>
+                <w:b/>
+                <w:bCs/>
+                <w:i/>
+                <w:iCs/>
+                <w:lang w:val="en-US"/>
+              </w:rPr>
+              <w:t xml:space="preserve"> di </w:t>
+            </w:r>
+            <w:proofErr w:type="spellStart"/>
+            <w:r>
+              <w:rPr>
+                <w:b/>
+                <w:bCs/>
+                <w:i/>
+                <w:iCs/>
+                <w:lang w:val="en-US"/>
+              </w:rPr>
+              <w:t>eventi</w:t>
+            </w:r>
+            <w:proofErr w:type="spellEnd"/>
+          </w:p>
+        </w:tc>
+        <w:tc>
+          <w:tcPr>
+            <w:tcW w:w="5902" w:type="dxa"/>
+          </w:tcPr>
+          <w:p>
+            <w:pPr>
+              <w:pStyle w:val="Paragrafoelenco"/>
+              <w:numPr>
+                <w:ilvl w:val="0"/>
+                <w:numId w:val="34"/>
+              </w:numPr>
+            </w:pPr>
+            <w:r>
+              <w:t xml:space="preserve">L’utente inserisce la proprie credenziali (email, password) e clicca su </w:t>
+            </w:r>
+            <w:r>
+              <w:t>“login”.</w:t>
+            </w:r>
+          </w:p>
+          <w:p>
+            <w:pPr>
+              <w:pStyle w:val="Paragrafoelenco"/>
+              <w:numPr>
+                <w:ilvl w:val="0"/>
+                <w:numId w:val="34"/>
+              </w:numPr>
+            </w:pPr>
+            <w:r>
+              <w:t>Il sistema valida i</w:t>
+            </w:r>
+            <w:r>
+              <w:t xml:space="preserve"> dati inseriti.</w:t>
+            </w:r>
+          </w:p>
+          <w:p>
+            <w:pPr>
+              <w:pStyle w:val="Paragrafoelenco"/>
+              <w:numPr>
+                <w:ilvl w:val="0"/>
+                <w:numId w:val="34"/>
+              </w:numPr>
+            </w:pPr>
+            <w:r>
+              <w:t>Il sistema reindirizza l’utente nella homepage.</w:t>
+            </w:r>
+          </w:p>
+        </w:tc>
+      </w:tr>
+      <w:tr>
+        <w:trPr>
+          <w:jc w:val="center"/>
+        </w:trPr>
+        <w:tc>
+          <w:tcPr>
+            <w:tcW w:w="3261" w:type="dxa"/>
+          </w:tcPr>
+          <w:p>
+            <w:pPr>
+              <w:rPr>
+                <w:b/>
+                <w:bCs/>
+                <w:i/>
+                <w:iCs/>
+                <w:lang w:val="en-US"/>
+              </w:rPr>
+            </w:pPr>
+            <w:r>
+              <w:rPr>
+                <w:b/>
+                <w:bCs/>
+                <w:i/>
+                <w:iCs/>
+                <w:lang w:val="en-US"/>
+              </w:rPr>
+              <w:t>Exit condition</w:t>
+            </w:r>
+          </w:p>
+        </w:tc>
+        <w:tc>
+          <w:tcPr>
+            <w:tcW w:w="5902" w:type="dxa"/>
+          </w:tcPr>
+          <w:p>
+            <w:pPr>
+              <w:jc w:val="center"/>
+            </w:pPr>
+            <w:r>
+              <w:t xml:space="preserve">L’utente </w:t>
+            </w:r>
+            <w:r>
+              <w:t xml:space="preserve">risulta </w:t>
+            </w:r>
+            <w:r>
+              <w:t xml:space="preserve">loggato </w:t>
+            </w:r>
+            <w:r>
+              <w:t>e</w:t>
+            </w:r>
+            <w:r>
+              <w:t xml:space="preserve"> s</w:t>
+            </w:r>
+            <w:r>
+              <w:t>i trova nella homepage</w:t>
+            </w:r>
+            <w:r>
+              <w:t>.</w:t>
+            </w:r>
+          </w:p>
+        </w:tc>
+      </w:tr>
+      <w:tr>
+        <w:trPr>
+          <w:jc w:val="center"/>
+        </w:trPr>
+        <w:tc>
+          <w:tcPr>
+            <w:tcW w:w="3261" w:type="dxa"/>
+          </w:tcPr>
+          <w:p>
+            <w:pPr>
+              <w:rPr>
+                <w:b/>
+                <w:bCs/>
+                <w:i/>
+                <w:iCs/>
+                <w:lang w:val="en-US"/>
+              </w:rPr>
+            </w:pPr>
+            <w:r>
+              <w:rPr>
+                <w:b/>
+                <w:bCs/>
+                <w:i/>
+                <w:iCs/>
+                <w:lang w:val="en-US"/>
+              </w:rPr>
+              <w:t>Exceptions</w:t>
+            </w:r>
+          </w:p>
+        </w:tc>
+        <w:tc>
+          <w:tcPr>
+            <w:tcW w:w="5902" w:type="dxa"/>
+          </w:tcPr>
+          <w:p>
+            <w:pPr>
+              <w:pStyle w:val="Paragrafoelenco"/>
+              <w:numPr>
+                <w:ilvl w:val="0"/>
+                <w:numId w:val="33"/>
+              </w:numPr>
+            </w:pPr>
+            <w:r>
+              <w:t xml:space="preserve">Il </w:t>
+            </w:r>
+            <w:r>
+              <w:t>s</w:t>
+            </w:r>
+            <w:r>
+              <w:t>istema non può v</w:t>
+            </w:r>
+            <w:r>
+              <w:t xml:space="preserve">alidare </w:t>
+            </w:r>
+            <w:r>
+              <w:t xml:space="preserve">le credenziali </w:t>
+            </w:r>
+            <w:r>
+              <w:t>poiché un</w:t>
+            </w:r>
+            <w:r>
+              <w:t>a</w:t>
+            </w:r>
+            <w:r>
+              <w:t xml:space="preserve"> o più non rispettano il formato (</w:t>
+            </w:r>
+            <w:proofErr w:type="spellStart"/>
+            <w:r>
+              <w:t>Invalid</w:t>
+            </w:r>
+            <w:proofErr w:type="spellEnd"/>
+            <w:r>
+              <w:t xml:space="preserve"> </w:t>
+            </w:r>
+            <w:proofErr w:type="spellStart"/>
+            <w:r>
+              <w:t>Credentials</w:t>
+            </w:r>
+            <w:proofErr w:type="spellEnd"/>
+            <w:r>
+              <w:t>).</w:t>
+            </w:r>
+          </w:p>
+          <w:p>
+            <w:pPr>
+              <w:pStyle w:val="Paragrafoelenco"/>
+              <w:numPr>
+                <w:ilvl w:val="0"/>
+                <w:numId w:val="33"/>
+              </w:numPr>
+            </w:pPr>
+            <w:r>
+              <w:t xml:space="preserve">Il sistema non permette </w:t>
+            </w:r>
+            <w:r>
+              <w:t xml:space="preserve">il login </w:t>
+            </w:r>
+            <w:r>
+              <w:t>perché l’utente è bannato (</w:t>
+            </w:r>
+            <w:proofErr w:type="spellStart"/>
+            <w:r>
+              <w:t>Banned</w:t>
+            </w:r>
+            <w:proofErr w:type="spellEnd"/>
+            <w:r>
+              <w:t xml:space="preserve"> Account)</w:t>
+            </w:r>
+            <w:r>
+              <w:t>.</w:t>
+            </w:r>
+          </w:p>
+        </w:tc>
+      </w:tr>
+    </w:tbl>
+    <w:p/>
+    <w:tbl>
+      <w:tblPr>
+        <w:tblStyle w:val="Grigliatabella"/>
+        <w:tblW w:w="0" w:type="auto"/>
+        <w:jc w:val="center"/>
+        <w:tblLook w:val="04A0" w:firstRow="1" w:lastRow="0" w:firstColumn="1" w:lastColumn="0" w:noHBand="0" w:noVBand="1"/>
+      </w:tblPr>
+      <w:tblGrid>
+        <w:gridCol w:w="3213"/>
+        <w:gridCol w:w="5803"/>
+      </w:tblGrid>
+      <w:tr>
+        <w:trPr>
+          <w:jc w:val="center"/>
+        </w:trPr>
+        <w:tc>
+          <w:tcPr>
+            <w:tcW w:w="3261" w:type="dxa"/>
+          </w:tcPr>
+          <w:p>
+            <w:pPr>
+              <w:rPr>
+                <w:b/>
+                <w:bCs/>
+                <w:i/>
+                <w:iCs/>
+                <w:lang w:val="en-US"/>
+              </w:rPr>
+            </w:pPr>
+            <w:r>
+              <w:rPr>
+                <w:b/>
+                <w:bCs/>
+                <w:i/>
+                <w:iCs/>
+                <w:lang w:val="en-US"/>
+              </w:rPr>
+              <w:t>Nome</w:t>
+            </w:r>
+          </w:p>
+        </w:tc>
+        <w:tc>
+          <w:tcPr>
+            <w:tcW w:w="5902" w:type="dxa"/>
+          </w:tcPr>
+          <w:p>
+            <w:pPr>
+              <w:jc w:val="center"/>
+              <w:rPr>
+                <w:lang w:val="en-US"/>
+              </w:rPr>
+            </w:pPr>
+            <w:proofErr w:type="spellStart"/>
+            <w:r>
+              <w:rPr>
+                <w:lang w:val="en-US"/>
+              </w:rPr>
+              <w:t>Visualizza</w:t>
+            </w:r>
+            <w:proofErr w:type="spellEnd"/>
+            <w:r>
+              <w:rPr>
+                <w:lang w:val="en-US"/>
+              </w:rPr>
+              <w:t xml:space="preserve"> </w:t>
+            </w:r>
+            <w:proofErr w:type="spellStart"/>
+            <w:r>
+              <w:rPr>
+                <w:lang w:val="en-US"/>
+              </w:rPr>
+              <w:t>Profilo</w:t>
+            </w:r>
+            <w:proofErr w:type="spellEnd"/>
+            <w:r>
+              <w:rPr>
+                <w:lang w:val="en-US"/>
+              </w:rPr>
+              <w:t xml:space="preserve"> – UC 1.3</w:t>
+            </w:r>
+          </w:p>
+        </w:tc>
+      </w:tr>
+      <w:tr>
+        <w:trPr>
+          <w:jc w:val="center"/>
+        </w:trPr>
+        <w:tc>
+          <w:tcPr>
+            <w:tcW w:w="3261" w:type="dxa"/>
+          </w:tcPr>
+          <w:p>
+            <w:pPr>
+              <w:rPr>
+                <w:b/>
+                <w:bCs/>
+                <w:i/>
+                <w:iCs/>
+                <w:lang w:val="en-US"/>
+              </w:rPr>
+            </w:pPr>
+            <w:proofErr w:type="spellStart"/>
+            <w:r>
+              <w:rPr>
+                <w:b/>
+                <w:bCs/>
+                <w:i/>
+                <w:iCs/>
+                <w:lang w:val="en-US"/>
+              </w:rPr>
+              <w:t>Riferimenti</w:t>
+            </w:r>
+            <w:proofErr w:type="spellEnd"/>
+            <w:r>
+              <w:rPr>
+                <w:b/>
+                <w:bCs/>
+                <w:i/>
+                <w:iCs/>
+                <w:lang w:val="en-US"/>
+              </w:rPr>
+              <w:t xml:space="preserve"> a </w:t>
+            </w:r>
+            <w:proofErr w:type="spellStart"/>
+            <w:r>
+              <w:rPr>
+                <w:b/>
+                <w:bCs/>
+                <w:i/>
+                <w:iCs/>
+                <w:lang w:val="en-US"/>
+              </w:rPr>
+              <w:t>requisiti</w:t>
+            </w:r>
+            <w:proofErr w:type="spellEnd"/>
+            <w:r>
+              <w:rPr>
+                <w:b/>
+                <w:bCs/>
+                <w:i/>
+                <w:iCs/>
+                <w:lang w:val="en-US"/>
+              </w:rPr>
+              <w:t xml:space="preserve"> </w:t>
+            </w:r>
+            <w:proofErr w:type="spellStart"/>
+            <w:r>
+              <w:rPr>
+                <w:b/>
+                <w:bCs/>
+                <w:i/>
+                <w:iCs/>
+                <w:lang w:val="en-US"/>
+              </w:rPr>
+              <w:t>funzionali</w:t>
+            </w:r>
+            <w:proofErr w:type="spellEnd"/>
+          </w:p>
+        </w:tc>
+        <w:tc>
+          <w:tcPr>
+            <w:tcW w:w="5902" w:type="dxa"/>
+          </w:tcPr>
+          <w:p>
+            <w:pPr>
+              <w:jc w:val="center"/>
+              <w:rPr>
+                <w:lang w:val="en-US"/>
+              </w:rPr>
+            </w:pPr>
+            <w:r>
+              <w:rPr>
+                <w:lang w:val="en-US"/>
+              </w:rPr>
+              <w:t>RF6</w:t>
+            </w:r>
+          </w:p>
+        </w:tc>
+      </w:tr>
+      <w:tr>
+        <w:trPr>
+          <w:jc w:val="center"/>
+        </w:trPr>
+        <w:tc>
+          <w:tcPr>
+            <w:tcW w:w="3261" w:type="dxa"/>
+          </w:tcPr>
+          <w:p>
+            <w:pPr>
+              <w:rPr>
+                <w:b/>
+                <w:bCs/>
+                <w:i/>
+                <w:iCs/>
+                <w:lang w:val="en-US"/>
+              </w:rPr>
+            </w:pPr>
+            <w:proofErr w:type="spellStart"/>
+            <w:r>
+              <w:rPr>
+                <w:b/>
+                <w:bCs/>
+                <w:i/>
+                <w:iCs/>
+                <w:lang w:val="en-US"/>
+              </w:rPr>
+              <w:t>Attori</w:t>
+            </w:r>
+            <w:proofErr w:type="spellEnd"/>
+            <w:r>
+              <w:rPr>
+                <w:b/>
+                <w:bCs/>
+                <w:i/>
+                <w:iCs/>
+                <w:lang w:val="en-US"/>
+              </w:rPr>
+              <w:t xml:space="preserve"> </w:t>
+            </w:r>
+            <w:proofErr w:type="spellStart"/>
+            <w:r>
+              <w:rPr>
+                <w:b/>
+                <w:bCs/>
+                <w:i/>
+                <w:iCs/>
+                <w:lang w:val="en-US"/>
+              </w:rPr>
+              <w:t>partecipanti</w:t>
+            </w:r>
+            <w:proofErr w:type="spellEnd"/>
+          </w:p>
+        </w:tc>
+        <w:tc>
+          <w:tcPr>
+            <w:tcW w:w="5902" w:type="dxa"/>
+          </w:tcPr>
+          <w:p>
+            <w:pPr>
+              <w:jc w:val="center"/>
+              <w:rPr>
+                <w:lang w:val="en-US"/>
+              </w:rPr>
+            </w:pPr>
+            <w:proofErr w:type="spellStart"/>
+            <w:r>
+              <w:rPr>
+                <w:lang w:val="en-US"/>
+              </w:rPr>
+              <w:t>Recensore</w:t>
+            </w:r>
+            <w:proofErr w:type="spellEnd"/>
+          </w:p>
+        </w:tc>
+      </w:tr>
+      <w:tr>
+        <w:trPr>
+          <w:jc w:val="center"/>
+        </w:trPr>
+        <w:tc>
+          <w:tcPr>
+            <w:tcW w:w="3261" w:type="dxa"/>
+          </w:tcPr>
+          <w:p>
+            <w:pPr>
+              <w:rPr>
+                <w:b/>
+                <w:bCs/>
+                <w:i/>
+                <w:iCs/>
+                <w:lang w:val="en-US"/>
+              </w:rPr>
+            </w:pPr>
+            <w:r>
+              <w:rPr>
+                <w:b/>
+                <w:bCs/>
+                <w:i/>
+                <w:iCs/>
+                <w:lang w:val="en-US"/>
+              </w:rPr>
+              <w:t>Entry condition</w:t>
+            </w:r>
+          </w:p>
+        </w:tc>
+        <w:tc>
+          <w:tcPr>
+            <w:tcW w:w="5902" w:type="dxa"/>
+          </w:tcPr>
+          <w:p>
+            <w:pPr>
+              <w:jc w:val="center"/>
+            </w:pPr>
+            <w:r>
+              <w:t>L’utente clicca sull’icona del proprio profilo</w:t>
+            </w:r>
+          </w:p>
+        </w:tc>
+      </w:tr>
+      <w:tr>
+        <w:trPr>
+          <w:jc w:val="center"/>
+        </w:trPr>
+        <w:tc>
+          <w:tcPr>
+            <w:tcW w:w="3261" w:type="dxa"/>
+          </w:tcPr>
+          <w:p>
+            <w:pPr>
+              <w:rPr>
+                <w:b/>
+                <w:bCs/>
+                <w:i/>
+                <w:iCs/>
+                <w:lang w:val="en-US"/>
+              </w:rPr>
+            </w:pPr>
+            <w:proofErr w:type="spellStart"/>
+            <w:r>
+              <w:rPr>
+                <w:b/>
+                <w:bCs/>
+                <w:i/>
+                <w:iCs/>
+                <w:lang w:val="en-US"/>
+              </w:rPr>
+              <w:t>Flusso</w:t>
+            </w:r>
+            <w:proofErr w:type="spellEnd"/>
+            <w:r>
+              <w:rPr>
+                <w:b/>
+                <w:bCs/>
+                <w:i/>
+                <w:iCs/>
+                <w:lang w:val="en-US"/>
+              </w:rPr>
+              <w:t xml:space="preserve"> di </w:t>
+            </w:r>
+            <w:proofErr w:type="spellStart"/>
+            <w:r>
+              <w:rPr>
+                <w:b/>
+                <w:bCs/>
+                <w:i/>
+                <w:iCs/>
+                <w:lang w:val="en-US"/>
+              </w:rPr>
+              <w:t>eventi</w:t>
+            </w:r>
+            <w:proofErr w:type="spellEnd"/>
+          </w:p>
+        </w:tc>
+        <w:tc>
+          <w:tcPr>
+            <w:tcW w:w="5902" w:type="dxa"/>
+          </w:tcPr>
+          <w:p>
+            <w:pPr>
+              <w:pStyle w:val="Paragrafoelenco"/>
+              <w:numPr>
+                <w:ilvl w:val="0"/>
+                <w:numId w:val="36"/>
+              </w:numPr>
+            </w:pPr>
+            <w:r>
+              <w:t>Il sistema reindirizza l’utente nella homepage del suo profilo</w:t>
+            </w:r>
+            <w:r>
+              <w:t>.</w:t>
+            </w:r>
+          </w:p>
+        </w:tc>
+      </w:tr>
+      <w:tr>
+        <w:trPr>
+          <w:jc w:val="center"/>
+        </w:trPr>
+        <w:tc>
+          <w:tcPr>
+            <w:tcW w:w="3261" w:type="dxa"/>
+          </w:tcPr>
+          <w:p>
+            <w:pPr>
+              <w:rPr>
+                <w:b/>
+                <w:bCs/>
+                <w:i/>
+                <w:iCs/>
+                <w:lang w:val="en-US"/>
+              </w:rPr>
+            </w:pPr>
+            <w:r>
+              <w:rPr>
+                <w:b/>
+                <w:bCs/>
+                <w:i/>
+                <w:iCs/>
+                <w:lang w:val="en-US"/>
+              </w:rPr>
+              <w:t>Exit condition</w:t>
+            </w:r>
+          </w:p>
+        </w:tc>
+        <w:tc>
+          <w:tcPr>
+            <w:tcW w:w="5902" w:type="dxa"/>
+          </w:tcPr>
+          <w:p>
+            <w:pPr>
+              <w:jc w:val="center"/>
+            </w:pPr>
+            <w:r>
+              <w:t>L’utente si trova nell</w:t>
+            </w:r>
+            <w:r>
+              <w:t>a homepage del suo profilo.</w:t>
+            </w:r>
+          </w:p>
+        </w:tc>
+      </w:tr>
+      <w:tr>
+        <w:trPr>
+          <w:jc w:val="center"/>
+        </w:trPr>
+        <w:tc>
+          <w:tcPr>
+            <w:tcW w:w="3261" w:type="dxa"/>
+          </w:tcPr>
+          <w:p>
+            <w:pPr>
+              <w:rPr>
+                <w:b/>
+                <w:bCs/>
+                <w:i/>
+                <w:iCs/>
+                <w:lang w:val="en-US"/>
+              </w:rPr>
+            </w:pPr>
+            <w:r>
+              <w:rPr>
+                <w:b/>
+                <w:bCs/>
+                <w:i/>
+                <w:iCs/>
+                <w:lang w:val="en-US"/>
+              </w:rPr>
+              <w:t>Exceptions</w:t>
+            </w:r>
+          </w:p>
+        </w:tc>
+        <w:tc>
+          <w:tcPr>
+            <w:tcW w:w="5902" w:type="dxa"/>
+          </w:tcPr>
+          <w:p/>
+        </w:tc>
+      </w:tr>
+    </w:tbl>
     <w:p/>
     <w:p/>
     <w:p/>
     <w:p/>
+    <w:p/>
+    <w:p/>
+    <w:p/>
+    <w:p/>
+    <w:p>
+      <w:pPr>
+        <w:keepNext/>
+        <w:keepLines/>
+        <w:spacing w:before="240" w:after="0"/>
+        <w:outlineLvl w:val="0"/>
+        <w:rPr>
+          <w:rFonts w:asciiTheme="majorHAnsi" w:eastAsiaTheme="majorEastAsia" w:hAnsiTheme="majorHAnsi" w:cstheme="majorBidi"/>
+          <w:b/>
+          <w:bCs/>
+          <w:sz w:val="32"/>
+          <w:szCs w:val="32"/>
+          <w:lang w:val="en-US"/>
+        </w:rPr>
+      </w:pPr>
+      <w:r>
+        <w:rPr>
+          <w:rFonts w:asciiTheme="majorHAnsi" w:eastAsiaTheme="majorEastAsia" w:hAnsiTheme="majorHAnsi" w:cstheme="majorBidi"/>
+          <w:b/>
+          <w:bCs/>
+          <w:sz w:val="32"/>
+          <w:szCs w:val="32"/>
+          <w:lang w:val="en-US"/>
+        </w:rPr>
+        <w:lastRenderedPageBreak/>
+        <w:t>2</w:t>
+      </w:r>
+      <w:r>
+        <w:rPr>
+          <w:rFonts w:asciiTheme="majorHAnsi" w:eastAsiaTheme="majorEastAsia" w:hAnsiTheme="majorHAnsi" w:cstheme="majorBidi"/>
+          <w:b/>
+          <w:bCs/>
+          <w:sz w:val="32"/>
+          <w:szCs w:val="32"/>
+          <w:lang w:val="en-US"/>
+        </w:rPr>
+        <w:t xml:space="preserve">. </w:t>
+      </w:r>
+      <w:proofErr w:type="spellStart"/>
+      <w:r>
+        <w:rPr>
+          <w:rFonts w:asciiTheme="majorHAnsi" w:eastAsiaTheme="majorEastAsia" w:hAnsiTheme="majorHAnsi" w:cstheme="majorBidi"/>
+          <w:b/>
+          <w:bCs/>
+          <w:sz w:val="32"/>
+          <w:szCs w:val="32"/>
+          <w:lang w:val="en-US"/>
+        </w:rPr>
+        <w:t>Gestione</w:t>
+      </w:r>
+      <w:proofErr w:type="spellEnd"/>
+      <w:r>
+        <w:rPr>
+          <w:rFonts w:asciiTheme="majorHAnsi" w:eastAsiaTheme="majorEastAsia" w:hAnsiTheme="majorHAnsi" w:cstheme="majorBidi"/>
+          <w:b/>
+          <w:bCs/>
+          <w:sz w:val="32"/>
+          <w:szCs w:val="32"/>
+          <w:lang w:val="en-US"/>
+        </w:rPr>
+        <w:t xml:space="preserve"> </w:t>
+      </w:r>
+      <w:proofErr w:type="spellStart"/>
+      <w:r>
+        <w:rPr>
+          <w:rFonts w:asciiTheme="majorHAnsi" w:eastAsiaTheme="majorEastAsia" w:hAnsiTheme="majorHAnsi" w:cstheme="majorBidi"/>
+          <w:b/>
+          <w:bCs/>
+          <w:sz w:val="32"/>
+          <w:szCs w:val="32"/>
+          <w:lang w:val="en-US"/>
+        </w:rPr>
+        <w:t>Utenti</w:t>
+      </w:r>
+      <w:proofErr w:type="spellEnd"/>
+      <w:r>
+        <w:rPr>
+          <w:rFonts w:asciiTheme="majorHAnsi" w:eastAsiaTheme="majorEastAsia" w:hAnsiTheme="majorHAnsi" w:cstheme="majorBidi"/>
+          <w:b/>
+          <w:bCs/>
+          <w:sz w:val="32"/>
+          <w:szCs w:val="32"/>
+          <w:lang w:val="en-US"/>
+        </w:rPr>
+        <w:t xml:space="preserve"> – Use Cases</w:t>
+      </w:r>
+    </w:p>
+    <w:p>
+      <w:r>
+        <w:rPr>
+          <w:noProof/>
+        </w:rPr>
+        <w:drawing>
+          <wp:inline distT="0" distB="0" distL="0" distR="0" wp14:anchorId="19E890F8" wp14:editId="18A0B470">
+            <wp:extent cx="5731510" cy="3935730"/>
+            <wp:effectExtent l="0" t="0" r="2540" b="7620"/>
+            <wp:docPr id="3" name="Immagine 3"/>
+            <wp:cNvGraphicFramePr>
+              <a:graphicFrameLocks xmlns:a="http://schemas.openxmlformats.org/drawingml/2006/main" noChangeAspect="1"/>
+            </wp:cNvGraphicFramePr>
+            <a:graphic xmlns:a="http://schemas.openxmlformats.org/drawingml/2006/main">
+              <a:graphicData uri="http://schemas.openxmlformats.org/drawingml/2006/picture">
+                <pic:pic xmlns:pic="http://schemas.openxmlformats.org/drawingml/2006/picture">
+                  <pic:nvPicPr>
+                    <pic:cNvPr id="0" name="Picture 3"/>
+                    <pic:cNvPicPr>
+                      <a:picLocks noChangeAspect="1" noChangeArrowheads="1"/>
+                    </pic:cNvPicPr>
+                  </pic:nvPicPr>
+                  <pic:blipFill>
+                    <a:blip r:embed="rId11">
+                      <a:extLst>
+                        <a:ext uri="{28A0092B-C50C-407E-A947-70E740481C1C}">
+                          <a14:useLocalDpi xmlns:a14="http://schemas.microsoft.com/office/drawing/2010/main" val="0"/>
+                        </a:ext>
+                      </a:extLst>
+                    </a:blip>
+                    <a:srcRect/>
+                    <a:stretch>
+                      <a:fillRect/>
+                    </a:stretch>
+                  </pic:blipFill>
+                  <pic:spPr bwMode="auto">
+                    <a:xfrm>
+                      <a:off x="0" y="0"/>
+                      <a:ext cx="5731510" cy="3935730"/>
+                    </a:xfrm>
+                    <a:prstGeom prst="rect">
+                      <a:avLst/>
+                    </a:prstGeom>
+                    <a:noFill/>
+                    <a:ln>
+                      <a:noFill/>
+                    </a:ln>
+                  </pic:spPr>
+                </pic:pic>
+              </a:graphicData>
+            </a:graphic>
+          </wp:inline>
+        </w:drawing>
+      </w:r>
+    </w:p>
+    <w:tbl>
+      <w:tblPr>
+        <w:tblStyle w:val="Grigliatabella1"/>
+        <w:tblW w:w="0" w:type="auto"/>
+        <w:jc w:val="center"/>
+        <w:tblLook w:val="04A0" w:firstRow="1" w:lastRow="0" w:firstColumn="1" w:lastColumn="0" w:noHBand="0" w:noVBand="1"/>
+      </w:tblPr>
+      <w:tblGrid>
+        <w:gridCol w:w="3215"/>
+        <w:gridCol w:w="5801"/>
+      </w:tblGrid>
+      <w:tr>
+        <w:trPr>
+          <w:jc w:val="center"/>
+        </w:trPr>
+        <w:tc>
+          <w:tcPr>
+            <w:tcW w:w="3261" w:type="dxa"/>
+          </w:tcPr>
+          <w:p>
+            <w:pPr>
+              <w:rPr>
+                <w:b/>
+                <w:bCs/>
+                <w:i/>
+                <w:iCs/>
+                <w:lang w:val="en-US"/>
+              </w:rPr>
+            </w:pPr>
+            <w:r>
+              <w:rPr>
+                <w:b/>
+                <w:bCs/>
+                <w:i/>
+                <w:iCs/>
+                <w:lang w:val="en-US"/>
+              </w:rPr>
+              <w:t>Nome</w:t>
+            </w:r>
+          </w:p>
+        </w:tc>
+        <w:tc>
+          <w:tcPr>
+            <w:tcW w:w="5902" w:type="dxa"/>
+          </w:tcPr>
+          <w:p>
+            <w:pPr>
+              <w:jc w:val="center"/>
+              <w:rPr>
+                <w:lang w:val="en-US"/>
+              </w:rPr>
+            </w:pPr>
+            <w:proofErr w:type="spellStart"/>
+            <w:r>
+              <w:rPr>
+                <w:lang w:val="en-US"/>
+              </w:rPr>
+              <w:t>Ricerca</w:t>
+            </w:r>
+            <w:proofErr w:type="spellEnd"/>
+            <w:r>
+              <w:rPr>
+                <w:lang w:val="en-US"/>
+              </w:rPr>
+              <w:t xml:space="preserve"> Per </w:t>
+            </w:r>
+            <w:proofErr w:type="spellStart"/>
+            <w:r>
+              <w:rPr>
+                <w:lang w:val="en-US"/>
+              </w:rPr>
+              <w:t>Titolo</w:t>
+            </w:r>
+            <w:proofErr w:type="spellEnd"/>
+            <w:r>
+              <w:rPr>
+                <w:lang w:val="en-US"/>
+              </w:rPr>
+              <w:t xml:space="preserve"> – UC </w:t>
+            </w:r>
+            <w:r>
+              <w:rPr>
+                <w:lang w:val="en-US"/>
+              </w:rPr>
+              <w:t>2.1</w:t>
+            </w:r>
+          </w:p>
+        </w:tc>
+      </w:tr>
+      <w:tr>
+        <w:trPr>
+          <w:jc w:val="center"/>
+        </w:trPr>
+        <w:tc>
+          <w:tcPr>
+            <w:tcW w:w="3261" w:type="dxa"/>
+          </w:tcPr>
+          <w:p>
+            <w:pPr>
+              <w:rPr>
+                <w:b/>
+                <w:bCs/>
+                <w:i/>
+                <w:iCs/>
+                <w:lang w:val="en-US"/>
+              </w:rPr>
+            </w:pPr>
+            <w:proofErr w:type="spellStart"/>
+            <w:r>
+              <w:rPr>
+                <w:b/>
+                <w:bCs/>
+                <w:i/>
+                <w:iCs/>
+                <w:lang w:val="en-US"/>
+              </w:rPr>
+              <w:t>Riferimenti</w:t>
+            </w:r>
+            <w:proofErr w:type="spellEnd"/>
+            <w:r>
+              <w:rPr>
+                <w:b/>
+                <w:bCs/>
+                <w:i/>
+                <w:iCs/>
+                <w:lang w:val="en-US"/>
+              </w:rPr>
+              <w:t xml:space="preserve"> a </w:t>
+            </w:r>
+            <w:proofErr w:type="spellStart"/>
+            <w:r>
+              <w:rPr>
+                <w:b/>
+                <w:bCs/>
+                <w:i/>
+                <w:iCs/>
+                <w:lang w:val="en-US"/>
+              </w:rPr>
+              <w:t>requisiti</w:t>
+            </w:r>
+            <w:proofErr w:type="spellEnd"/>
+            <w:r>
+              <w:rPr>
+                <w:b/>
+                <w:bCs/>
+                <w:i/>
+                <w:iCs/>
+                <w:lang w:val="en-US"/>
+              </w:rPr>
+              <w:t xml:space="preserve"> </w:t>
+            </w:r>
+            <w:proofErr w:type="spellStart"/>
+            <w:r>
+              <w:rPr>
+                <w:b/>
+                <w:bCs/>
+                <w:i/>
+                <w:iCs/>
+                <w:lang w:val="en-US"/>
+              </w:rPr>
+              <w:t>funzionali</w:t>
+            </w:r>
+            <w:proofErr w:type="spellEnd"/>
+          </w:p>
+        </w:tc>
+        <w:tc>
+          <w:tcPr>
+            <w:tcW w:w="5902" w:type="dxa"/>
+          </w:tcPr>
+          <w:p>
+            <w:pPr>
+              <w:jc w:val="center"/>
+              <w:rPr>
+                <w:lang w:val="en-US"/>
+              </w:rPr>
+            </w:pPr>
+            <w:r>
+              <w:rPr>
+                <w:lang w:val="en-US"/>
+              </w:rPr>
+              <w:t>RF</w:t>
+            </w:r>
+            <w:r>
+              <w:rPr>
+                <w:lang w:val="en-US"/>
+              </w:rPr>
+              <w:t>3</w:t>
+            </w:r>
+          </w:p>
+        </w:tc>
+      </w:tr>
+      <w:tr>
+        <w:trPr>
+          <w:jc w:val="center"/>
+        </w:trPr>
+        <w:tc>
+          <w:tcPr>
+            <w:tcW w:w="3261" w:type="dxa"/>
+          </w:tcPr>
+          <w:p>
+            <w:pPr>
+              <w:rPr>
+                <w:b/>
+                <w:bCs/>
+                <w:i/>
+                <w:iCs/>
+                <w:lang w:val="en-US"/>
+              </w:rPr>
+            </w:pPr>
+            <w:proofErr w:type="spellStart"/>
+            <w:r>
+              <w:rPr>
+                <w:b/>
+                <w:bCs/>
+                <w:i/>
+                <w:iCs/>
+                <w:lang w:val="en-US"/>
+              </w:rPr>
+              <w:t>Attori</w:t>
+            </w:r>
+            <w:proofErr w:type="spellEnd"/>
+            <w:r>
+              <w:rPr>
+                <w:b/>
+                <w:bCs/>
+                <w:i/>
+                <w:iCs/>
+                <w:lang w:val="en-US"/>
+              </w:rPr>
+              <w:t xml:space="preserve"> </w:t>
+            </w:r>
+            <w:proofErr w:type="spellStart"/>
+            <w:r>
+              <w:rPr>
+                <w:b/>
+                <w:bCs/>
+                <w:i/>
+                <w:iCs/>
+                <w:lang w:val="en-US"/>
+              </w:rPr>
+              <w:t>partecipanti</w:t>
+            </w:r>
+            <w:proofErr w:type="spellEnd"/>
+          </w:p>
+        </w:tc>
+        <w:tc>
+          <w:tcPr>
+            <w:tcW w:w="5902" w:type="dxa"/>
+          </w:tcPr>
+          <w:p>
+            <w:pPr>
+              <w:jc w:val="center"/>
+              <w:rPr>
+                <w:lang w:val="en-US"/>
+              </w:rPr>
+            </w:pPr>
+            <w:proofErr w:type="spellStart"/>
+            <w:r>
+              <w:rPr>
+                <w:lang w:val="en-US"/>
+              </w:rPr>
+              <w:t>Utente</w:t>
+            </w:r>
+            <w:proofErr w:type="spellEnd"/>
+            <w:r>
+              <w:rPr>
+                <w:lang w:val="en-US"/>
+              </w:rPr>
+              <w:t xml:space="preserve"> </w:t>
+            </w:r>
+            <w:proofErr w:type="spellStart"/>
+            <w:r>
+              <w:rPr>
+                <w:lang w:val="en-US"/>
+              </w:rPr>
+              <w:t>Generico</w:t>
+            </w:r>
+            <w:proofErr w:type="spellEnd"/>
+          </w:p>
+        </w:tc>
+      </w:tr>
+      <w:tr>
+        <w:trPr>
+          <w:jc w:val="center"/>
+        </w:trPr>
+        <w:tc>
+          <w:tcPr>
+            <w:tcW w:w="3261" w:type="dxa"/>
+          </w:tcPr>
+          <w:p>
+            <w:pPr>
+              <w:rPr>
+                <w:b/>
+                <w:bCs/>
+                <w:i/>
+                <w:iCs/>
+                <w:lang w:val="en-US"/>
+              </w:rPr>
+            </w:pPr>
+            <w:r>
+              <w:rPr>
+                <w:b/>
+                <w:bCs/>
+                <w:i/>
+                <w:iCs/>
+                <w:lang w:val="en-US"/>
+              </w:rPr>
+              <w:t>Entry condition</w:t>
+            </w:r>
+          </w:p>
+        </w:tc>
+        <w:tc>
+          <w:tcPr>
+            <w:tcW w:w="5902" w:type="dxa"/>
+          </w:tcPr>
+          <w:p>
+            <w:pPr>
+              <w:jc w:val="center"/>
+            </w:pPr>
+            <w:r>
+              <w:t xml:space="preserve">L’utente </w:t>
+            </w:r>
+            <w:r>
+              <w:t>scrive il titolo</w:t>
+            </w:r>
+            <w:r>
+              <w:t xml:space="preserve"> del film/serie tv</w:t>
+            </w:r>
+            <w:r>
+              <w:t xml:space="preserve"> nella barra di ricerca</w:t>
+            </w:r>
+            <w:r>
+              <w:t xml:space="preserve"> e preme invio</w:t>
+            </w:r>
+          </w:p>
+        </w:tc>
+      </w:tr>
+      <w:tr>
+        <w:trPr>
+          <w:jc w:val="center"/>
+        </w:trPr>
+        <w:tc>
+          <w:tcPr>
+            <w:tcW w:w="3261" w:type="dxa"/>
+          </w:tcPr>
+          <w:p>
+            <w:pPr>
+              <w:rPr>
+                <w:b/>
+                <w:bCs/>
+                <w:i/>
+                <w:iCs/>
+                <w:lang w:val="en-US"/>
+              </w:rPr>
+            </w:pPr>
+            <w:proofErr w:type="spellStart"/>
+            <w:r>
+              <w:rPr>
+                <w:b/>
+                <w:bCs/>
+                <w:i/>
+                <w:iCs/>
+                <w:lang w:val="en-US"/>
+              </w:rPr>
+              <w:t>Flusso</w:t>
+            </w:r>
+            <w:proofErr w:type="spellEnd"/>
+            <w:r>
+              <w:rPr>
+                <w:b/>
+                <w:bCs/>
+                <w:i/>
+                <w:iCs/>
+                <w:lang w:val="en-US"/>
+              </w:rPr>
+              <w:t xml:space="preserve"> di </w:t>
+            </w:r>
+            <w:proofErr w:type="spellStart"/>
+            <w:r>
+              <w:rPr>
+                <w:b/>
+                <w:bCs/>
+                <w:i/>
+                <w:iCs/>
+                <w:lang w:val="en-US"/>
+              </w:rPr>
+              <w:t>eventi</w:t>
+            </w:r>
+            <w:proofErr w:type="spellEnd"/>
+          </w:p>
+        </w:tc>
+        <w:tc>
+          <w:tcPr>
+            <w:tcW w:w="5902" w:type="dxa"/>
+          </w:tcPr>
+          <w:p>
+            <w:pPr>
+              <w:numPr>
+                <w:ilvl w:val="0"/>
+                <w:numId w:val="38"/>
+              </w:numPr>
+            </w:pPr>
+            <w:r>
+              <w:t xml:space="preserve">Il sistema </w:t>
+            </w:r>
+            <w:r>
+              <w:t xml:space="preserve">mostra una lista dei risultati </w:t>
+            </w:r>
+            <w:r>
+              <w:t>attinenti alla ricerca</w:t>
+            </w:r>
+            <w:r>
+              <w:t>.</w:t>
+            </w:r>
+          </w:p>
+        </w:tc>
+      </w:tr>
+      <w:tr>
+        <w:trPr>
+          <w:jc w:val="center"/>
+        </w:trPr>
+        <w:tc>
+          <w:tcPr>
+            <w:tcW w:w="3261" w:type="dxa"/>
+          </w:tcPr>
+          <w:p>
+            <w:pPr>
+              <w:rPr>
+                <w:b/>
+                <w:bCs/>
+                <w:i/>
+                <w:iCs/>
+                <w:lang w:val="en-US"/>
+              </w:rPr>
+            </w:pPr>
+            <w:r>
+              <w:rPr>
+                <w:b/>
+                <w:bCs/>
+                <w:i/>
+                <w:iCs/>
+                <w:lang w:val="en-US"/>
+              </w:rPr>
+              <w:t>Exit condition</w:t>
+            </w:r>
+          </w:p>
+        </w:tc>
+        <w:tc>
+          <w:tcPr>
+            <w:tcW w:w="5902" w:type="dxa"/>
+          </w:tcPr>
+          <w:p>
+            <w:pPr>
+              <w:jc w:val="center"/>
+            </w:pPr>
+            <w:r>
+              <w:t>L’utente</w:t>
+            </w:r>
+            <w:r>
+              <w:t xml:space="preserve"> </w:t>
+            </w:r>
+            <w:r>
+              <w:t>visualizza la lista</w:t>
+            </w:r>
+            <w:r>
+              <w:t xml:space="preserve"> </w:t>
+            </w:r>
+          </w:p>
+        </w:tc>
+      </w:tr>
+      <w:tr>
+        <w:trPr>
+          <w:jc w:val="center"/>
+        </w:trPr>
+        <w:tc>
+          <w:tcPr>
+            <w:tcW w:w="3261" w:type="dxa"/>
+          </w:tcPr>
+          <w:p>
+            <w:pPr>
+              <w:rPr>
+                <w:b/>
+                <w:bCs/>
+                <w:i/>
+                <w:iCs/>
+                <w:lang w:val="en-US"/>
+              </w:rPr>
+            </w:pPr>
+            <w:r>
+              <w:rPr>
+                <w:b/>
+                <w:bCs/>
+                <w:i/>
+                <w:iCs/>
+                <w:lang w:val="en-US"/>
+              </w:rPr>
+              <w:t>Exceptions</w:t>
+            </w:r>
+          </w:p>
+        </w:tc>
+        <w:tc>
+          <w:tcPr>
+            <w:tcW w:w="5902" w:type="dxa"/>
+          </w:tcPr>
+          <w:p/>
+        </w:tc>
+      </w:tr>
+    </w:tbl>
+    <w:p>
+      <w:pPr>
+        <w:pStyle w:val="Revisione"/>
+        <w:spacing w:after="160" w:line="259" w:lineRule="auto"/>
+      </w:pPr>
+    </w:p>
+    <w:tbl>
+      <w:tblPr>
+        <w:tblStyle w:val="Grigliatabella1"/>
+        <w:tblW w:w="0" w:type="auto"/>
+        <w:jc w:val="center"/>
+        <w:tblLook w:val="04A0" w:firstRow="1" w:lastRow="0" w:firstColumn="1" w:lastColumn="0" w:noHBand="0" w:noVBand="1"/>
+      </w:tblPr>
+      <w:tblGrid>
+        <w:gridCol w:w="3215"/>
+        <w:gridCol w:w="5801"/>
+      </w:tblGrid>
+      <w:tr>
+        <w:trPr>
+          <w:jc w:val="center"/>
+        </w:trPr>
+        <w:tc>
+          <w:tcPr>
+            <w:tcW w:w="3261" w:type="dxa"/>
+          </w:tcPr>
+          <w:p>
+            <w:pPr>
+              <w:rPr>
+                <w:b/>
+                <w:bCs/>
+                <w:i/>
+                <w:iCs/>
+                <w:lang w:val="en-US"/>
+              </w:rPr>
+            </w:pPr>
+            <w:r>
+              <w:rPr>
+                <w:b/>
+                <w:bCs/>
+                <w:i/>
+                <w:iCs/>
+                <w:lang w:val="en-US"/>
+              </w:rPr>
+              <w:t>Nome</w:t>
+            </w:r>
+          </w:p>
+        </w:tc>
+        <w:tc>
+          <w:tcPr>
+            <w:tcW w:w="5902" w:type="dxa"/>
+          </w:tcPr>
+          <w:p>
+            <w:pPr>
+              <w:jc w:val="center"/>
+              <w:rPr>
+                <w:lang w:val="en-US"/>
+              </w:rPr>
+            </w:pPr>
+            <w:r>
+              <w:rPr>
+                <w:lang w:val="en-US"/>
+              </w:rPr>
+              <w:t xml:space="preserve">Filtra per </w:t>
+            </w:r>
+            <w:proofErr w:type="spellStart"/>
+            <w:r>
+              <w:rPr>
+                <w:lang w:val="en-US"/>
+              </w:rPr>
+              <w:t>Genere</w:t>
+            </w:r>
+            <w:proofErr w:type="spellEnd"/>
+            <w:r>
+              <w:rPr>
+                <w:lang w:val="en-US"/>
+              </w:rPr>
+              <w:t xml:space="preserve"> – UC </w:t>
+            </w:r>
+            <w:r>
+              <w:rPr>
+                <w:lang w:val="en-US"/>
+              </w:rPr>
+              <w:t>2.2</w:t>
+            </w:r>
+          </w:p>
+        </w:tc>
+      </w:tr>
+      <w:tr>
+        <w:trPr>
+          <w:jc w:val="center"/>
+        </w:trPr>
+        <w:tc>
+          <w:tcPr>
+            <w:tcW w:w="3261" w:type="dxa"/>
+          </w:tcPr>
+          <w:p>
+            <w:pPr>
+              <w:rPr>
+                <w:b/>
+                <w:bCs/>
+                <w:i/>
+                <w:iCs/>
+                <w:lang w:val="en-US"/>
+              </w:rPr>
+            </w:pPr>
+            <w:proofErr w:type="spellStart"/>
+            <w:r>
+              <w:rPr>
+                <w:b/>
+                <w:bCs/>
+                <w:i/>
+                <w:iCs/>
+                <w:lang w:val="en-US"/>
+              </w:rPr>
+              <w:t>Riferimenti</w:t>
+            </w:r>
+            <w:proofErr w:type="spellEnd"/>
+            <w:r>
+              <w:rPr>
+                <w:b/>
+                <w:bCs/>
+                <w:i/>
+                <w:iCs/>
+                <w:lang w:val="en-US"/>
+              </w:rPr>
+              <w:t xml:space="preserve"> a </w:t>
+            </w:r>
+            <w:proofErr w:type="spellStart"/>
+            <w:r>
+              <w:rPr>
+                <w:b/>
+                <w:bCs/>
+                <w:i/>
+                <w:iCs/>
+                <w:lang w:val="en-US"/>
+              </w:rPr>
+              <w:t>requisiti</w:t>
+            </w:r>
+            <w:proofErr w:type="spellEnd"/>
+            <w:r>
+              <w:rPr>
+                <w:b/>
+                <w:bCs/>
+                <w:i/>
+                <w:iCs/>
+                <w:lang w:val="en-US"/>
+              </w:rPr>
+              <w:t xml:space="preserve"> </w:t>
+            </w:r>
+            <w:proofErr w:type="spellStart"/>
+            <w:r>
+              <w:rPr>
+                <w:b/>
+                <w:bCs/>
+                <w:i/>
+                <w:iCs/>
+                <w:lang w:val="en-US"/>
+              </w:rPr>
+              <w:t>funzionali</w:t>
+            </w:r>
+            <w:proofErr w:type="spellEnd"/>
+          </w:p>
+        </w:tc>
+        <w:tc>
+          <w:tcPr>
+            <w:tcW w:w="5902" w:type="dxa"/>
+          </w:tcPr>
+          <w:p>
+            <w:pPr>
+              <w:jc w:val="center"/>
+              <w:rPr>
+                <w:lang w:val="en-US"/>
+              </w:rPr>
+            </w:pPr>
+            <w:r>
+              <w:rPr>
+                <w:lang w:val="en-US"/>
+              </w:rPr>
+              <w:t>RF</w:t>
+            </w:r>
+            <w:r>
+              <w:rPr>
+                <w:lang w:val="en-US"/>
+              </w:rPr>
+              <w:t>3</w:t>
+            </w:r>
+          </w:p>
+        </w:tc>
+      </w:tr>
+      <w:tr>
+        <w:trPr>
+          <w:jc w:val="center"/>
+        </w:trPr>
+        <w:tc>
+          <w:tcPr>
+            <w:tcW w:w="3261" w:type="dxa"/>
+          </w:tcPr>
+          <w:p>
+            <w:pPr>
+              <w:rPr>
+                <w:b/>
+                <w:bCs/>
+                <w:i/>
+                <w:iCs/>
+                <w:lang w:val="en-US"/>
+              </w:rPr>
+            </w:pPr>
+            <w:proofErr w:type="spellStart"/>
+            <w:r>
+              <w:rPr>
+                <w:b/>
+                <w:bCs/>
+                <w:i/>
+                <w:iCs/>
+                <w:lang w:val="en-US"/>
+              </w:rPr>
+              <w:t>Attori</w:t>
+            </w:r>
+            <w:proofErr w:type="spellEnd"/>
+            <w:r>
+              <w:rPr>
+                <w:b/>
+                <w:bCs/>
+                <w:i/>
+                <w:iCs/>
+                <w:lang w:val="en-US"/>
+              </w:rPr>
+              <w:t xml:space="preserve"> </w:t>
+            </w:r>
+            <w:proofErr w:type="spellStart"/>
+            <w:r>
+              <w:rPr>
+                <w:b/>
+                <w:bCs/>
+                <w:i/>
+                <w:iCs/>
+                <w:lang w:val="en-US"/>
+              </w:rPr>
+              <w:t>partecipanti</w:t>
+            </w:r>
+            <w:proofErr w:type="spellEnd"/>
+          </w:p>
+        </w:tc>
+        <w:tc>
+          <w:tcPr>
+            <w:tcW w:w="5902" w:type="dxa"/>
+          </w:tcPr>
+          <w:p>
+            <w:pPr>
+              <w:jc w:val="center"/>
+              <w:rPr>
+                <w:lang w:val="en-US"/>
+              </w:rPr>
+            </w:pPr>
+            <w:proofErr w:type="spellStart"/>
+            <w:r>
+              <w:rPr>
+                <w:lang w:val="en-US"/>
+              </w:rPr>
+              <w:t>Utente</w:t>
+            </w:r>
+            <w:proofErr w:type="spellEnd"/>
+            <w:r>
+              <w:rPr>
+                <w:lang w:val="en-US"/>
+              </w:rPr>
+              <w:t xml:space="preserve"> </w:t>
+            </w:r>
+            <w:proofErr w:type="spellStart"/>
+            <w:r>
+              <w:rPr>
+                <w:lang w:val="en-US"/>
+              </w:rPr>
+              <w:t>Generico</w:t>
+            </w:r>
+            <w:proofErr w:type="spellEnd"/>
+          </w:p>
+        </w:tc>
+      </w:tr>
+      <w:tr>
+        <w:trPr>
+          <w:jc w:val="center"/>
+        </w:trPr>
+        <w:tc>
+          <w:tcPr>
+            <w:tcW w:w="3261" w:type="dxa"/>
+          </w:tcPr>
+          <w:p>
+            <w:pPr>
+              <w:rPr>
+                <w:b/>
+                <w:bCs/>
+                <w:i/>
+                <w:iCs/>
+                <w:lang w:val="en-US"/>
+              </w:rPr>
+            </w:pPr>
+            <w:r>
+              <w:rPr>
+                <w:b/>
+                <w:bCs/>
+                <w:i/>
+                <w:iCs/>
+                <w:lang w:val="en-US"/>
+              </w:rPr>
+              <w:t>Entry condition</w:t>
+            </w:r>
+          </w:p>
+        </w:tc>
+        <w:tc>
+          <w:tcPr>
+            <w:tcW w:w="5902" w:type="dxa"/>
+          </w:tcPr>
+          <w:p>
+            <w:pPr>
+              <w:jc w:val="center"/>
+            </w:pPr>
+            <w:r>
+              <w:t xml:space="preserve">L’utente </w:t>
+            </w:r>
+            <w:r>
+              <w:t>s</w:t>
+            </w:r>
+            <w:r>
+              <w:t>eleziona il filtro relativo alla c</w:t>
+            </w:r>
+            <w:r>
+              <w:t>a</w:t>
+            </w:r>
+            <w:r>
+              <w:t>tegoria da</w:t>
+            </w:r>
+            <w:r>
+              <w:t xml:space="preserve"> lui scelta</w:t>
+            </w:r>
+          </w:p>
+        </w:tc>
+      </w:tr>
+      <w:tr>
+        <w:trPr>
+          <w:jc w:val="center"/>
+        </w:trPr>
+        <w:tc>
+          <w:tcPr>
+            <w:tcW w:w="3261" w:type="dxa"/>
+          </w:tcPr>
+          <w:p>
+            <w:pPr>
+              <w:rPr>
+                <w:b/>
+                <w:bCs/>
+                <w:i/>
+                <w:iCs/>
+                <w:lang w:val="en-US"/>
+              </w:rPr>
+            </w:pPr>
+            <w:proofErr w:type="spellStart"/>
+            <w:r>
+              <w:rPr>
+                <w:b/>
+                <w:bCs/>
+                <w:i/>
+                <w:iCs/>
+                <w:lang w:val="en-US"/>
+              </w:rPr>
+              <w:t>Flusso</w:t>
+            </w:r>
+            <w:proofErr w:type="spellEnd"/>
+            <w:r>
+              <w:rPr>
+                <w:b/>
+                <w:bCs/>
+                <w:i/>
+                <w:iCs/>
+                <w:lang w:val="en-US"/>
+              </w:rPr>
+              <w:t xml:space="preserve"> di </w:t>
+            </w:r>
+            <w:proofErr w:type="spellStart"/>
+            <w:r>
+              <w:rPr>
+                <w:b/>
+                <w:bCs/>
+                <w:i/>
+                <w:iCs/>
+                <w:lang w:val="en-US"/>
+              </w:rPr>
+              <w:t>eventi</w:t>
+            </w:r>
+            <w:proofErr w:type="spellEnd"/>
+          </w:p>
+        </w:tc>
+        <w:tc>
+          <w:tcPr>
+            <w:tcW w:w="5902" w:type="dxa"/>
+          </w:tcPr>
+          <w:p>
+            <w:pPr>
+              <w:numPr>
+                <w:ilvl w:val="0"/>
+                <w:numId w:val="39"/>
+              </w:numPr>
+            </w:pPr>
+            <w:r>
+              <w:t xml:space="preserve">Il sistema </w:t>
+            </w:r>
+            <w:r>
+              <w:t>mostra una lista dei risultati attinenti alla ricerca.</w:t>
+            </w:r>
+          </w:p>
+        </w:tc>
+      </w:tr>
+      <w:tr>
+        <w:trPr>
+          <w:jc w:val="center"/>
+        </w:trPr>
+        <w:tc>
+          <w:tcPr>
+            <w:tcW w:w="3261" w:type="dxa"/>
+          </w:tcPr>
+          <w:p>
+            <w:pPr>
+              <w:rPr>
+                <w:b/>
+                <w:bCs/>
+                <w:i/>
+                <w:iCs/>
+                <w:lang w:val="en-US"/>
+              </w:rPr>
+            </w:pPr>
+            <w:r>
+              <w:rPr>
+                <w:b/>
+                <w:bCs/>
+                <w:i/>
+                <w:iCs/>
+                <w:lang w:val="en-US"/>
+              </w:rPr>
+              <w:t>Exit condition</w:t>
+            </w:r>
+          </w:p>
+        </w:tc>
+        <w:tc>
+          <w:tcPr>
+            <w:tcW w:w="5902" w:type="dxa"/>
+          </w:tcPr>
+          <w:p>
+            <w:pPr>
+              <w:jc w:val="center"/>
+            </w:pPr>
+            <w:r>
+              <w:t>L’utente</w:t>
+            </w:r>
+            <w:r>
+              <w:t xml:space="preserve"> visualizza la lista</w:t>
+            </w:r>
+            <w:r>
+              <w:t xml:space="preserve"> </w:t>
+            </w:r>
+          </w:p>
+        </w:tc>
+      </w:tr>
+      <w:tr>
+        <w:trPr>
+          <w:jc w:val="center"/>
+        </w:trPr>
+        <w:tc>
+          <w:tcPr>
+            <w:tcW w:w="3261" w:type="dxa"/>
+          </w:tcPr>
+          <w:p>
+            <w:pPr>
+              <w:rPr>
+                <w:b/>
+                <w:bCs/>
+                <w:i/>
+                <w:iCs/>
+                <w:lang w:val="en-US"/>
+              </w:rPr>
+            </w:pPr>
+            <w:r>
+              <w:rPr>
+                <w:b/>
+                <w:bCs/>
+                <w:i/>
+                <w:iCs/>
+                <w:lang w:val="en-US"/>
+              </w:rPr>
+              <w:t>Exceptions</w:t>
+            </w:r>
+          </w:p>
+        </w:tc>
+        <w:tc>
+          <w:tcPr>
+            <w:tcW w:w="5902" w:type="dxa"/>
+          </w:tcPr>
+          <w:p/>
+        </w:tc>
+      </w:tr>
+    </w:tbl>
+    <w:p>
+      <w:pPr>
+        <w:pStyle w:val="Revisione"/>
+        <w:spacing w:after="160" w:line="259" w:lineRule="auto"/>
+      </w:pPr>
+    </w:p>
+    <w:p>
+      <w:pPr>
+        <w:pStyle w:val="Revisione"/>
+        <w:spacing w:after="160" w:line="259" w:lineRule="auto"/>
+      </w:pPr>
+    </w:p>
+    <w:p>
+      <w:pPr>
+        <w:pStyle w:val="Revisione"/>
+        <w:spacing w:after="160" w:line="259" w:lineRule="auto"/>
+      </w:pPr>
+    </w:p>
+    <w:p>
+      <w:pPr>
+        <w:pStyle w:val="Revisione"/>
+        <w:spacing w:after="160" w:line="259" w:lineRule="auto"/>
+      </w:pPr>
+    </w:p>
+    <w:tbl>
+      <w:tblPr>
+        <w:tblStyle w:val="Grigliatabella1"/>
+        <w:tblW w:w="0" w:type="auto"/>
+        <w:jc w:val="center"/>
+        <w:tblLook w:val="04A0" w:firstRow="1" w:lastRow="0" w:firstColumn="1" w:lastColumn="0" w:noHBand="0" w:noVBand="1"/>
+      </w:tblPr>
+      <w:tblGrid>
+        <w:gridCol w:w="3207"/>
+        <w:gridCol w:w="5809"/>
+      </w:tblGrid>
+      <w:tr>
+        <w:trPr>
+          <w:jc w:val="center"/>
+        </w:trPr>
+        <w:tc>
+          <w:tcPr>
+            <w:tcW w:w="3261" w:type="dxa"/>
+          </w:tcPr>
+          <w:p>
+            <w:pPr>
+              <w:rPr>
+                <w:b/>
+                <w:bCs/>
+                <w:i/>
+                <w:iCs/>
+                <w:lang w:val="en-US"/>
+              </w:rPr>
+            </w:pPr>
+            <w:r>
+              <w:rPr>
+                <w:b/>
+                <w:bCs/>
+                <w:i/>
+                <w:iCs/>
+                <w:lang w:val="en-US"/>
+              </w:rPr>
+              <w:lastRenderedPageBreak/>
+              <w:t>Nome</w:t>
+            </w:r>
+          </w:p>
+        </w:tc>
+        <w:tc>
+          <w:tcPr>
+            <w:tcW w:w="5902" w:type="dxa"/>
+          </w:tcPr>
+          <w:p>
+            <w:pPr>
+              <w:jc w:val="center"/>
+            </w:pPr>
+            <w:r>
+              <w:t>Visualizza Dettagli</w:t>
+            </w:r>
+            <w:r>
+              <w:t xml:space="preserve"> </w:t>
+            </w:r>
+            <w:r>
+              <w:t xml:space="preserve">e Recensioni </w:t>
+            </w:r>
+            <w:r>
+              <w:t xml:space="preserve">– UC </w:t>
+            </w:r>
+            <w:r>
+              <w:t>2.</w:t>
+            </w:r>
+            <w:r>
+              <w:t>3</w:t>
+            </w:r>
+          </w:p>
+        </w:tc>
+      </w:tr>
+      <w:tr>
+        <w:trPr>
+          <w:jc w:val="center"/>
+        </w:trPr>
+        <w:tc>
+          <w:tcPr>
+            <w:tcW w:w="3261" w:type="dxa"/>
+          </w:tcPr>
+          <w:p>
+            <w:pPr>
+              <w:rPr>
+                <w:b/>
+                <w:bCs/>
+                <w:i/>
+                <w:iCs/>
+                <w:lang w:val="en-US"/>
+              </w:rPr>
+            </w:pPr>
+            <w:proofErr w:type="spellStart"/>
+            <w:r>
+              <w:rPr>
+                <w:b/>
+                <w:bCs/>
+                <w:i/>
+                <w:iCs/>
+                <w:lang w:val="en-US"/>
+              </w:rPr>
+              <w:t>Riferimenti</w:t>
+            </w:r>
+            <w:proofErr w:type="spellEnd"/>
+            <w:r>
+              <w:rPr>
+                <w:b/>
+                <w:bCs/>
+                <w:i/>
+                <w:iCs/>
+                <w:lang w:val="en-US"/>
+              </w:rPr>
+              <w:t xml:space="preserve"> a </w:t>
+            </w:r>
+            <w:proofErr w:type="spellStart"/>
+            <w:r>
+              <w:rPr>
+                <w:b/>
+                <w:bCs/>
+                <w:i/>
+                <w:iCs/>
+                <w:lang w:val="en-US"/>
+              </w:rPr>
+              <w:t>requisiti</w:t>
+            </w:r>
+            <w:proofErr w:type="spellEnd"/>
+            <w:r>
+              <w:rPr>
+                <w:b/>
+                <w:bCs/>
+                <w:i/>
+                <w:iCs/>
+                <w:lang w:val="en-US"/>
+              </w:rPr>
+              <w:t xml:space="preserve"> </w:t>
+            </w:r>
+            <w:proofErr w:type="spellStart"/>
+            <w:r>
+              <w:rPr>
+                <w:b/>
+                <w:bCs/>
+                <w:i/>
+                <w:iCs/>
+                <w:lang w:val="en-US"/>
+              </w:rPr>
+              <w:t>funzionali</w:t>
+            </w:r>
+            <w:proofErr w:type="spellEnd"/>
+          </w:p>
+        </w:tc>
+        <w:tc>
+          <w:tcPr>
+            <w:tcW w:w="5902" w:type="dxa"/>
+          </w:tcPr>
+          <w:p>
+            <w:pPr>
+              <w:jc w:val="center"/>
+              <w:rPr>
+                <w:lang w:val="en-US"/>
+              </w:rPr>
+            </w:pPr>
+            <w:r>
+              <w:rPr>
+                <w:lang w:val="en-US"/>
+              </w:rPr>
+              <w:t>RF</w:t>
+            </w:r>
+            <w:r>
+              <w:rPr>
+                <w:lang w:val="en-US"/>
+              </w:rPr>
+              <w:t>2</w:t>
+            </w:r>
+            <w:r>
+              <w:rPr>
+                <w:lang w:val="en-US"/>
+              </w:rPr>
+              <w:t>, RF1</w:t>
+            </w:r>
+          </w:p>
+        </w:tc>
+      </w:tr>
+      <w:tr>
+        <w:trPr>
+          <w:jc w:val="center"/>
+        </w:trPr>
+        <w:tc>
+          <w:tcPr>
+            <w:tcW w:w="3261" w:type="dxa"/>
+          </w:tcPr>
+          <w:p>
+            <w:pPr>
+              <w:rPr>
+                <w:b/>
+                <w:bCs/>
+                <w:i/>
+                <w:iCs/>
+                <w:lang w:val="en-US"/>
+              </w:rPr>
+            </w:pPr>
+            <w:proofErr w:type="spellStart"/>
+            <w:r>
+              <w:rPr>
+                <w:b/>
+                <w:bCs/>
+                <w:i/>
+                <w:iCs/>
+                <w:lang w:val="en-US"/>
+              </w:rPr>
+              <w:t>Attori</w:t>
+            </w:r>
+            <w:proofErr w:type="spellEnd"/>
+            <w:r>
+              <w:rPr>
+                <w:b/>
+                <w:bCs/>
+                <w:i/>
+                <w:iCs/>
+                <w:lang w:val="en-US"/>
+              </w:rPr>
+              <w:t xml:space="preserve"> </w:t>
+            </w:r>
+            <w:proofErr w:type="spellStart"/>
+            <w:r>
+              <w:rPr>
+                <w:b/>
+                <w:bCs/>
+                <w:i/>
+                <w:iCs/>
+                <w:lang w:val="en-US"/>
+              </w:rPr>
+              <w:t>partecipanti</w:t>
+            </w:r>
+            <w:proofErr w:type="spellEnd"/>
+          </w:p>
+        </w:tc>
+        <w:tc>
+          <w:tcPr>
+            <w:tcW w:w="5902" w:type="dxa"/>
+          </w:tcPr>
+          <w:p>
+            <w:pPr>
+              <w:jc w:val="center"/>
+              <w:rPr>
+                <w:lang w:val="en-US"/>
+              </w:rPr>
+            </w:pPr>
+            <w:proofErr w:type="spellStart"/>
+            <w:r>
+              <w:rPr>
+                <w:lang w:val="en-US"/>
+              </w:rPr>
+              <w:t>Utente</w:t>
+            </w:r>
+            <w:proofErr w:type="spellEnd"/>
+            <w:r>
+              <w:rPr>
+                <w:lang w:val="en-US"/>
+              </w:rPr>
+              <w:t xml:space="preserve"> </w:t>
+            </w:r>
+            <w:proofErr w:type="spellStart"/>
+            <w:r>
+              <w:rPr>
+                <w:lang w:val="en-US"/>
+              </w:rPr>
+              <w:t>Generico</w:t>
+            </w:r>
+            <w:proofErr w:type="spellEnd"/>
+          </w:p>
+        </w:tc>
+      </w:tr>
+      <w:tr>
+        <w:trPr>
+          <w:jc w:val="center"/>
+        </w:trPr>
+        <w:tc>
+          <w:tcPr>
+            <w:tcW w:w="3261" w:type="dxa"/>
+          </w:tcPr>
+          <w:p>
+            <w:pPr>
+              <w:rPr>
+                <w:b/>
+                <w:bCs/>
+                <w:i/>
+                <w:iCs/>
+                <w:lang w:val="en-US"/>
+              </w:rPr>
+            </w:pPr>
+            <w:r>
+              <w:rPr>
+                <w:b/>
+                <w:bCs/>
+                <w:i/>
+                <w:iCs/>
+                <w:lang w:val="en-US"/>
+              </w:rPr>
+              <w:t>Entry condition</w:t>
+            </w:r>
+          </w:p>
+        </w:tc>
+        <w:tc>
+          <w:tcPr>
+            <w:tcW w:w="5902" w:type="dxa"/>
+          </w:tcPr>
+          <w:p>
+            <w:pPr>
+              <w:jc w:val="center"/>
+            </w:pPr>
+            <w:r>
+              <w:t xml:space="preserve">L’utente </w:t>
+            </w:r>
+            <w:r>
+              <w:t>clicca sul film/serie tv da lui scelto</w:t>
+            </w:r>
+          </w:p>
+        </w:tc>
+      </w:tr>
+      <w:tr>
+        <w:trPr>
+          <w:jc w:val="center"/>
+        </w:trPr>
+        <w:tc>
+          <w:tcPr>
+            <w:tcW w:w="3261" w:type="dxa"/>
+          </w:tcPr>
+          <w:p>
+            <w:pPr>
+              <w:rPr>
+                <w:b/>
+                <w:bCs/>
+                <w:i/>
+                <w:iCs/>
+                <w:lang w:val="en-US"/>
+              </w:rPr>
+            </w:pPr>
+            <w:proofErr w:type="spellStart"/>
+            <w:r>
+              <w:rPr>
+                <w:b/>
+                <w:bCs/>
+                <w:i/>
+                <w:iCs/>
+                <w:lang w:val="en-US"/>
+              </w:rPr>
+              <w:t>Flusso</w:t>
+            </w:r>
+            <w:proofErr w:type="spellEnd"/>
+            <w:r>
+              <w:rPr>
+                <w:b/>
+                <w:bCs/>
+                <w:i/>
+                <w:iCs/>
+                <w:lang w:val="en-US"/>
+              </w:rPr>
+              <w:t xml:space="preserve"> di </w:t>
+            </w:r>
+            <w:proofErr w:type="spellStart"/>
+            <w:r>
+              <w:rPr>
+                <w:b/>
+                <w:bCs/>
+                <w:i/>
+                <w:iCs/>
+                <w:lang w:val="en-US"/>
+              </w:rPr>
+              <w:t>eventi</w:t>
+            </w:r>
+            <w:proofErr w:type="spellEnd"/>
+          </w:p>
+        </w:tc>
+        <w:tc>
+          <w:tcPr>
+            <w:tcW w:w="5902" w:type="dxa"/>
+          </w:tcPr>
+          <w:p>
+            <w:pPr>
+              <w:numPr>
+                <w:ilvl w:val="0"/>
+                <w:numId w:val="40"/>
+              </w:numPr>
+            </w:pPr>
+            <w:r>
+              <w:t xml:space="preserve">Il sistema </w:t>
+            </w:r>
+            <w:r>
+              <w:t xml:space="preserve">mostra una </w:t>
+            </w:r>
+            <w:r>
+              <w:t>pagina contenen</w:t>
+            </w:r>
+            <w:r>
+              <w:t>te i dettagli del film/serie tv:</w:t>
+            </w:r>
+          </w:p>
+          <w:p>
+            <w:pPr>
+              <w:pStyle w:val="Paragrafoelenco"/>
+              <w:numPr>
+                <w:ilvl w:val="0"/>
+                <w:numId w:val="19"/>
+              </w:numPr>
+            </w:pPr>
+            <w:r>
+              <w:t>Locandina</w:t>
+            </w:r>
+          </w:p>
+          <w:p>
+            <w:pPr>
+              <w:pStyle w:val="Paragrafoelenco"/>
+              <w:numPr>
+                <w:ilvl w:val="0"/>
+                <w:numId w:val="19"/>
+              </w:numPr>
+            </w:pPr>
+            <w:r>
+              <w:t>Titolo</w:t>
+            </w:r>
+          </w:p>
+          <w:p>
+            <w:pPr>
+              <w:pStyle w:val="Paragrafoelenco"/>
+              <w:numPr>
+                <w:ilvl w:val="0"/>
+                <w:numId w:val="19"/>
+              </w:numPr>
+            </w:pPr>
+            <w:r>
+              <w:t>Anno di uscita</w:t>
+            </w:r>
+          </w:p>
+          <w:p>
+            <w:pPr>
+              <w:pStyle w:val="Paragrafoelenco"/>
+              <w:numPr>
+                <w:ilvl w:val="0"/>
+                <w:numId w:val="19"/>
+              </w:numPr>
+            </w:pPr>
+            <w:r>
+              <w:t>Cast</w:t>
+            </w:r>
+          </w:p>
+          <w:p>
+            <w:pPr>
+              <w:pStyle w:val="Paragrafoelenco"/>
+              <w:numPr>
+                <w:ilvl w:val="0"/>
+                <w:numId w:val="19"/>
+              </w:numPr>
+            </w:pPr>
+            <w:r>
+              <w:t>Votazione</w:t>
+            </w:r>
+          </w:p>
+          <w:p>
+            <w:pPr>
+              <w:pStyle w:val="Paragrafoelenco"/>
+              <w:numPr>
+                <w:ilvl w:val="0"/>
+                <w:numId w:val="19"/>
+              </w:numPr>
+            </w:pPr>
+            <w:r>
+              <w:t>Trailer</w:t>
+            </w:r>
+          </w:p>
+          <w:p>
+            <w:pPr>
+              <w:pStyle w:val="Paragrafoelenco"/>
+              <w:numPr>
+                <w:ilvl w:val="0"/>
+                <w:numId w:val="40"/>
+              </w:numPr>
+            </w:pPr>
+            <w:r>
+              <w:t>Scorrendo verso il basso, il sistema mostra le recensioni di quel film/serie tv</w:t>
+            </w:r>
+          </w:p>
+        </w:tc>
+      </w:tr>
+      <w:tr>
+        <w:trPr>
+          <w:jc w:val="center"/>
+        </w:trPr>
+        <w:tc>
+          <w:tcPr>
+            <w:tcW w:w="3261" w:type="dxa"/>
+          </w:tcPr>
+          <w:p>
+            <w:pPr>
+              <w:rPr>
+                <w:b/>
+                <w:bCs/>
+                <w:i/>
+                <w:iCs/>
+                <w:lang w:val="en-US"/>
+              </w:rPr>
+            </w:pPr>
+            <w:r>
+              <w:rPr>
+                <w:b/>
+                <w:bCs/>
+                <w:i/>
+                <w:iCs/>
+                <w:lang w:val="en-US"/>
+              </w:rPr>
+              <w:t>Exit condition</w:t>
+            </w:r>
+          </w:p>
+        </w:tc>
+        <w:tc>
+          <w:tcPr>
+            <w:tcW w:w="5902" w:type="dxa"/>
+          </w:tcPr>
+          <w:p>
+            <w:pPr>
+              <w:jc w:val="center"/>
+            </w:pPr>
+            <w:r>
+              <w:t>L’utente cambia pagina</w:t>
+            </w:r>
+            <w:r>
+              <w:t xml:space="preserve"> </w:t>
+            </w:r>
+          </w:p>
+        </w:tc>
+      </w:tr>
+      <w:tr>
+        <w:trPr>
+          <w:jc w:val="center"/>
+        </w:trPr>
+        <w:tc>
+          <w:tcPr>
+            <w:tcW w:w="3261" w:type="dxa"/>
+          </w:tcPr>
+          <w:p>
+            <w:pPr>
+              <w:rPr>
+                <w:b/>
+                <w:bCs/>
+                <w:i/>
+                <w:iCs/>
+                <w:lang w:val="en-US"/>
+              </w:rPr>
+            </w:pPr>
+            <w:r>
+              <w:rPr>
+                <w:b/>
+                <w:bCs/>
+                <w:i/>
+                <w:iCs/>
+                <w:lang w:val="en-US"/>
+              </w:rPr>
+              <w:t>Exceptions</w:t>
+            </w:r>
+          </w:p>
+        </w:tc>
+        <w:tc>
+          <w:tcPr>
+            <w:tcW w:w="5902" w:type="dxa"/>
+          </w:tcPr>
+          <w:p/>
+        </w:tc>
+      </w:tr>
+    </w:tbl>
+    <w:p>
+      <w:pPr>
+        <w:pStyle w:val="Revisione"/>
+        <w:spacing w:after="160" w:line="259" w:lineRule="auto"/>
+      </w:pPr>
+    </w:p>
+    <w:tbl>
+      <w:tblPr>
+        <w:tblStyle w:val="Grigliatabella11"/>
+        <w:tblW w:w="0" w:type="auto"/>
+        <w:jc w:val="center"/>
+        <w:tblLook w:val="04A0" w:firstRow="1" w:lastRow="0" w:firstColumn="1" w:lastColumn="0" w:noHBand="0" w:noVBand="1"/>
+      </w:tblPr>
+      <w:tblGrid>
+        <w:gridCol w:w="3206"/>
+        <w:gridCol w:w="5810"/>
+      </w:tblGrid>
+      <w:tr>
+        <w:trPr>
+          <w:jc w:val="center"/>
+        </w:trPr>
+        <w:tc>
+          <w:tcPr>
+            <w:tcW w:w="3261" w:type="dxa"/>
+          </w:tcPr>
+          <w:p>
+            <w:pPr>
+              <w:rPr>
+                <w:b/>
+                <w:bCs/>
+                <w:i/>
+                <w:iCs/>
+                <w:lang w:val="en-US"/>
+              </w:rPr>
+            </w:pPr>
+            <w:r>
+              <w:rPr>
+                <w:b/>
+                <w:bCs/>
+                <w:i/>
+                <w:iCs/>
+                <w:lang w:val="en-US"/>
+              </w:rPr>
+              <w:t>Nome</w:t>
+            </w:r>
+          </w:p>
+        </w:tc>
+        <w:tc>
+          <w:tcPr>
+            <w:tcW w:w="5902" w:type="dxa"/>
+          </w:tcPr>
+          <w:p>
+            <w:pPr>
+              <w:jc w:val="center"/>
+            </w:pPr>
+            <w:r>
+              <w:t>Recensire Film o Serie Tv</w:t>
+            </w:r>
+            <w:r>
+              <w:t xml:space="preserve"> – UC 2.</w:t>
+            </w:r>
+            <w:r>
+              <w:t>4</w:t>
+            </w:r>
+          </w:p>
+        </w:tc>
+      </w:tr>
+      <w:tr>
+        <w:trPr>
+          <w:jc w:val="center"/>
+        </w:trPr>
+        <w:tc>
+          <w:tcPr>
+            <w:tcW w:w="3261" w:type="dxa"/>
+          </w:tcPr>
+          <w:p>
+            <w:pPr>
+              <w:rPr>
+                <w:b/>
+                <w:bCs/>
+                <w:i/>
+                <w:iCs/>
+                <w:lang w:val="en-US"/>
+              </w:rPr>
+            </w:pPr>
+            <w:proofErr w:type="spellStart"/>
+            <w:r>
+              <w:rPr>
+                <w:b/>
+                <w:bCs/>
+                <w:i/>
+                <w:iCs/>
+                <w:lang w:val="en-US"/>
+              </w:rPr>
+              <w:t>Riferimenti</w:t>
+            </w:r>
+            <w:proofErr w:type="spellEnd"/>
+            <w:r>
+              <w:rPr>
+                <w:b/>
+                <w:bCs/>
+                <w:i/>
+                <w:iCs/>
+                <w:lang w:val="en-US"/>
+              </w:rPr>
+              <w:t xml:space="preserve"> a </w:t>
+            </w:r>
+            <w:proofErr w:type="spellStart"/>
+            <w:r>
+              <w:rPr>
+                <w:b/>
+                <w:bCs/>
+                <w:i/>
+                <w:iCs/>
+                <w:lang w:val="en-US"/>
+              </w:rPr>
+              <w:t>requisiti</w:t>
+            </w:r>
+            <w:proofErr w:type="spellEnd"/>
+            <w:r>
+              <w:rPr>
+                <w:b/>
+                <w:bCs/>
+                <w:i/>
+                <w:iCs/>
+                <w:lang w:val="en-US"/>
+              </w:rPr>
+              <w:t xml:space="preserve"> </w:t>
+            </w:r>
+            <w:proofErr w:type="spellStart"/>
+            <w:r>
+              <w:rPr>
+                <w:b/>
+                <w:bCs/>
+                <w:i/>
+                <w:iCs/>
+                <w:lang w:val="en-US"/>
+              </w:rPr>
+              <w:t>funzionali</w:t>
+            </w:r>
+            <w:proofErr w:type="spellEnd"/>
+          </w:p>
+        </w:tc>
+        <w:tc>
+          <w:tcPr>
+            <w:tcW w:w="5902" w:type="dxa"/>
+          </w:tcPr>
+          <w:p>
+            <w:pPr>
+              <w:jc w:val="center"/>
+              <w:rPr>
+                <w:lang w:val="en-US"/>
+              </w:rPr>
+            </w:pPr>
+            <w:r>
+              <w:rPr>
+                <w:lang w:val="en-US"/>
+              </w:rPr>
+              <w:t>RF2, RF1</w:t>
+            </w:r>
+          </w:p>
+        </w:tc>
+      </w:tr>
+      <w:tr>
+        <w:trPr>
+          <w:jc w:val="center"/>
+        </w:trPr>
+        <w:tc>
+          <w:tcPr>
+            <w:tcW w:w="3261" w:type="dxa"/>
+          </w:tcPr>
+          <w:p>
+            <w:pPr>
+              <w:rPr>
+                <w:b/>
+                <w:bCs/>
+                <w:i/>
+                <w:iCs/>
+                <w:lang w:val="en-US"/>
+              </w:rPr>
+            </w:pPr>
+            <w:proofErr w:type="spellStart"/>
+            <w:r>
+              <w:rPr>
+                <w:b/>
+                <w:bCs/>
+                <w:i/>
+                <w:iCs/>
+                <w:lang w:val="en-US"/>
+              </w:rPr>
+              <w:t>Attori</w:t>
+            </w:r>
+            <w:proofErr w:type="spellEnd"/>
+            <w:r>
+              <w:rPr>
+                <w:b/>
+                <w:bCs/>
+                <w:i/>
+                <w:iCs/>
+                <w:lang w:val="en-US"/>
+              </w:rPr>
+              <w:t xml:space="preserve"> </w:t>
+            </w:r>
+            <w:proofErr w:type="spellStart"/>
+            <w:r>
+              <w:rPr>
+                <w:b/>
+                <w:bCs/>
+                <w:i/>
+                <w:iCs/>
+                <w:lang w:val="en-US"/>
+              </w:rPr>
+              <w:t>partecipanti</w:t>
+            </w:r>
+            <w:proofErr w:type="spellEnd"/>
+          </w:p>
+        </w:tc>
+        <w:tc>
+          <w:tcPr>
+            <w:tcW w:w="5902" w:type="dxa"/>
+          </w:tcPr>
+          <w:p>
+            <w:pPr>
+              <w:jc w:val="center"/>
+              <w:rPr>
+                <w:lang w:val="en-US"/>
+              </w:rPr>
+            </w:pPr>
+            <w:proofErr w:type="spellStart"/>
+            <w:r>
+              <w:rPr>
+                <w:lang w:val="en-US"/>
+              </w:rPr>
+              <w:t>Recensore</w:t>
+            </w:r>
+            <w:proofErr w:type="spellEnd"/>
+          </w:p>
+        </w:tc>
+      </w:tr>
+      <w:tr>
+        <w:trPr>
+          <w:jc w:val="center"/>
+        </w:trPr>
+        <w:tc>
+          <w:tcPr>
+            <w:tcW w:w="3261" w:type="dxa"/>
+          </w:tcPr>
+          <w:p>
+            <w:pPr>
+              <w:rPr>
+                <w:b/>
+                <w:bCs/>
+                <w:i/>
+                <w:iCs/>
+                <w:lang w:val="en-US"/>
+              </w:rPr>
+            </w:pPr>
+            <w:r>
+              <w:rPr>
+                <w:b/>
+                <w:bCs/>
+                <w:i/>
+                <w:iCs/>
+                <w:lang w:val="en-US"/>
+              </w:rPr>
+              <w:t>Entry condition</w:t>
+            </w:r>
+          </w:p>
+        </w:tc>
+        <w:tc>
+          <w:tcPr>
+            <w:tcW w:w="5902" w:type="dxa"/>
+          </w:tcPr>
+          <w:p>
+            <w:pPr>
+              <w:jc w:val="center"/>
+            </w:pPr>
+            <w:r>
+              <w:t>L’utente clicca su</w:t>
+            </w:r>
+            <w:r>
+              <w:t xml:space="preserve"> Recensione nella pagina relativa ad un film o una puntata di una Serie TV</w:t>
+            </w:r>
+          </w:p>
+        </w:tc>
+      </w:tr>
+      <w:tr>
+        <w:trPr>
+          <w:jc w:val="center"/>
+        </w:trPr>
+        <w:tc>
+          <w:tcPr>
+            <w:tcW w:w="3261" w:type="dxa"/>
+          </w:tcPr>
+          <w:p>
+            <w:pPr>
+              <w:rPr>
+                <w:b/>
+                <w:bCs/>
+                <w:i/>
+                <w:iCs/>
+                <w:lang w:val="en-US"/>
+              </w:rPr>
+            </w:pPr>
+            <w:proofErr w:type="spellStart"/>
+            <w:r>
+              <w:rPr>
+                <w:b/>
+                <w:bCs/>
+                <w:i/>
+                <w:iCs/>
+                <w:lang w:val="en-US"/>
+              </w:rPr>
+              <w:t>Flusso</w:t>
+            </w:r>
+            <w:proofErr w:type="spellEnd"/>
+            <w:r>
+              <w:rPr>
+                <w:b/>
+                <w:bCs/>
+                <w:i/>
+                <w:iCs/>
+                <w:lang w:val="en-US"/>
+              </w:rPr>
+              <w:t xml:space="preserve"> di </w:t>
+            </w:r>
+            <w:proofErr w:type="spellStart"/>
+            <w:r>
+              <w:rPr>
+                <w:b/>
+                <w:bCs/>
+                <w:i/>
+                <w:iCs/>
+                <w:lang w:val="en-US"/>
+              </w:rPr>
+              <w:t>eventi</w:t>
+            </w:r>
+            <w:proofErr w:type="spellEnd"/>
+          </w:p>
+        </w:tc>
+        <w:tc>
+          <w:tcPr>
+            <w:tcW w:w="5902" w:type="dxa"/>
+          </w:tcPr>
+          <w:p>
+            <w:pPr>
+              <w:pStyle w:val="Paragrafoelenco"/>
+              <w:numPr>
+                <w:ilvl w:val="0"/>
+                <w:numId w:val="37"/>
+              </w:numPr>
+              <w:rPr>
+                <w:rFonts w:eastAsiaTheme="minorEastAsia"/>
+              </w:rPr>
+            </w:pPr>
+            <w:r>
+              <w:t>Il sistema mostra un</w:t>
+            </w:r>
+            <w:r>
+              <w:t xml:space="preserve"> </w:t>
+            </w:r>
+            <w:proofErr w:type="spellStart"/>
+            <w:r>
+              <w:t>form</w:t>
+            </w:r>
+            <w:proofErr w:type="spellEnd"/>
+            <w:r>
+              <w:t xml:space="preserve"> </w:t>
+            </w:r>
+            <w:r>
+              <w:t>che permette di inserire:</w:t>
+            </w:r>
+          </w:p>
+          <w:p>
+            <w:pPr>
+              <w:numPr>
+                <w:ilvl w:val="0"/>
+                <w:numId w:val="19"/>
+              </w:numPr>
+            </w:pPr>
+            <w:r>
+              <w:t>Voto da uno a cinque</w:t>
+            </w:r>
+          </w:p>
+          <w:p>
+            <w:pPr>
+              <w:numPr>
+                <w:ilvl w:val="0"/>
+                <w:numId w:val="19"/>
+              </w:numPr>
+              <w:spacing w:line="259" w:lineRule="auto"/>
+              <w:rPr>
+                <w:rFonts w:eastAsiaTheme="minorEastAsia"/>
+              </w:rPr>
+            </w:pPr>
+            <w:r>
+              <w:t>Testo della recensione</w:t>
+            </w:r>
+          </w:p>
+          <w:p>
+            <w:pPr>
+              <w:pStyle w:val="Paragrafoelenco"/>
+              <w:numPr>
+                <w:ilvl w:val="0"/>
+                <w:numId w:val="19"/>
+              </w:numPr>
+              <w:rPr>
+                <w:rFonts w:eastAsiaTheme="minorEastAsia"/>
+              </w:rPr>
+            </w:pPr>
+            <w:r>
+              <w:t xml:space="preserve">Bottone </w:t>
+            </w:r>
+            <w:proofErr w:type="spellStart"/>
+            <w:r>
+              <w:t>Confirm</w:t>
+            </w:r>
+            <w:proofErr w:type="spellEnd"/>
+          </w:p>
+          <w:p>
+            <w:pPr>
+              <w:pStyle w:val="Paragrafoelenco"/>
+              <w:numPr>
+                <w:ilvl w:val="0"/>
+                <w:numId w:val="19"/>
+              </w:numPr>
+            </w:pPr>
+            <w:r>
+              <w:t xml:space="preserve">Bottone </w:t>
+            </w:r>
+            <w:proofErr w:type="spellStart"/>
+            <w:r>
+              <w:t>Cancel</w:t>
+            </w:r>
+            <w:proofErr w:type="spellEnd"/>
+          </w:p>
+        </w:tc>
+      </w:tr>
+      <w:tr>
+        <w:trPr>
+          <w:jc w:val="center"/>
+        </w:trPr>
+        <w:tc>
+          <w:tcPr>
+            <w:tcW w:w="3261" w:type="dxa"/>
+          </w:tcPr>
+          <w:p>
+            <w:pPr>
+              <w:rPr>
+                <w:b/>
+                <w:bCs/>
+                <w:i/>
+                <w:iCs/>
+                <w:lang w:val="en-US"/>
+              </w:rPr>
+            </w:pPr>
+            <w:r>
+              <w:rPr>
+                <w:b/>
+                <w:bCs/>
+                <w:i/>
+                <w:iCs/>
+                <w:lang w:val="en-US"/>
+              </w:rPr>
+              <w:t>Exit condition</w:t>
+            </w:r>
+          </w:p>
+        </w:tc>
+        <w:tc>
+          <w:tcPr>
+            <w:tcW w:w="5902" w:type="dxa"/>
+          </w:tcPr>
+          <w:p>
+            <w:pPr>
+              <w:spacing w:line="259" w:lineRule="auto"/>
+              <w:jc w:val="center"/>
+            </w:pPr>
+            <w:r>
+              <w:t xml:space="preserve">L’utente </w:t>
+            </w:r>
+            <w:r>
+              <w:t xml:space="preserve">preme il </w:t>
+            </w:r>
+            <w:proofErr w:type="spellStart"/>
+            <w:r>
+              <w:t>bottome</w:t>
+            </w:r>
+            <w:proofErr w:type="spellEnd"/>
+            <w:r>
+              <w:t xml:space="preserve"> </w:t>
+            </w:r>
+            <w:proofErr w:type="spellStart"/>
+            <w:r>
+              <w:t>Confirm</w:t>
+            </w:r>
+            <w:proofErr w:type="spellEnd"/>
+          </w:p>
+        </w:tc>
+      </w:tr>
+      <w:tr>
+        <w:trPr>
+          <w:jc w:val="center"/>
+        </w:trPr>
+        <w:tc>
+          <w:tcPr>
+            <w:tcW w:w="3261" w:type="dxa"/>
+          </w:tcPr>
+          <w:p>
+            <w:pPr>
+              <w:rPr>
+                <w:b/>
+                <w:bCs/>
+                <w:i/>
+                <w:iCs/>
+                <w:lang w:val="en-US"/>
+              </w:rPr>
+            </w:pPr>
+            <w:r>
+              <w:rPr>
+                <w:b/>
+                <w:bCs/>
+                <w:i/>
+                <w:iCs/>
+                <w:lang w:val="en-US"/>
+              </w:rPr>
+              <w:t>Exceptions</w:t>
+            </w:r>
+          </w:p>
+        </w:tc>
+        <w:tc>
+          <w:tcPr>
+            <w:tcW w:w="5902" w:type="dxa"/>
+          </w:tcPr>
+          <w:p>
+            <w:pPr>
+              <w:jc w:val="center"/>
+            </w:pPr>
+            <w:proofErr w:type="spellStart"/>
+            <w:r>
+              <w:t>NotFinishedException</w:t>
+            </w:r>
+            <w:proofErr w:type="spellEnd"/>
+          </w:p>
+        </w:tc>
+      </w:tr>
+    </w:tbl>
     <w:p>
       <w:pPr>
         <w:pStyle w:val="Revisione"/>

</xml_diff>

<commit_message>
aggiunta use case 4, gestione catalogo
</commit_message>
<xml_diff>
--- a/derivables/RequirementsAndUseCases_CineHub.docx
+++ b/derivables/RequirementsAndUseCases_CineHub.docx
@@ -7,13 +7,8 @@
         <w:pStyle w:val="Titolo"/>
         <w:jc w:val="center"/>
       </w:pPr>
-      <w:proofErr w:type="spellStart"/>
       <w:r>
-        <w:t>Requirements</w:t>
-      </w:r>
-      <w:proofErr w:type="spellEnd"/>
-      <w:r>
-        <w:t xml:space="preserve"> And Use Cases</w:t>
+        <w:t>Requirements And Use Cases</w:t>
       </w:r>
     </w:p>
     <w:p>
@@ -21,15 +16,7 @@
         <w:jc w:val="center"/>
       </w:pPr>
       <w:r>
-        <w:t>Progetto “</w:t>
-      </w:r>
-      <w:proofErr w:type="spellStart"/>
-      <w:r>
-        <w:t>CineHub</w:t>
-      </w:r>
-      <w:proofErr w:type="spellEnd"/>
-      <w:r>
-        <w:t>” corso di Ingegneria Del Software A.A. 2020/2021</w:t>
+        <w:t>Progetto “CineHub” corso di Ingegneria Del Software A.A. 2020/2021</w:t>
       </w:r>
     </w:p>
     <w:p/>
@@ -1537,27 +1524,7 @@
           <w:color w:val="000000"/>
           <w:shd w:val="clear" w:color="auto" w:fill="FFFFFF"/>
         </w:rPr>
-        <w:t xml:space="preserve">Gli utenti di </w:t>
-      </w:r>
-      <w:proofErr w:type="spellStart"/>
-      <w:r>
-        <w:rPr>
-          <w:rStyle w:val="normaltextrun"/>
-          <w:rFonts w:ascii="Calibri" w:hAnsi="Calibri" w:cs="Calibri"/>
-          <w:color w:val="000000"/>
-          <w:shd w:val="clear" w:color="auto" w:fill="FFFFFF"/>
-        </w:rPr>
-        <w:t>CineHub</w:t>
-      </w:r>
-      <w:proofErr w:type="spellEnd"/>
-      <w:r>
-        <w:rPr>
-          <w:rStyle w:val="normaltextrun"/>
-          <w:rFonts w:ascii="Calibri" w:hAnsi="Calibri" w:cs="Calibri"/>
-          <w:color w:val="000000"/>
-          <w:shd w:val="clear" w:color="auto" w:fill="FFFFFF"/>
-        </w:rPr>
-        <w:t xml:space="preserve"> potranno commentare un film in meno di 5 click.</w:t>
+        <w:t>Gli utenti di CineHub potranno commentare un film in meno di 5 click.</w:t>
       </w:r>
       <w:r>
         <w:rPr>
@@ -2312,16 +2279,11 @@
               <w:t>Pippo</w:t>
             </w:r>
             <w:r>
-              <w:t xml:space="preserve"> si reca su </w:t>
-            </w:r>
-            <w:proofErr w:type="spellStart"/>
-            <w:r>
-              <w:t>C</w:t>
+              <w:t xml:space="preserve"> si reca su C</w:t>
             </w:r>
             <w:r>
               <w:t>ineHub</w:t>
             </w:r>
-            <w:proofErr w:type="spellEnd"/>
           </w:p>
           <w:p>
             <w:pPr>
@@ -2773,13 +2735,8 @@
               <w:t>Pippo si reca</w:t>
             </w:r>
             <w:r>
-              <w:t xml:space="preserve"> su </w:t>
-            </w:r>
-            <w:proofErr w:type="spellStart"/>
-            <w:r>
-              <w:t>CineHub</w:t>
-            </w:r>
-            <w:proofErr w:type="spellEnd"/>
+              <w:t xml:space="preserve"> su CineHub</w:t>
+            </w:r>
             <w:r>
               <w:t>.</w:t>
             </w:r>
@@ -3805,13 +3762,8 @@
               </w:numPr>
             </w:pPr>
             <w:r>
-              <w:t xml:space="preserve">Rocco si reca su </w:t>
-            </w:r>
-            <w:proofErr w:type="spellStart"/>
-            <w:r>
-              <w:t>CineHub</w:t>
-            </w:r>
-            <w:proofErr w:type="spellEnd"/>
+              <w:t>Rocco si reca su CineHub</w:t>
+            </w:r>
             <w:r>
               <w:t>.</w:t>
             </w:r>
@@ -4005,15 +3957,32 @@
               </w:rPr>
               <w:t xml:space="preserve">Link Trailer: </w:t>
             </w:r>
-            <w:hyperlink r:id="rId8">
-              <w:r>
-                <w:rPr>
-                  <w:rStyle w:val="Collegamentoipertestuale"/>
-                  <w:lang w:val="en-US"/>
-                </w:rPr>
-                <w:t>https://youtu.be/iMi8fvpEAn8</w:t>
-              </w:r>
-            </w:hyperlink>
+            <w:r>
+              <w:fldChar w:fldCharType="begin"/>
+            </w:r>
+            <w:r>
+              <w:rPr>
+                <w:lang w:val="en-US"/>
+              </w:rPr>
+              <w:instrText xml:space="preserve"> HYPERLINK "https://youtu.be/iMi8fvpEAn8" \h </w:instrText>
+            </w:r>
+            <w:r>
+              <w:fldChar w:fldCharType="separate"/>
+            </w:r>
+            <w:r>
+              <w:rPr>
+                <w:rStyle w:val="Collegamentoipertestuale"/>
+                <w:lang w:val="en-US"/>
+              </w:rPr>
+              <w:t>https://youtu.be/iMi8fvpEAn8</w:t>
+            </w:r>
+            <w:r>
+              <w:rPr>
+                <w:rStyle w:val="Collegamentoipertestuale"/>
+                <w:lang w:val="en-US"/>
+              </w:rPr>
+              <w:fldChar w:fldCharType="end"/>
+            </w:r>
           </w:p>
           <w:p>
             <w:pPr>
@@ -4047,15 +4016,32 @@
               </w:rPr>
               <w:t xml:space="preserve">: </w:t>
             </w:r>
-            <w:hyperlink r:id="rId9">
-              <w:r>
-                <w:rPr>
-                  <w:rStyle w:val="Collegamentoipertestuale"/>
-                  <w:lang w:val="en-US"/>
-                </w:rPr>
-                <w:t>https://imdb.to/2SMO6LP</w:t>
-              </w:r>
-            </w:hyperlink>
+            <w:r>
+              <w:fldChar w:fldCharType="begin"/>
+            </w:r>
+            <w:r>
+              <w:rPr>
+                <w:lang w:val="en-US"/>
+              </w:rPr>
+              <w:instrText xml:space="preserve"> HYPERLINK "https://imdb.to/2SMO6LP" \h </w:instrText>
+            </w:r>
+            <w:r>
+              <w:fldChar w:fldCharType="separate"/>
+            </w:r>
+            <w:r>
+              <w:rPr>
+                <w:rStyle w:val="Collegamentoipertestuale"/>
+                <w:lang w:val="en-US"/>
+              </w:rPr>
+              <w:t>https://imdb.to/2SMO6LP</w:t>
+            </w:r>
+            <w:r>
+              <w:rPr>
+                <w:rStyle w:val="Collegamentoipertestuale"/>
+                <w:lang w:val="en-US"/>
+              </w:rPr>
+              <w:fldChar w:fldCharType="end"/>
+            </w:r>
           </w:p>
           <w:p>
             <w:pPr>
@@ -4485,15 +4471,7 @@
               <w:t xml:space="preserve">Filomena </w:t>
             </w:r>
             <w:r>
-              <w:t xml:space="preserve">si reca su </w:t>
-            </w:r>
-            <w:proofErr w:type="spellStart"/>
-            <w:r>
-              <w:t>CineHub</w:t>
-            </w:r>
-            <w:proofErr w:type="spellEnd"/>
-            <w:r>
-              <w:t>.</w:t>
+              <w:t>si reca su CineHub.</w:t>
             </w:r>
           </w:p>
           <w:p>
@@ -5073,7 +5051,7 @@
                     <pic:cNvPicPr/>
                   </pic:nvPicPr>
                   <pic:blipFill>
-                    <a:blip r:embed="rId10">
+                    <a:blip r:embed="rId8">
                       <a:extLst>
                         <a:ext uri="{28A0092B-C50C-407E-A947-70E740481C1C}">
                           <a14:useLocalDpi xmlns:a14="http://schemas.microsoft.com/office/drawing/2010/main" val="0"/>
@@ -6978,7 +6956,7 @@
                     </pic:cNvPicPr>
                   </pic:nvPicPr>
                   <pic:blipFill>
-                    <a:blip r:embed="rId11">
+                    <a:blip r:embed="rId9">
                       <a:extLst>
                         <a:ext uri="{28A0092B-C50C-407E-A947-70E740481C1C}">
                           <a14:useLocalDpi xmlns:a14="http://schemas.microsoft.com/office/drawing/2010/main" val="0"/>
@@ -10159,7 +10137,7 @@
                     </pic:cNvPicPr>
                   </pic:nvPicPr>
                   <pic:blipFill>
-                    <a:blip r:embed="rId12">
+                    <a:blip r:embed="rId10">
                       <a:extLst>
                         <a:ext uri="{28A0092B-C50C-407E-A947-70E740481C1C}">
                           <a14:useLocalDpi xmlns:a14="http://schemas.microsoft.com/office/drawing/2010/main" val="0"/>
@@ -10251,76 +10229,17 @@
           <w:p>
             <w:pPr>
               <w:jc w:val="center"/>
-              <w:rPr>
-                <w:lang w:val="en-US"/>
-              </w:rPr>
-            </w:pPr>
-            <w:proofErr w:type="spellStart"/>
-            <w:r>
-              <w:rPr>
-                <w:lang w:val="en-US"/>
-              </w:rPr>
-              <w:t>Cancella</w:t>
-            </w:r>
-            <w:proofErr w:type="spellEnd"/>
-            <w:r>
-              <w:rPr>
-                <w:lang w:val="en-US"/>
-              </w:rPr>
-              <w:t xml:space="preserve"> il </w:t>
-            </w:r>
-            <w:proofErr w:type="spellStart"/>
-            <w:r>
-              <w:rPr>
-                <w:lang w:val="en-US"/>
-              </w:rPr>
-              <w:t>commento</w:t>
-            </w:r>
-            <w:proofErr w:type="spellEnd"/>
-            <w:r>
-              <w:rPr>
-                <w:lang w:val="en-US"/>
-              </w:rPr>
-              <w:t xml:space="preserve"> / la </w:t>
-            </w:r>
-            <w:proofErr w:type="spellStart"/>
-            <w:r>
-              <w:rPr>
-                <w:lang w:val="en-US"/>
-              </w:rPr>
-              <w:t>recensione</w:t>
-            </w:r>
-            <w:proofErr w:type="spellEnd"/>
-            <w:r>
-              <w:rPr>
-                <w:lang w:val="en-US"/>
-              </w:rPr>
-              <w:t xml:space="preserve"> </w:t>
-            </w:r>
-            <w:proofErr w:type="spellStart"/>
-            <w:r>
-              <w:rPr>
-                <w:lang w:val="en-US"/>
-              </w:rPr>
-              <w:t>segnalata</w:t>
-            </w:r>
-            <w:proofErr w:type="spellEnd"/>
-            <w:r>
-              <w:rPr>
-                <w:lang w:val="en-US"/>
-              </w:rPr>
+            </w:pPr>
+            <w:r>
+              <w:t>Cancella il commento / la recensione segnalata</w:t>
+            </w:r>
+            <w:r>
               <w:t xml:space="preserve"> – UC </w:t>
             </w:r>
             <w:r>
-              <w:rPr>
-                <w:lang w:val="en-US"/>
-              </w:rPr>
               <w:t>3</w:t>
             </w:r>
             <w:r>
-              <w:rPr>
-                <w:lang w:val="en-US"/>
-              </w:rPr>
               <w:t>.1</w:t>
             </w:r>
           </w:p>
@@ -14459,6 +14378,2864 @@
             <w:proofErr w:type="spellEnd"/>
             <w:r>
               <w:t xml:space="preserve"> – UC 5.6</w:t>
+            </w:r>
+            <w:r>
+              <w:t>)</w:t>
+            </w:r>
+          </w:p>
+        </w:tc>
+      </w:tr>
+    </w:tbl>
+    <w:p>
+      <w:pPr>
+        <w:pStyle w:val="Revisione"/>
+        <w:spacing w:after="160" w:line="259" w:lineRule="auto"/>
+      </w:pPr>
+    </w:p>
+    <w:p>
+      <w:pPr>
+        <w:pStyle w:val="Revisione"/>
+        <w:spacing w:after="160" w:line="259" w:lineRule="auto"/>
+      </w:pPr>
+    </w:p>
+    <w:p>
+      <w:pPr>
+        <w:pStyle w:val="Revisione"/>
+        <w:spacing w:after="160" w:line="259" w:lineRule="auto"/>
+      </w:pPr>
+    </w:p>
+    <w:p>
+      <w:pPr>
+        <w:pStyle w:val="Revisione"/>
+        <w:spacing w:after="160" w:line="259" w:lineRule="auto"/>
+      </w:pPr>
+    </w:p>
+    <w:p>
+      <w:pPr>
+        <w:pStyle w:val="Revisione"/>
+        <w:spacing w:after="160" w:line="259" w:lineRule="auto"/>
+      </w:pPr>
+    </w:p>
+    <w:p>
+      <w:pPr>
+        <w:pStyle w:val="Revisione"/>
+        <w:spacing w:after="160" w:line="259" w:lineRule="auto"/>
+      </w:pPr>
+    </w:p>
+    <w:p>
+      <w:pPr>
+        <w:pStyle w:val="Revisione"/>
+        <w:spacing w:after="160" w:line="259" w:lineRule="auto"/>
+      </w:pPr>
+    </w:p>
+    <w:p>
+      <w:pPr>
+        <w:pStyle w:val="Revisione"/>
+        <w:spacing w:after="160"/>
+        <w:rPr>
+          <w:rFonts w:asciiTheme="majorHAnsi" w:eastAsiaTheme="majorEastAsia" w:hAnsiTheme="majorHAnsi" w:cstheme="majorBidi"/>
+          <w:b/>
+          <w:bCs/>
+          <w:sz w:val="32"/>
+          <w:szCs w:val="32"/>
+          <w:lang w:val="en-US"/>
+        </w:rPr>
+      </w:pPr>
+      <w:r>
+        <w:rPr>
+          <w:rFonts w:asciiTheme="majorHAnsi" w:eastAsiaTheme="majorEastAsia" w:hAnsiTheme="majorHAnsi" w:cstheme="majorBidi"/>
+          <w:b/>
+          <w:bCs/>
+          <w:sz w:val="32"/>
+          <w:szCs w:val="32"/>
+          <w:lang w:val="en-US"/>
+        </w:rPr>
+        <w:t>4</w:t>
+      </w:r>
+      <w:bookmarkStart w:id="2" w:name="_Hlk54255125"/>
+      <w:r>
+        <w:rPr>
+          <w:rFonts w:asciiTheme="majorHAnsi" w:eastAsiaTheme="majorEastAsia" w:hAnsiTheme="majorHAnsi" w:cstheme="majorBidi"/>
+          <w:b/>
+          <w:bCs/>
+          <w:sz w:val="32"/>
+          <w:szCs w:val="32"/>
+          <w:lang w:val="en-US"/>
+        </w:rPr>
+        <w:t>.</w:t>
+      </w:r>
+      <w:r>
+        <w:rPr>
+          <w:rFonts w:asciiTheme="majorHAnsi" w:eastAsiaTheme="majorEastAsia" w:hAnsiTheme="majorHAnsi" w:cstheme="majorBidi"/>
+          <w:b/>
+          <w:bCs/>
+          <w:sz w:val="32"/>
+          <w:szCs w:val="32"/>
+          <w:lang w:val="en-US"/>
+        </w:rPr>
+        <w:t xml:space="preserve"> </w:t>
+      </w:r>
+      <w:proofErr w:type="spellStart"/>
+      <w:r>
+        <w:rPr>
+          <w:rFonts w:asciiTheme="majorHAnsi" w:eastAsiaTheme="majorEastAsia" w:hAnsiTheme="majorHAnsi" w:cstheme="majorBidi"/>
+          <w:b/>
+          <w:bCs/>
+          <w:sz w:val="32"/>
+          <w:szCs w:val="32"/>
+          <w:lang w:val="en-US"/>
+        </w:rPr>
+        <w:t>Ges</w:t>
+      </w:r>
+      <w:r>
+        <w:rPr>
+          <w:rFonts w:asciiTheme="majorHAnsi" w:eastAsiaTheme="majorEastAsia" w:hAnsiTheme="majorHAnsi" w:cstheme="majorBidi"/>
+          <w:b/>
+          <w:bCs/>
+          <w:sz w:val="32"/>
+          <w:szCs w:val="32"/>
+          <w:lang w:val="en-US"/>
+        </w:rPr>
+        <w:t>t</w:t>
+      </w:r>
+      <w:r>
+        <w:rPr>
+          <w:rFonts w:asciiTheme="majorHAnsi" w:eastAsiaTheme="majorEastAsia" w:hAnsiTheme="majorHAnsi" w:cstheme="majorBidi"/>
+          <w:b/>
+          <w:bCs/>
+          <w:sz w:val="32"/>
+          <w:szCs w:val="32"/>
+          <w:lang w:val="en-US"/>
+        </w:rPr>
+        <w:t>ione</w:t>
+      </w:r>
+      <w:proofErr w:type="spellEnd"/>
+      <w:r>
+        <w:rPr>
+          <w:rFonts w:asciiTheme="majorHAnsi" w:eastAsiaTheme="majorEastAsia" w:hAnsiTheme="majorHAnsi" w:cstheme="majorBidi"/>
+          <w:b/>
+          <w:bCs/>
+          <w:sz w:val="32"/>
+          <w:szCs w:val="32"/>
+          <w:lang w:val="en-US"/>
+        </w:rPr>
+        <w:t xml:space="preserve"> </w:t>
+      </w:r>
+      <w:proofErr w:type="spellStart"/>
+      <w:r>
+        <w:rPr>
+          <w:rFonts w:asciiTheme="majorHAnsi" w:eastAsiaTheme="majorEastAsia" w:hAnsiTheme="majorHAnsi" w:cstheme="majorBidi"/>
+          <w:b/>
+          <w:bCs/>
+          <w:sz w:val="32"/>
+          <w:szCs w:val="32"/>
+          <w:lang w:val="en-US"/>
+        </w:rPr>
+        <w:t>Catalogo</w:t>
+      </w:r>
+      <w:proofErr w:type="spellEnd"/>
+      <w:r>
+        <w:rPr>
+          <w:rFonts w:asciiTheme="majorHAnsi" w:eastAsiaTheme="majorEastAsia" w:hAnsiTheme="majorHAnsi" w:cstheme="majorBidi"/>
+          <w:b/>
+          <w:bCs/>
+          <w:sz w:val="32"/>
+          <w:szCs w:val="32"/>
+          <w:lang w:val="en-US"/>
+        </w:rPr>
+        <w:t xml:space="preserve"> – Use Cases</w:t>
+      </w:r>
+      <w:bookmarkEnd w:id="2"/>
+    </w:p>
+    <w:p>
+      <w:pPr>
+        <w:pStyle w:val="Revisione"/>
+        <w:spacing w:after="160" w:line="259" w:lineRule="auto"/>
+        <w:rPr>
+          <w:rFonts w:asciiTheme="majorHAnsi" w:eastAsiaTheme="majorEastAsia" w:hAnsiTheme="majorHAnsi" w:cstheme="majorBidi"/>
+          <w:b/>
+          <w:bCs/>
+          <w:sz w:val="32"/>
+          <w:szCs w:val="32"/>
+          <w:lang w:val="en-US"/>
+        </w:rPr>
+      </w:pPr>
+      <w:r>
+        <w:rPr>
+          <w:noProof/>
+        </w:rPr>
+        <w:drawing>
+          <wp:inline distT="0" distB="0" distL="0" distR="0" wp14:anchorId="45CA092D" wp14:editId="1C87B09D">
+            <wp:extent cx="5731510" cy="3593465"/>
+            <wp:effectExtent l="0" t="0" r="2540" b="6985"/>
+            <wp:docPr id="6" name="Immagine 6"/>
+            <wp:cNvGraphicFramePr>
+              <a:graphicFrameLocks xmlns:a="http://schemas.openxmlformats.org/drawingml/2006/main" noChangeAspect="1"/>
+            </wp:cNvGraphicFramePr>
+            <a:graphic xmlns:a="http://schemas.openxmlformats.org/drawingml/2006/main">
+              <a:graphicData uri="http://schemas.openxmlformats.org/drawingml/2006/picture">
+                <pic:pic xmlns:pic="http://schemas.openxmlformats.org/drawingml/2006/picture">
+                  <pic:nvPicPr>
+                    <pic:cNvPr id="0" name="Picture 3"/>
+                    <pic:cNvPicPr>
+                      <a:picLocks noChangeAspect="1" noChangeArrowheads="1"/>
+                    </pic:cNvPicPr>
+                  </pic:nvPicPr>
+                  <pic:blipFill>
+                    <a:blip r:embed="rId11">
+                      <a:extLst>
+                        <a:ext uri="{28A0092B-C50C-407E-A947-70E740481C1C}">
+                          <a14:useLocalDpi xmlns:a14="http://schemas.microsoft.com/office/drawing/2010/main" val="0"/>
+                        </a:ext>
+                      </a:extLst>
+                    </a:blip>
+                    <a:srcRect/>
+                    <a:stretch>
+                      <a:fillRect/>
+                    </a:stretch>
+                  </pic:blipFill>
+                  <pic:spPr bwMode="auto">
+                    <a:xfrm>
+                      <a:off x="0" y="0"/>
+                      <a:ext cx="5731510" cy="3593465"/>
+                    </a:xfrm>
+                    <a:prstGeom prst="rect">
+                      <a:avLst/>
+                    </a:prstGeom>
+                    <a:noFill/>
+                    <a:ln>
+                      <a:noFill/>
+                    </a:ln>
+                  </pic:spPr>
+                </pic:pic>
+              </a:graphicData>
+            </a:graphic>
+          </wp:inline>
+        </w:drawing>
+      </w:r>
+    </w:p>
+    <w:tbl>
+      <w:tblPr>
+        <w:tblStyle w:val="Grigliatabella1"/>
+        <w:tblW w:w="0" w:type="auto"/>
+        <w:jc w:val="center"/>
+        <w:tblLook w:val="04A0" w:firstRow="1" w:lastRow="0" w:firstColumn="1" w:lastColumn="0" w:noHBand="0" w:noVBand="1"/>
+      </w:tblPr>
+      <w:tblGrid>
+        <w:gridCol w:w="3215"/>
+        <w:gridCol w:w="5801"/>
+      </w:tblGrid>
+      <w:tr>
+        <w:trPr>
+          <w:jc w:val="center"/>
+        </w:trPr>
+        <w:tc>
+          <w:tcPr>
+            <w:tcW w:w="3215" w:type="dxa"/>
+          </w:tcPr>
+          <w:p>
+            <w:pPr>
+              <w:rPr>
+                <w:b/>
+                <w:bCs/>
+                <w:i/>
+                <w:iCs/>
+                <w:lang w:val="en-US"/>
+              </w:rPr>
+            </w:pPr>
+            <w:bookmarkStart w:id="3" w:name="_Hlk54201424"/>
+            <w:r>
+              <w:rPr>
+                <w:b/>
+                <w:bCs/>
+                <w:i/>
+                <w:iCs/>
+                <w:lang w:val="en-US"/>
+              </w:rPr>
+              <w:t>Nome</w:t>
+            </w:r>
+          </w:p>
+        </w:tc>
+        <w:tc>
+          <w:tcPr>
+            <w:tcW w:w="5801" w:type="dxa"/>
+          </w:tcPr>
+          <w:p>
+            <w:pPr>
+              <w:jc w:val="center"/>
+            </w:pPr>
+            <w:r>
+              <w:t>Aggiunge un film / puntata di una serie tv al catalogo – UC 4.1</w:t>
+            </w:r>
+          </w:p>
+        </w:tc>
+      </w:tr>
+      <w:tr>
+        <w:trPr>
+          <w:jc w:val="center"/>
+        </w:trPr>
+        <w:tc>
+          <w:tcPr>
+            <w:tcW w:w="3215" w:type="dxa"/>
+          </w:tcPr>
+          <w:p>
+            <w:pPr>
+              <w:rPr>
+                <w:b/>
+                <w:bCs/>
+                <w:i/>
+                <w:iCs/>
+                <w:lang w:val="en-US"/>
+              </w:rPr>
+            </w:pPr>
+            <w:proofErr w:type="spellStart"/>
+            <w:r>
+              <w:rPr>
+                <w:b/>
+                <w:bCs/>
+                <w:i/>
+                <w:iCs/>
+                <w:lang w:val="en-US"/>
+              </w:rPr>
+              <w:t>Riferimenti</w:t>
+            </w:r>
+            <w:proofErr w:type="spellEnd"/>
+            <w:r>
+              <w:rPr>
+                <w:b/>
+                <w:bCs/>
+                <w:i/>
+                <w:iCs/>
+                <w:lang w:val="en-US"/>
+              </w:rPr>
+              <w:t xml:space="preserve"> a </w:t>
+            </w:r>
+            <w:proofErr w:type="spellStart"/>
+            <w:r>
+              <w:rPr>
+                <w:b/>
+                <w:bCs/>
+                <w:i/>
+                <w:iCs/>
+                <w:lang w:val="en-US"/>
+              </w:rPr>
+              <w:t>requisiti</w:t>
+            </w:r>
+            <w:proofErr w:type="spellEnd"/>
+            <w:r>
+              <w:rPr>
+                <w:b/>
+                <w:bCs/>
+                <w:i/>
+                <w:iCs/>
+                <w:lang w:val="en-US"/>
+              </w:rPr>
+              <w:t xml:space="preserve"> </w:t>
+            </w:r>
+            <w:proofErr w:type="spellStart"/>
+            <w:r>
+              <w:rPr>
+                <w:b/>
+                <w:bCs/>
+                <w:i/>
+                <w:iCs/>
+                <w:lang w:val="en-US"/>
+              </w:rPr>
+              <w:t>funzionali</w:t>
+            </w:r>
+            <w:proofErr w:type="spellEnd"/>
+          </w:p>
+          <w:p>
+            <w:pPr>
+              <w:rPr>
+                <w:b/>
+                <w:bCs/>
+                <w:i/>
+                <w:iCs/>
+                <w:lang w:val="en-US"/>
+              </w:rPr>
+            </w:pPr>
+          </w:p>
+        </w:tc>
+        <w:tc>
+          <w:tcPr>
+            <w:tcW w:w="5801" w:type="dxa"/>
+          </w:tcPr>
+          <w:p>
+            <w:pPr>
+              <w:jc w:val="center"/>
+              <w:rPr>
+                <w:lang w:val="en-US"/>
+              </w:rPr>
+            </w:pPr>
+            <w:r>
+              <w:rPr>
+                <w:lang w:val="en-US"/>
+              </w:rPr>
+              <w:t>RF</w:t>
+            </w:r>
+            <w:r>
+              <w:rPr>
+                <w:lang w:val="en-US"/>
+              </w:rPr>
+              <w:t>18</w:t>
+            </w:r>
+          </w:p>
+        </w:tc>
+      </w:tr>
+      <w:tr>
+        <w:trPr>
+          <w:jc w:val="center"/>
+        </w:trPr>
+        <w:tc>
+          <w:tcPr>
+            <w:tcW w:w="3215" w:type="dxa"/>
+          </w:tcPr>
+          <w:p>
+            <w:pPr>
+              <w:rPr>
+                <w:b/>
+                <w:bCs/>
+                <w:i/>
+                <w:iCs/>
+                <w:lang w:val="en-US"/>
+              </w:rPr>
+            </w:pPr>
+            <w:proofErr w:type="spellStart"/>
+            <w:r>
+              <w:rPr>
+                <w:b/>
+                <w:bCs/>
+                <w:i/>
+                <w:iCs/>
+                <w:lang w:val="en-US"/>
+              </w:rPr>
+              <w:t>Attori</w:t>
+            </w:r>
+            <w:proofErr w:type="spellEnd"/>
+            <w:r>
+              <w:rPr>
+                <w:b/>
+                <w:bCs/>
+                <w:i/>
+                <w:iCs/>
+                <w:lang w:val="en-US"/>
+              </w:rPr>
+              <w:t xml:space="preserve"> </w:t>
+            </w:r>
+            <w:proofErr w:type="spellStart"/>
+            <w:r>
+              <w:rPr>
+                <w:b/>
+                <w:bCs/>
+                <w:i/>
+                <w:iCs/>
+                <w:lang w:val="en-US"/>
+              </w:rPr>
+              <w:t>partecipanti</w:t>
+            </w:r>
+            <w:proofErr w:type="spellEnd"/>
+          </w:p>
+        </w:tc>
+        <w:tc>
+          <w:tcPr>
+            <w:tcW w:w="5801" w:type="dxa"/>
+          </w:tcPr>
+          <w:p>
+            <w:pPr>
+              <w:spacing w:line="259" w:lineRule="auto"/>
+              <w:jc w:val="center"/>
+            </w:pPr>
+            <w:r>
+              <w:t xml:space="preserve">Responsabile Catalogo </w:t>
+            </w:r>
+          </w:p>
+        </w:tc>
+      </w:tr>
+      <w:tr>
+        <w:trPr>
+          <w:jc w:val="center"/>
+        </w:trPr>
+        <w:tc>
+          <w:tcPr>
+            <w:tcW w:w="3215" w:type="dxa"/>
+          </w:tcPr>
+          <w:p>
+            <w:pPr>
+              <w:rPr>
+                <w:b/>
+                <w:bCs/>
+                <w:i/>
+                <w:iCs/>
+                <w:lang w:val="en-US"/>
+              </w:rPr>
+            </w:pPr>
+            <w:r>
+              <w:rPr>
+                <w:b/>
+                <w:bCs/>
+                <w:i/>
+                <w:iCs/>
+                <w:lang w:val="en-US"/>
+              </w:rPr>
+              <w:t>Entry condition</w:t>
+            </w:r>
+          </w:p>
+        </w:tc>
+        <w:tc>
+          <w:tcPr>
+            <w:tcW w:w="5801" w:type="dxa"/>
+          </w:tcPr>
+          <w:p>
+            <w:pPr>
+              <w:spacing w:line="259" w:lineRule="auto"/>
+              <w:jc w:val="center"/>
+            </w:pPr>
+            <w:r>
+              <w:t>Il responsabile del catalogo ha eseguito l’accesso come amministratore</w:t>
+            </w:r>
+            <w:r>
+              <w:t>,</w:t>
+            </w:r>
+            <w:r>
+              <w:t xml:space="preserve"> </w:t>
+            </w:r>
+            <w:r>
+              <w:t xml:space="preserve">si trova nella pagina </w:t>
+            </w:r>
+            <w:r>
+              <w:t xml:space="preserve">di </w:t>
+            </w:r>
+            <w:r>
+              <w:t>modifica catalogo</w:t>
+            </w:r>
+            <w:r>
+              <w:t xml:space="preserve"> </w:t>
+            </w:r>
+            <w:r>
+              <w:t xml:space="preserve">e </w:t>
+            </w:r>
+            <w:r>
+              <w:t>clicca sul pulsante “aggiungi film”</w:t>
+            </w:r>
+          </w:p>
+        </w:tc>
+      </w:tr>
+      <w:tr>
+        <w:trPr>
+          <w:jc w:val="center"/>
+        </w:trPr>
+        <w:tc>
+          <w:tcPr>
+            <w:tcW w:w="3215" w:type="dxa"/>
+          </w:tcPr>
+          <w:p>
+            <w:pPr>
+              <w:rPr>
+                <w:b/>
+                <w:bCs/>
+                <w:i/>
+                <w:iCs/>
+                <w:lang w:val="en-US"/>
+              </w:rPr>
+            </w:pPr>
+            <w:proofErr w:type="spellStart"/>
+            <w:r>
+              <w:rPr>
+                <w:b/>
+                <w:bCs/>
+                <w:i/>
+                <w:iCs/>
+                <w:lang w:val="en-US"/>
+              </w:rPr>
+              <w:t>Flusso</w:t>
+            </w:r>
+            <w:proofErr w:type="spellEnd"/>
+            <w:r>
+              <w:rPr>
+                <w:b/>
+                <w:bCs/>
+                <w:i/>
+                <w:iCs/>
+                <w:lang w:val="en-US"/>
+              </w:rPr>
+              <w:t xml:space="preserve"> di </w:t>
+            </w:r>
+            <w:proofErr w:type="spellStart"/>
+            <w:r>
+              <w:rPr>
+                <w:b/>
+                <w:bCs/>
+                <w:i/>
+                <w:iCs/>
+                <w:lang w:val="en-US"/>
+              </w:rPr>
+              <w:t>eventi</w:t>
+            </w:r>
+            <w:proofErr w:type="spellEnd"/>
+          </w:p>
+        </w:tc>
+        <w:tc>
+          <w:tcPr>
+            <w:tcW w:w="5801" w:type="dxa"/>
+          </w:tcPr>
+          <w:p>
+            <w:pPr>
+              <w:pStyle w:val="Paragrafoelenco"/>
+              <w:numPr>
+                <w:ilvl w:val="0"/>
+                <w:numId w:val="29"/>
+              </w:numPr>
+              <w:rPr>
+                <w:rFonts w:eastAsiaTheme="minorEastAsia"/>
+              </w:rPr>
+            </w:pPr>
+            <w:r>
+              <w:rPr>
+                <w:rFonts w:eastAsiaTheme="minorEastAsia"/>
+              </w:rPr>
+              <w:t>Il sistema mostra al</w:t>
+            </w:r>
+            <w:r>
+              <w:rPr>
+                <w:rFonts w:eastAsiaTheme="minorEastAsia"/>
+              </w:rPr>
+              <w:t xml:space="preserve"> responsabile un </w:t>
+            </w:r>
+            <w:proofErr w:type="spellStart"/>
+            <w:r>
+              <w:rPr>
+                <w:rFonts w:eastAsiaTheme="minorEastAsia"/>
+              </w:rPr>
+              <w:t>form</w:t>
+            </w:r>
+            <w:proofErr w:type="spellEnd"/>
+            <w:r>
+              <w:rPr>
+                <w:rFonts w:eastAsiaTheme="minorEastAsia"/>
+              </w:rPr>
+              <w:t xml:space="preserve"> in cui inse</w:t>
+            </w:r>
+            <w:r>
+              <w:rPr>
+                <w:rFonts w:eastAsiaTheme="minorEastAsia"/>
+              </w:rPr>
+              <w:t>rire i dati</w:t>
+            </w:r>
+            <w:r>
+              <w:rPr>
+                <w:rFonts w:eastAsiaTheme="minorEastAsia"/>
+              </w:rPr>
+              <w:t>:</w:t>
+            </w:r>
+          </w:p>
+          <w:p>
+            <w:pPr>
+              <w:pStyle w:val="Paragrafoelenco"/>
+              <w:numPr>
+                <w:ilvl w:val="0"/>
+                <w:numId w:val="9"/>
+              </w:numPr>
+              <w:rPr>
+                <w:rFonts w:eastAsiaTheme="minorEastAsia"/>
+              </w:rPr>
+            </w:pPr>
+            <w:r>
+              <w:rPr>
+                <w:rFonts w:eastAsiaTheme="minorEastAsia"/>
+              </w:rPr>
+              <w:t>Titolo</w:t>
+            </w:r>
+          </w:p>
+          <w:p>
+            <w:pPr>
+              <w:pStyle w:val="Paragrafoelenco"/>
+              <w:numPr>
+                <w:ilvl w:val="0"/>
+                <w:numId w:val="9"/>
+              </w:numPr>
+              <w:rPr>
+                <w:rFonts w:eastAsiaTheme="minorEastAsia"/>
+              </w:rPr>
+            </w:pPr>
+            <w:r>
+              <w:rPr>
+                <w:rFonts w:eastAsiaTheme="minorEastAsia"/>
+              </w:rPr>
+              <w:t>Anno di uscita</w:t>
+            </w:r>
+          </w:p>
+          <w:p>
+            <w:pPr>
+              <w:pStyle w:val="Paragrafoelenco"/>
+              <w:numPr>
+                <w:ilvl w:val="0"/>
+                <w:numId w:val="9"/>
+              </w:numPr>
+              <w:rPr>
+                <w:rFonts w:eastAsiaTheme="minorEastAsia"/>
+              </w:rPr>
+            </w:pPr>
+            <w:r>
+              <w:rPr>
+                <w:rFonts w:eastAsiaTheme="minorEastAsia"/>
+              </w:rPr>
+              <w:t>Trama</w:t>
+            </w:r>
+          </w:p>
+          <w:p>
+            <w:pPr>
+              <w:pStyle w:val="Paragrafoelenco"/>
+              <w:numPr>
+                <w:ilvl w:val="0"/>
+                <w:numId w:val="9"/>
+              </w:numPr>
+              <w:rPr>
+                <w:rFonts w:eastAsiaTheme="minorEastAsia"/>
+              </w:rPr>
+            </w:pPr>
+            <w:r>
+              <w:rPr>
+                <w:rFonts w:eastAsiaTheme="minorEastAsia"/>
+              </w:rPr>
+              <w:t xml:space="preserve">Locandina </w:t>
+            </w:r>
+          </w:p>
+          <w:p>
+            <w:pPr>
+              <w:pStyle w:val="Paragrafoelenco"/>
+              <w:numPr>
+                <w:ilvl w:val="0"/>
+                <w:numId w:val="9"/>
+              </w:numPr>
+              <w:rPr>
+                <w:rFonts w:eastAsiaTheme="minorEastAsia"/>
+              </w:rPr>
+            </w:pPr>
+            <w:r>
+              <w:rPr>
+                <w:rFonts w:eastAsiaTheme="minorEastAsia"/>
+              </w:rPr>
+              <w:t>Trailer</w:t>
+            </w:r>
+          </w:p>
+          <w:p>
+            <w:pPr>
+              <w:pStyle w:val="Paragrafoelenco"/>
+              <w:numPr>
+                <w:ilvl w:val="0"/>
+                <w:numId w:val="29"/>
+              </w:numPr>
+              <w:rPr>
+                <w:rFonts w:eastAsiaTheme="minorEastAsia"/>
+              </w:rPr>
+            </w:pPr>
+            <w:r>
+              <w:rPr>
+                <w:rFonts w:eastAsiaTheme="minorEastAsia"/>
+              </w:rPr>
+              <w:t xml:space="preserve">Il responsabile compila i campi del </w:t>
+            </w:r>
+            <w:proofErr w:type="spellStart"/>
+            <w:r>
+              <w:rPr>
+                <w:rFonts w:eastAsiaTheme="minorEastAsia"/>
+              </w:rPr>
+              <w:t>form</w:t>
+            </w:r>
+            <w:proofErr w:type="spellEnd"/>
+            <w:r>
+              <w:rPr>
+                <w:rFonts w:eastAsiaTheme="minorEastAsia"/>
+              </w:rPr>
+              <w:t>;</w:t>
+            </w:r>
+          </w:p>
+          <w:p>
+            <w:pPr>
+              <w:pStyle w:val="Paragrafoelenco"/>
+              <w:numPr>
+                <w:ilvl w:val="0"/>
+                <w:numId w:val="29"/>
+              </w:numPr>
+              <w:rPr>
+                <w:rFonts w:eastAsiaTheme="minorEastAsia"/>
+              </w:rPr>
+            </w:pPr>
+            <w:r>
+              <w:rPr>
+                <w:rFonts w:eastAsiaTheme="minorEastAsia"/>
+              </w:rPr>
+              <w:t xml:space="preserve">Il responsabile </w:t>
+            </w:r>
+            <w:r>
+              <w:rPr>
+                <w:rFonts w:eastAsiaTheme="minorEastAsia"/>
+              </w:rPr>
+              <w:t xml:space="preserve">clicca il bottone </w:t>
+            </w:r>
+            <w:r>
+              <w:rPr>
+                <w:rFonts w:eastAsiaTheme="minorEastAsia"/>
+              </w:rPr>
+              <w:t>“invia”</w:t>
+            </w:r>
+          </w:p>
+        </w:tc>
+      </w:tr>
+      <w:tr>
+        <w:trPr>
+          <w:jc w:val="center"/>
+        </w:trPr>
+        <w:tc>
+          <w:tcPr>
+            <w:tcW w:w="3215" w:type="dxa"/>
+          </w:tcPr>
+          <w:p>
+            <w:pPr>
+              <w:rPr>
+                <w:b/>
+                <w:bCs/>
+                <w:i/>
+                <w:iCs/>
+                <w:lang w:val="en-US"/>
+              </w:rPr>
+            </w:pPr>
+            <w:r>
+              <w:rPr>
+                <w:b/>
+                <w:bCs/>
+                <w:i/>
+                <w:iCs/>
+                <w:lang w:val="en-US"/>
+              </w:rPr>
+              <w:t>Exit condition</w:t>
+            </w:r>
+          </w:p>
+        </w:tc>
+        <w:tc>
+          <w:tcPr>
+            <w:tcW w:w="5801" w:type="dxa"/>
+          </w:tcPr>
+          <w:p>
+            <w:pPr>
+              <w:spacing w:line="259" w:lineRule="auto"/>
+              <w:jc w:val="center"/>
+            </w:pPr>
+            <w:r>
+              <w:t xml:space="preserve">Appare la notifica che </w:t>
+            </w:r>
+            <w:r>
+              <w:t>il film</w:t>
+            </w:r>
+            <w:r>
+              <w:t xml:space="preserve"> è </w:t>
+            </w:r>
+            <w:r>
+              <w:t>stato</w:t>
+            </w:r>
+            <w:r>
+              <w:t xml:space="preserve"> correttamente </w:t>
+            </w:r>
+            <w:r>
+              <w:t>inserito</w:t>
+            </w:r>
+          </w:p>
+        </w:tc>
+      </w:tr>
+      <w:tr>
+        <w:trPr>
+          <w:trHeight w:val="82"/>
+          <w:jc w:val="center"/>
+        </w:trPr>
+        <w:tc>
+          <w:tcPr>
+            <w:tcW w:w="3215" w:type="dxa"/>
+          </w:tcPr>
+          <w:p>
+            <w:pPr>
+              <w:rPr>
+                <w:b/>
+                <w:bCs/>
+                <w:i/>
+                <w:iCs/>
+                <w:lang w:val="en-US"/>
+              </w:rPr>
+            </w:pPr>
+            <w:r>
+              <w:rPr>
+                <w:b/>
+                <w:bCs/>
+                <w:i/>
+                <w:iCs/>
+                <w:lang w:val="en-US"/>
+              </w:rPr>
+              <w:t>Exceptions</w:t>
+            </w:r>
+          </w:p>
+        </w:tc>
+        <w:tc>
+          <w:tcPr>
+            <w:tcW w:w="5801" w:type="dxa"/>
+          </w:tcPr>
+          <w:p>
+            <w:r>
+              <w:t>Il sistema</w:t>
+            </w:r>
+            <w:r>
+              <w:t xml:space="preserve"> non permette</w:t>
+            </w:r>
+            <w:r>
+              <w:t xml:space="preserve"> di aggiungere un film o una puntata di una serie tv se i campi non sono tutti compilati (</w:t>
+            </w:r>
+            <w:proofErr w:type="spellStart"/>
+            <w:r>
+              <w:t>NotFinishedException</w:t>
+            </w:r>
+            <w:proofErr w:type="spellEnd"/>
+            <w:r>
+              <w:t xml:space="preserve"> </w:t>
+            </w:r>
+            <w:r>
+              <w:t>–</w:t>
+            </w:r>
+            <w:r>
+              <w:t xml:space="preserve"> UC</w:t>
+            </w:r>
+            <w:r>
+              <w:t xml:space="preserve"> 5.5</w:t>
+            </w:r>
+            <w:r>
+              <w:t>)</w:t>
+            </w:r>
+            <w:r>
+              <w:t>.</w:t>
+            </w:r>
+          </w:p>
+          <w:p>
+            <w:r>
+              <w:t xml:space="preserve">Il sistema non permette </w:t>
+            </w:r>
+            <w:r>
+              <w:t>di aggiungere un film o un</w:t>
+            </w:r>
+            <w:r>
+              <w:t>a</w:t>
+            </w:r>
+            <w:r>
+              <w:t xml:space="preserve"> puntata di una serie tv già presente nel catalogo (</w:t>
+            </w:r>
+            <w:proofErr w:type="spellStart"/>
+            <w:r>
+              <w:t>Already</w:t>
+            </w:r>
+            <w:r>
+              <w:t>In</w:t>
+            </w:r>
+            <w:r>
+              <w:t>Exception</w:t>
+            </w:r>
+            <w:proofErr w:type="spellEnd"/>
+            <w:r>
+              <w:t xml:space="preserve"> – UC 5.</w:t>
+            </w:r>
+            <w:r>
+              <w:t>7</w:t>
+            </w:r>
+            <w:r>
+              <w:t>).</w:t>
+            </w:r>
+          </w:p>
+        </w:tc>
+      </w:tr>
+      <w:bookmarkEnd w:id="3"/>
+    </w:tbl>
+    <w:p>
+      <w:pPr>
+        <w:pStyle w:val="Revisione"/>
+        <w:spacing w:after="160" w:line="259" w:lineRule="auto"/>
+      </w:pPr>
+    </w:p>
+    <w:tbl>
+      <w:tblPr>
+        <w:tblStyle w:val="Grigliatabella1"/>
+        <w:tblW w:w="0" w:type="auto"/>
+        <w:jc w:val="center"/>
+        <w:tblLook w:val="04A0" w:firstRow="1" w:lastRow="0" w:firstColumn="1" w:lastColumn="0" w:noHBand="0" w:noVBand="1"/>
+      </w:tblPr>
+      <w:tblGrid>
+        <w:gridCol w:w="3215"/>
+        <w:gridCol w:w="5801"/>
+      </w:tblGrid>
+      <w:tr>
+        <w:trPr>
+          <w:jc w:val="center"/>
+        </w:trPr>
+        <w:tc>
+          <w:tcPr>
+            <w:tcW w:w="3215" w:type="dxa"/>
+          </w:tcPr>
+          <w:p>
+            <w:pPr>
+              <w:rPr>
+                <w:b/>
+                <w:bCs/>
+                <w:i/>
+                <w:iCs/>
+                <w:lang w:val="en-US"/>
+              </w:rPr>
+            </w:pPr>
+            <w:r>
+              <w:rPr>
+                <w:b/>
+                <w:bCs/>
+                <w:i/>
+                <w:iCs/>
+                <w:lang w:val="en-US"/>
+              </w:rPr>
+              <w:lastRenderedPageBreak/>
+              <w:t>Nome</w:t>
+            </w:r>
+          </w:p>
+        </w:tc>
+        <w:tc>
+          <w:tcPr>
+            <w:tcW w:w="5801" w:type="dxa"/>
+          </w:tcPr>
+          <w:p>
+            <w:pPr>
+              <w:jc w:val="center"/>
+            </w:pPr>
+            <w:r>
+              <w:t>Rimuove un film / puntata di serie tv dal catalogo</w:t>
+            </w:r>
+            <w:r>
+              <w:t xml:space="preserve"> – UC </w:t>
+            </w:r>
+            <w:r>
+              <w:t>4.2</w:t>
+            </w:r>
+          </w:p>
+        </w:tc>
+      </w:tr>
+      <w:tr>
+        <w:trPr>
+          <w:jc w:val="center"/>
+        </w:trPr>
+        <w:tc>
+          <w:tcPr>
+            <w:tcW w:w="3215" w:type="dxa"/>
+          </w:tcPr>
+          <w:p>
+            <w:pPr>
+              <w:rPr>
+                <w:b/>
+                <w:bCs/>
+                <w:i/>
+                <w:iCs/>
+                <w:lang w:val="en-US"/>
+              </w:rPr>
+            </w:pPr>
+            <w:proofErr w:type="spellStart"/>
+            <w:r>
+              <w:rPr>
+                <w:b/>
+                <w:bCs/>
+                <w:i/>
+                <w:iCs/>
+                <w:lang w:val="en-US"/>
+              </w:rPr>
+              <w:t>Riferimenti</w:t>
+            </w:r>
+            <w:proofErr w:type="spellEnd"/>
+            <w:r>
+              <w:rPr>
+                <w:b/>
+                <w:bCs/>
+                <w:i/>
+                <w:iCs/>
+                <w:lang w:val="en-US"/>
+              </w:rPr>
+              <w:t xml:space="preserve"> a </w:t>
+            </w:r>
+            <w:proofErr w:type="spellStart"/>
+            <w:r>
+              <w:rPr>
+                <w:b/>
+                <w:bCs/>
+                <w:i/>
+                <w:iCs/>
+                <w:lang w:val="en-US"/>
+              </w:rPr>
+              <w:t>requisiti</w:t>
+            </w:r>
+            <w:proofErr w:type="spellEnd"/>
+            <w:r>
+              <w:rPr>
+                <w:b/>
+                <w:bCs/>
+                <w:i/>
+                <w:iCs/>
+                <w:lang w:val="en-US"/>
+              </w:rPr>
+              <w:t xml:space="preserve"> </w:t>
+            </w:r>
+            <w:proofErr w:type="spellStart"/>
+            <w:r>
+              <w:rPr>
+                <w:b/>
+                <w:bCs/>
+                <w:i/>
+                <w:iCs/>
+                <w:lang w:val="en-US"/>
+              </w:rPr>
+              <w:t>funzionali</w:t>
+            </w:r>
+            <w:proofErr w:type="spellEnd"/>
+          </w:p>
+          <w:p>
+            <w:pPr>
+              <w:rPr>
+                <w:b/>
+                <w:bCs/>
+                <w:i/>
+                <w:iCs/>
+                <w:lang w:val="en-US"/>
+              </w:rPr>
+            </w:pPr>
+          </w:p>
+        </w:tc>
+        <w:tc>
+          <w:tcPr>
+            <w:tcW w:w="5801" w:type="dxa"/>
+          </w:tcPr>
+          <w:p>
+            <w:pPr>
+              <w:jc w:val="center"/>
+              <w:rPr>
+                <w:lang w:val="en-US"/>
+              </w:rPr>
+            </w:pPr>
+            <w:r>
+              <w:rPr>
+                <w:lang w:val="en-US"/>
+              </w:rPr>
+              <w:t>RF</w:t>
+            </w:r>
+            <w:r>
+              <w:rPr>
+                <w:lang w:val="en-US"/>
+              </w:rPr>
+              <w:t>19</w:t>
+            </w:r>
+          </w:p>
+        </w:tc>
+      </w:tr>
+      <w:tr>
+        <w:trPr>
+          <w:jc w:val="center"/>
+        </w:trPr>
+        <w:tc>
+          <w:tcPr>
+            <w:tcW w:w="3215" w:type="dxa"/>
+          </w:tcPr>
+          <w:p>
+            <w:pPr>
+              <w:rPr>
+                <w:b/>
+                <w:bCs/>
+                <w:i/>
+                <w:iCs/>
+                <w:lang w:val="en-US"/>
+              </w:rPr>
+            </w:pPr>
+            <w:proofErr w:type="spellStart"/>
+            <w:r>
+              <w:rPr>
+                <w:b/>
+                <w:bCs/>
+                <w:i/>
+                <w:iCs/>
+                <w:lang w:val="en-US"/>
+              </w:rPr>
+              <w:t>Attori</w:t>
+            </w:r>
+            <w:proofErr w:type="spellEnd"/>
+            <w:r>
+              <w:rPr>
+                <w:b/>
+                <w:bCs/>
+                <w:i/>
+                <w:iCs/>
+                <w:lang w:val="en-US"/>
+              </w:rPr>
+              <w:t xml:space="preserve"> </w:t>
+            </w:r>
+            <w:proofErr w:type="spellStart"/>
+            <w:r>
+              <w:rPr>
+                <w:b/>
+                <w:bCs/>
+                <w:i/>
+                <w:iCs/>
+                <w:lang w:val="en-US"/>
+              </w:rPr>
+              <w:t>partecipanti</w:t>
+            </w:r>
+            <w:proofErr w:type="spellEnd"/>
+          </w:p>
+        </w:tc>
+        <w:tc>
+          <w:tcPr>
+            <w:tcW w:w="5801" w:type="dxa"/>
+          </w:tcPr>
+          <w:p>
+            <w:pPr>
+              <w:spacing w:line="259" w:lineRule="auto"/>
+              <w:jc w:val="center"/>
+              <w:rPr>
+                <w:lang w:val="en-US"/>
+              </w:rPr>
+            </w:pPr>
+            <w:proofErr w:type="spellStart"/>
+            <w:r>
+              <w:rPr>
+                <w:lang w:val="en-US"/>
+              </w:rPr>
+              <w:t>Responsabile</w:t>
+            </w:r>
+            <w:proofErr w:type="spellEnd"/>
+            <w:r>
+              <w:rPr>
+                <w:lang w:val="en-US"/>
+              </w:rPr>
+              <w:t xml:space="preserve"> </w:t>
+            </w:r>
+            <w:proofErr w:type="spellStart"/>
+            <w:r>
+              <w:rPr>
+                <w:lang w:val="en-US"/>
+              </w:rPr>
+              <w:t>Catalogo</w:t>
+            </w:r>
+            <w:proofErr w:type="spellEnd"/>
+          </w:p>
+        </w:tc>
+      </w:tr>
+      <w:tr>
+        <w:trPr>
+          <w:jc w:val="center"/>
+        </w:trPr>
+        <w:tc>
+          <w:tcPr>
+            <w:tcW w:w="3215" w:type="dxa"/>
+          </w:tcPr>
+          <w:p>
+            <w:pPr>
+              <w:rPr>
+                <w:b/>
+                <w:bCs/>
+                <w:i/>
+                <w:iCs/>
+                <w:lang w:val="en-US"/>
+              </w:rPr>
+            </w:pPr>
+            <w:r>
+              <w:rPr>
+                <w:b/>
+                <w:bCs/>
+                <w:i/>
+                <w:iCs/>
+                <w:lang w:val="en-US"/>
+              </w:rPr>
+              <w:t>Entry condition</w:t>
+            </w:r>
+          </w:p>
+        </w:tc>
+        <w:tc>
+          <w:tcPr>
+            <w:tcW w:w="5801" w:type="dxa"/>
+          </w:tcPr>
+          <w:p>
+            <w:pPr>
+              <w:spacing w:line="259" w:lineRule="auto"/>
+              <w:jc w:val="center"/>
+            </w:pPr>
+            <w:r>
+              <w:t>Il responsabile del Catalogo ha effettuato l’accesso amministratore è si trova nella pagina di modifica del catalogo</w:t>
+            </w:r>
+            <w:r>
+              <w:t xml:space="preserve"> film</w:t>
+            </w:r>
+            <w:r>
+              <w:t>.</w:t>
+            </w:r>
+          </w:p>
+        </w:tc>
+      </w:tr>
+      <w:tr>
+        <w:trPr>
+          <w:jc w:val="center"/>
+        </w:trPr>
+        <w:tc>
+          <w:tcPr>
+            <w:tcW w:w="3215" w:type="dxa"/>
+          </w:tcPr>
+          <w:p>
+            <w:pPr>
+              <w:rPr>
+                <w:b/>
+                <w:bCs/>
+                <w:i/>
+                <w:iCs/>
+                <w:lang w:val="en-US"/>
+              </w:rPr>
+            </w:pPr>
+            <w:proofErr w:type="spellStart"/>
+            <w:r>
+              <w:rPr>
+                <w:b/>
+                <w:bCs/>
+                <w:i/>
+                <w:iCs/>
+                <w:lang w:val="en-US"/>
+              </w:rPr>
+              <w:t>Flusso</w:t>
+            </w:r>
+            <w:proofErr w:type="spellEnd"/>
+            <w:r>
+              <w:rPr>
+                <w:b/>
+                <w:bCs/>
+                <w:i/>
+                <w:iCs/>
+                <w:lang w:val="en-US"/>
+              </w:rPr>
+              <w:t xml:space="preserve"> di </w:t>
+            </w:r>
+            <w:proofErr w:type="spellStart"/>
+            <w:r>
+              <w:rPr>
+                <w:b/>
+                <w:bCs/>
+                <w:i/>
+                <w:iCs/>
+                <w:lang w:val="en-US"/>
+              </w:rPr>
+              <w:t>eventi</w:t>
+            </w:r>
+            <w:proofErr w:type="spellEnd"/>
+          </w:p>
+        </w:tc>
+        <w:tc>
+          <w:tcPr>
+            <w:tcW w:w="5801" w:type="dxa"/>
+          </w:tcPr>
+          <w:p>
+            <w:pPr>
+              <w:pStyle w:val="Paragrafoelenco"/>
+              <w:numPr>
+                <w:ilvl w:val="0"/>
+                <w:numId w:val="30"/>
+              </w:numPr>
+              <w:spacing w:line="259" w:lineRule="auto"/>
+              <w:rPr>
+                <w:rFonts w:eastAsiaTheme="minorEastAsia"/>
+              </w:rPr>
+            </w:pPr>
+            <w:r>
+              <w:t xml:space="preserve">Il responsabile seleziona </w:t>
+            </w:r>
+            <w:r>
+              <w:t>il titolo che vuole</w:t>
+            </w:r>
+            <w:r>
+              <w:t xml:space="preserve"> </w:t>
+            </w:r>
+            <w:r>
+              <w:t>eliminare</w:t>
+            </w:r>
+          </w:p>
+          <w:p>
+            <w:pPr>
+              <w:pStyle w:val="Paragrafoelenco"/>
+              <w:numPr>
+                <w:ilvl w:val="0"/>
+                <w:numId w:val="30"/>
+              </w:numPr>
+              <w:spacing w:line="259" w:lineRule="auto"/>
+              <w:rPr>
+                <w:rFonts w:asciiTheme="minorEastAsia" w:eastAsiaTheme="minorEastAsia" w:hAnsiTheme="minorEastAsia" w:cstheme="minorEastAsia"/>
+              </w:rPr>
+            </w:pPr>
+            <w:r>
+              <w:rPr>
+                <w:rFonts w:eastAsiaTheme="minorEastAsia"/>
+              </w:rPr>
+              <w:t xml:space="preserve">Clicca sul </w:t>
+            </w:r>
+            <w:r>
+              <w:rPr>
+                <w:rFonts w:eastAsiaTheme="minorEastAsia"/>
+              </w:rPr>
+              <w:t>pulsante “Elimina”</w:t>
+            </w:r>
+          </w:p>
+          <w:p>
+            <w:pPr>
+              <w:pStyle w:val="Paragrafoelenco"/>
+              <w:numPr>
+                <w:ilvl w:val="0"/>
+                <w:numId w:val="30"/>
+              </w:numPr>
+              <w:spacing w:line="259" w:lineRule="auto"/>
+              <w:rPr>
+                <w:rFonts w:asciiTheme="minorEastAsia" w:eastAsiaTheme="minorEastAsia" w:hAnsiTheme="minorEastAsia" w:cstheme="minorEastAsia"/>
+              </w:rPr>
+            </w:pPr>
+            <w:r>
+              <w:rPr>
+                <w:rFonts w:eastAsiaTheme="minorEastAsia"/>
+              </w:rPr>
+              <w:t xml:space="preserve">Compare un </w:t>
+            </w:r>
+            <w:proofErr w:type="spellStart"/>
+            <w:r>
+              <w:rPr>
+                <w:rFonts w:eastAsiaTheme="minorEastAsia"/>
+              </w:rPr>
+              <w:t>modal</w:t>
+            </w:r>
+            <w:proofErr w:type="spellEnd"/>
+            <w:r>
+              <w:rPr>
+                <w:rFonts w:eastAsiaTheme="minorEastAsia"/>
+              </w:rPr>
+              <w:t xml:space="preserve"> che chiede di confermare l’operazione</w:t>
+            </w:r>
+          </w:p>
+          <w:p>
+            <w:pPr>
+              <w:pStyle w:val="Paragrafoelenco"/>
+              <w:numPr>
+                <w:ilvl w:val="0"/>
+                <w:numId w:val="30"/>
+              </w:numPr>
+              <w:rPr>
+                <w:rFonts w:eastAsiaTheme="minorEastAsia"/>
+              </w:rPr>
+            </w:pPr>
+            <w:r>
+              <w:rPr>
+                <w:rFonts w:eastAsiaTheme="minorEastAsia"/>
+              </w:rPr>
+              <w:t>Clicca sul bottone “</w:t>
+            </w:r>
+            <w:r>
+              <w:rPr>
+                <w:rFonts w:eastAsiaTheme="minorEastAsia"/>
+              </w:rPr>
+              <w:t>conferma eliminazione</w:t>
+            </w:r>
+            <w:r>
+              <w:rPr>
+                <w:rFonts w:eastAsiaTheme="minorEastAsia"/>
+              </w:rPr>
+              <w:t>”</w:t>
+            </w:r>
+          </w:p>
+        </w:tc>
+      </w:tr>
+      <w:tr>
+        <w:trPr>
+          <w:jc w:val="center"/>
+        </w:trPr>
+        <w:tc>
+          <w:tcPr>
+            <w:tcW w:w="3215" w:type="dxa"/>
+          </w:tcPr>
+          <w:p>
+            <w:pPr>
+              <w:rPr>
+                <w:b/>
+                <w:bCs/>
+                <w:i/>
+                <w:iCs/>
+                <w:lang w:val="en-US"/>
+              </w:rPr>
+            </w:pPr>
+            <w:r>
+              <w:rPr>
+                <w:b/>
+                <w:bCs/>
+                <w:i/>
+                <w:iCs/>
+                <w:lang w:val="en-US"/>
+              </w:rPr>
+              <w:t>Exit condition</w:t>
+            </w:r>
+          </w:p>
+        </w:tc>
+        <w:tc>
+          <w:tcPr>
+            <w:tcW w:w="5801" w:type="dxa"/>
+          </w:tcPr>
+          <w:p>
+            <w:pPr>
+              <w:spacing w:line="259" w:lineRule="auto"/>
+              <w:jc w:val="center"/>
+            </w:pPr>
+            <w:r>
+              <w:t>Il titolo eliminato viene rimosso dal catalogo insieme a tutte le recensioni relative ad esso.</w:t>
+            </w:r>
+          </w:p>
+        </w:tc>
+      </w:tr>
+      <w:tr>
+        <w:trPr>
+          <w:trHeight w:val="82"/>
+          <w:jc w:val="center"/>
+        </w:trPr>
+        <w:tc>
+          <w:tcPr>
+            <w:tcW w:w="3215" w:type="dxa"/>
+          </w:tcPr>
+          <w:p>
+            <w:pPr>
+              <w:rPr>
+                <w:b/>
+                <w:bCs/>
+                <w:i/>
+                <w:iCs/>
+                <w:lang w:val="en-US"/>
+              </w:rPr>
+            </w:pPr>
+            <w:r>
+              <w:rPr>
+                <w:b/>
+                <w:bCs/>
+                <w:i/>
+                <w:iCs/>
+                <w:lang w:val="en-US"/>
+              </w:rPr>
+              <w:t>Exceptions</w:t>
+            </w:r>
+          </w:p>
+        </w:tc>
+        <w:tc>
+          <w:tcPr>
+            <w:tcW w:w="5801" w:type="dxa"/>
+          </w:tcPr>
+          <w:p>
+            <w:pPr>
+              <w:jc w:val="center"/>
+            </w:pPr>
+          </w:p>
+        </w:tc>
+      </w:tr>
+    </w:tbl>
+    <w:p>
+      <w:pPr>
+        <w:pStyle w:val="Revisione"/>
+        <w:spacing w:after="160" w:line="259" w:lineRule="auto"/>
+      </w:pPr>
+    </w:p>
+    <w:tbl>
+      <w:tblPr>
+        <w:tblStyle w:val="Grigliatabella1"/>
+        <w:tblW w:w="0" w:type="auto"/>
+        <w:jc w:val="center"/>
+        <w:tblLook w:val="04A0" w:firstRow="1" w:lastRow="0" w:firstColumn="1" w:lastColumn="0" w:noHBand="0" w:noVBand="1"/>
+      </w:tblPr>
+      <w:tblGrid>
+        <w:gridCol w:w="3215"/>
+        <w:gridCol w:w="5801"/>
+      </w:tblGrid>
+      <w:tr>
+        <w:trPr>
+          <w:jc w:val="center"/>
+        </w:trPr>
+        <w:tc>
+          <w:tcPr>
+            <w:tcW w:w="3215" w:type="dxa"/>
+          </w:tcPr>
+          <w:p>
+            <w:pPr>
+              <w:rPr>
+                <w:b/>
+                <w:bCs/>
+                <w:i/>
+                <w:iCs/>
+                <w:lang w:val="en-US"/>
+              </w:rPr>
+            </w:pPr>
+            <w:bookmarkStart w:id="4" w:name="_Hlk54255167"/>
+            <w:r>
+              <w:rPr>
+                <w:b/>
+                <w:bCs/>
+                <w:i/>
+                <w:iCs/>
+                <w:lang w:val="en-US"/>
+              </w:rPr>
+              <w:t>Nome</w:t>
+            </w:r>
+          </w:p>
+        </w:tc>
+        <w:tc>
+          <w:tcPr>
+            <w:tcW w:w="5801" w:type="dxa"/>
+          </w:tcPr>
+          <w:p>
+            <w:pPr>
+              <w:jc w:val="center"/>
+            </w:pPr>
+            <w:r>
+              <w:t xml:space="preserve">Modifica un film / </w:t>
+            </w:r>
+            <w:r>
+              <w:t>una</w:t>
+            </w:r>
+            <w:r>
+              <w:t xml:space="preserve"> puntata</w:t>
+            </w:r>
+            <w:r>
+              <w:t xml:space="preserve"> di una serie tv del catalogo</w:t>
+            </w:r>
+            <w:r>
+              <w:t xml:space="preserve"> – UC </w:t>
+            </w:r>
+            <w:r>
+              <w:t>4.3</w:t>
+            </w:r>
+          </w:p>
+        </w:tc>
+      </w:tr>
+      <w:tr>
+        <w:trPr>
+          <w:jc w:val="center"/>
+        </w:trPr>
+        <w:tc>
+          <w:tcPr>
+            <w:tcW w:w="3215" w:type="dxa"/>
+          </w:tcPr>
+          <w:p>
+            <w:pPr>
+              <w:rPr>
+                <w:b/>
+                <w:bCs/>
+                <w:i/>
+                <w:iCs/>
+                <w:lang w:val="en-US"/>
+              </w:rPr>
+            </w:pPr>
+            <w:proofErr w:type="spellStart"/>
+            <w:r>
+              <w:rPr>
+                <w:b/>
+                <w:bCs/>
+                <w:i/>
+                <w:iCs/>
+                <w:lang w:val="en-US"/>
+              </w:rPr>
+              <w:t>Riferimenti</w:t>
+            </w:r>
+            <w:proofErr w:type="spellEnd"/>
+            <w:r>
+              <w:rPr>
+                <w:b/>
+                <w:bCs/>
+                <w:i/>
+                <w:iCs/>
+                <w:lang w:val="en-US"/>
+              </w:rPr>
+              <w:t xml:space="preserve"> a </w:t>
+            </w:r>
+            <w:proofErr w:type="spellStart"/>
+            <w:r>
+              <w:rPr>
+                <w:b/>
+                <w:bCs/>
+                <w:i/>
+                <w:iCs/>
+                <w:lang w:val="en-US"/>
+              </w:rPr>
+              <w:t>requisiti</w:t>
+            </w:r>
+            <w:proofErr w:type="spellEnd"/>
+            <w:r>
+              <w:rPr>
+                <w:b/>
+                <w:bCs/>
+                <w:i/>
+                <w:iCs/>
+                <w:lang w:val="en-US"/>
+              </w:rPr>
+              <w:t xml:space="preserve"> </w:t>
+            </w:r>
+            <w:proofErr w:type="spellStart"/>
+            <w:r>
+              <w:rPr>
+                <w:b/>
+                <w:bCs/>
+                <w:i/>
+                <w:iCs/>
+                <w:lang w:val="en-US"/>
+              </w:rPr>
+              <w:t>funzionali</w:t>
+            </w:r>
+            <w:proofErr w:type="spellEnd"/>
+          </w:p>
+          <w:p>
+            <w:pPr>
+              <w:rPr>
+                <w:b/>
+                <w:bCs/>
+                <w:i/>
+                <w:iCs/>
+                <w:lang w:val="en-US"/>
+              </w:rPr>
+            </w:pPr>
+          </w:p>
+        </w:tc>
+        <w:tc>
+          <w:tcPr>
+            <w:tcW w:w="5801" w:type="dxa"/>
+          </w:tcPr>
+          <w:p>
+            <w:pPr>
+              <w:jc w:val="center"/>
+              <w:rPr>
+                <w:lang w:val="en-US"/>
+              </w:rPr>
+            </w:pPr>
+            <w:r>
+              <w:rPr>
+                <w:lang w:val="en-US"/>
+              </w:rPr>
+              <w:t>RF</w:t>
+            </w:r>
+            <w:r>
+              <w:rPr>
+                <w:lang w:val="en-US"/>
+              </w:rPr>
+              <w:t>20</w:t>
+            </w:r>
+          </w:p>
+        </w:tc>
+      </w:tr>
+      <w:tr>
+        <w:trPr>
+          <w:jc w:val="center"/>
+        </w:trPr>
+        <w:tc>
+          <w:tcPr>
+            <w:tcW w:w="3215" w:type="dxa"/>
+          </w:tcPr>
+          <w:p>
+            <w:pPr>
+              <w:rPr>
+                <w:b/>
+                <w:bCs/>
+                <w:i/>
+                <w:iCs/>
+                <w:lang w:val="en-US"/>
+              </w:rPr>
+            </w:pPr>
+            <w:proofErr w:type="spellStart"/>
+            <w:r>
+              <w:rPr>
+                <w:b/>
+                <w:bCs/>
+                <w:i/>
+                <w:iCs/>
+                <w:lang w:val="en-US"/>
+              </w:rPr>
+              <w:t>Attori</w:t>
+            </w:r>
+            <w:proofErr w:type="spellEnd"/>
+            <w:r>
+              <w:rPr>
+                <w:b/>
+                <w:bCs/>
+                <w:i/>
+                <w:iCs/>
+                <w:lang w:val="en-US"/>
+              </w:rPr>
+              <w:t xml:space="preserve"> </w:t>
+            </w:r>
+            <w:proofErr w:type="spellStart"/>
+            <w:r>
+              <w:rPr>
+                <w:b/>
+                <w:bCs/>
+                <w:i/>
+                <w:iCs/>
+                <w:lang w:val="en-US"/>
+              </w:rPr>
+              <w:t>partecipanti</w:t>
+            </w:r>
+            <w:proofErr w:type="spellEnd"/>
+          </w:p>
+        </w:tc>
+        <w:tc>
+          <w:tcPr>
+            <w:tcW w:w="5801" w:type="dxa"/>
+          </w:tcPr>
+          <w:p>
+            <w:pPr>
+              <w:spacing w:line="259" w:lineRule="auto"/>
+              <w:jc w:val="center"/>
+            </w:pPr>
+            <w:r>
+              <w:t>Responsabile Catalogo</w:t>
+            </w:r>
+          </w:p>
+        </w:tc>
+      </w:tr>
+      <w:tr>
+        <w:trPr>
+          <w:jc w:val="center"/>
+        </w:trPr>
+        <w:tc>
+          <w:tcPr>
+            <w:tcW w:w="3215" w:type="dxa"/>
+          </w:tcPr>
+          <w:p>
+            <w:pPr>
+              <w:rPr>
+                <w:b/>
+                <w:bCs/>
+                <w:i/>
+                <w:iCs/>
+                <w:lang w:val="en-US"/>
+              </w:rPr>
+            </w:pPr>
+            <w:r>
+              <w:rPr>
+                <w:b/>
+                <w:bCs/>
+                <w:i/>
+                <w:iCs/>
+                <w:lang w:val="en-US"/>
+              </w:rPr>
+              <w:t>Entry condition</w:t>
+            </w:r>
+          </w:p>
+        </w:tc>
+        <w:tc>
+          <w:tcPr>
+            <w:tcW w:w="5801" w:type="dxa"/>
+          </w:tcPr>
+          <w:p>
+            <w:pPr>
+              <w:spacing w:line="259" w:lineRule="auto"/>
+              <w:jc w:val="center"/>
+            </w:pPr>
+            <w:r>
+              <w:t>Il responsabile del catalogo ha effettuato l’accesso amministratore</w:t>
+            </w:r>
+            <w:r>
+              <w:t xml:space="preserve">, </w:t>
+            </w:r>
+            <w:r>
+              <w:t>si trova nella pagina di modifica catalogo</w:t>
+            </w:r>
+            <w:r>
+              <w:t xml:space="preserve"> </w:t>
+            </w:r>
+            <w:r>
+              <w:t>e clicca su “</w:t>
+            </w:r>
+            <w:r>
+              <w:t>modifica</w:t>
+            </w:r>
+            <w:r>
+              <w:t xml:space="preserve"> film” o “</w:t>
+            </w:r>
+            <w:r>
+              <w:t>modifica puntata”</w:t>
+            </w:r>
+            <w:r>
+              <w:t>.</w:t>
+            </w:r>
+          </w:p>
+        </w:tc>
+      </w:tr>
+      <w:tr>
+        <w:trPr>
+          <w:jc w:val="center"/>
+        </w:trPr>
+        <w:tc>
+          <w:tcPr>
+            <w:tcW w:w="3215" w:type="dxa"/>
+          </w:tcPr>
+          <w:p>
+            <w:pPr>
+              <w:rPr>
+                <w:b/>
+                <w:bCs/>
+                <w:i/>
+                <w:iCs/>
+                <w:lang w:val="en-US"/>
+              </w:rPr>
+            </w:pPr>
+            <w:proofErr w:type="spellStart"/>
+            <w:r>
+              <w:rPr>
+                <w:b/>
+                <w:bCs/>
+                <w:i/>
+                <w:iCs/>
+                <w:lang w:val="en-US"/>
+              </w:rPr>
+              <w:t>Flusso</w:t>
+            </w:r>
+            <w:proofErr w:type="spellEnd"/>
+            <w:r>
+              <w:rPr>
+                <w:b/>
+                <w:bCs/>
+                <w:i/>
+                <w:iCs/>
+                <w:lang w:val="en-US"/>
+              </w:rPr>
+              <w:t xml:space="preserve"> di </w:t>
+            </w:r>
+            <w:proofErr w:type="spellStart"/>
+            <w:r>
+              <w:rPr>
+                <w:b/>
+                <w:bCs/>
+                <w:i/>
+                <w:iCs/>
+                <w:lang w:val="en-US"/>
+              </w:rPr>
+              <w:t>eventi</w:t>
+            </w:r>
+            <w:proofErr w:type="spellEnd"/>
+          </w:p>
+        </w:tc>
+        <w:tc>
+          <w:tcPr>
+            <w:tcW w:w="5801" w:type="dxa"/>
+          </w:tcPr>
+          <w:p>
+            <w:pPr>
+              <w:pStyle w:val="Paragrafoelenco"/>
+              <w:numPr>
+                <w:ilvl w:val="0"/>
+                <w:numId w:val="31"/>
+              </w:numPr>
+              <w:rPr>
+                <w:rFonts w:eastAsiaTheme="minorEastAsia"/>
+              </w:rPr>
+            </w:pPr>
+            <w:r>
+              <w:rPr>
+                <w:rFonts w:eastAsiaTheme="minorEastAsia"/>
+              </w:rPr>
+              <w:t>Il sistema mostra all’utente</w:t>
+            </w:r>
+            <w:r>
+              <w:rPr>
+                <w:rFonts w:eastAsiaTheme="minorEastAsia"/>
+              </w:rPr>
+              <w:t xml:space="preserve"> la lista dei film</w:t>
+            </w:r>
+            <w:r>
+              <w:rPr>
+                <w:rFonts w:eastAsiaTheme="minorEastAsia"/>
+              </w:rPr>
+              <w:t xml:space="preserve"> </w:t>
+            </w:r>
+            <w:r>
+              <w:rPr>
+                <w:rFonts w:eastAsiaTheme="minorEastAsia"/>
+              </w:rPr>
+              <w:t>/ puntate</w:t>
+            </w:r>
+            <w:r>
+              <w:rPr>
+                <w:rFonts w:eastAsiaTheme="minorEastAsia"/>
+              </w:rPr>
+              <w:t xml:space="preserve"> di serie tv presenti nel catalogo</w:t>
+            </w:r>
+            <w:r>
+              <w:rPr>
+                <w:rFonts w:eastAsiaTheme="minorEastAsia"/>
+              </w:rPr>
+              <w:t>;</w:t>
+            </w:r>
+          </w:p>
+          <w:p>
+            <w:pPr>
+              <w:pStyle w:val="Paragrafoelenco"/>
+              <w:numPr>
+                <w:ilvl w:val="0"/>
+                <w:numId w:val="31"/>
+              </w:numPr>
+              <w:rPr>
+                <w:rFonts w:eastAsiaTheme="minorEastAsia"/>
+              </w:rPr>
+            </w:pPr>
+            <w:r>
+              <w:rPr>
+                <w:rFonts w:eastAsiaTheme="minorEastAsia"/>
+              </w:rPr>
+              <w:t>Il</w:t>
+            </w:r>
+            <w:r>
+              <w:rPr>
+                <w:rFonts w:eastAsiaTheme="minorEastAsia"/>
+              </w:rPr>
+              <w:t xml:space="preserve"> </w:t>
+            </w:r>
+            <w:r>
+              <w:rPr>
+                <w:rFonts w:eastAsiaTheme="minorEastAsia"/>
+              </w:rPr>
+              <w:t>responsabile seleziona</w:t>
+            </w:r>
+            <w:r>
+              <w:rPr>
+                <w:rFonts w:eastAsiaTheme="minorEastAsia"/>
+              </w:rPr>
+              <w:t xml:space="preserve"> il film / puntata da </w:t>
+            </w:r>
+            <w:proofErr w:type="spellStart"/>
+            <w:r>
+              <w:rPr>
+                <w:rFonts w:eastAsiaTheme="minorEastAsia"/>
+              </w:rPr>
+              <w:t>modifiare</w:t>
+            </w:r>
+            <w:proofErr w:type="spellEnd"/>
+            <w:r>
+              <w:rPr>
+                <w:rFonts w:eastAsiaTheme="minorEastAsia"/>
+              </w:rPr>
+              <w:t>;</w:t>
+            </w:r>
+          </w:p>
+          <w:p>
+            <w:pPr>
+              <w:pStyle w:val="Paragrafoelenco"/>
+              <w:numPr>
+                <w:ilvl w:val="0"/>
+                <w:numId w:val="31"/>
+              </w:numPr>
+              <w:rPr>
+                <w:rFonts w:eastAsiaTheme="minorEastAsia"/>
+              </w:rPr>
+            </w:pPr>
+            <w:r>
+              <w:rPr>
+                <w:rFonts w:eastAsiaTheme="minorEastAsia"/>
+              </w:rPr>
+              <w:t xml:space="preserve">Il sistema mostra un </w:t>
+            </w:r>
+            <w:proofErr w:type="spellStart"/>
+            <w:r>
+              <w:rPr>
+                <w:rFonts w:eastAsiaTheme="minorEastAsia"/>
+              </w:rPr>
+              <w:t>form</w:t>
+            </w:r>
+            <w:proofErr w:type="spellEnd"/>
+            <w:r>
+              <w:rPr>
+                <w:rFonts w:eastAsiaTheme="minorEastAsia"/>
+              </w:rPr>
+              <w:t xml:space="preserve"> </w:t>
+            </w:r>
+            <w:proofErr w:type="spellStart"/>
+            <w:r>
+              <w:rPr>
+                <w:rFonts w:eastAsiaTheme="minorEastAsia"/>
+              </w:rPr>
+              <w:t>pre</w:t>
+            </w:r>
+            <w:proofErr w:type="spellEnd"/>
+            <w:r>
+              <w:rPr>
+                <w:rFonts w:eastAsiaTheme="minorEastAsia"/>
+              </w:rPr>
+              <w:t>-compilato con le informazioni</w:t>
+            </w:r>
+            <w:r>
+              <w:rPr>
+                <w:rFonts w:eastAsiaTheme="minorEastAsia"/>
+              </w:rPr>
+              <w:t xml:space="preserve"> del film / puntata che il responsabile vuole modificare;</w:t>
+            </w:r>
+          </w:p>
+          <w:p>
+            <w:pPr>
+              <w:pStyle w:val="Paragrafoelenco"/>
+              <w:numPr>
+                <w:ilvl w:val="0"/>
+                <w:numId w:val="31"/>
+              </w:numPr>
+              <w:rPr>
+                <w:rFonts w:eastAsiaTheme="minorEastAsia"/>
+              </w:rPr>
+            </w:pPr>
+            <w:r>
+              <w:rPr>
+                <w:rFonts w:eastAsiaTheme="minorEastAsia"/>
+              </w:rPr>
+              <w:t>Il responsabile</w:t>
+            </w:r>
+            <w:r>
+              <w:rPr>
+                <w:rFonts w:eastAsiaTheme="minorEastAsia"/>
+              </w:rPr>
+              <w:t xml:space="preserve"> modifica i campi che desidera;</w:t>
+            </w:r>
+          </w:p>
+          <w:p>
+            <w:pPr>
+              <w:pStyle w:val="Paragrafoelenco"/>
+              <w:numPr>
+                <w:ilvl w:val="0"/>
+                <w:numId w:val="31"/>
+              </w:numPr>
+              <w:rPr>
+                <w:rFonts w:eastAsiaTheme="minorEastAsia"/>
+              </w:rPr>
+            </w:pPr>
+            <w:r>
+              <w:rPr>
+                <w:rFonts w:eastAsiaTheme="minorEastAsia"/>
+              </w:rPr>
+              <w:t>Clicca sul</w:t>
+            </w:r>
+            <w:r>
+              <w:rPr>
+                <w:rFonts w:eastAsiaTheme="minorEastAsia"/>
+              </w:rPr>
+              <w:t xml:space="preserve"> bottone “conferma”;</w:t>
+            </w:r>
+          </w:p>
+        </w:tc>
+      </w:tr>
+      <w:tr>
+        <w:trPr>
+          <w:jc w:val="center"/>
+        </w:trPr>
+        <w:tc>
+          <w:tcPr>
+            <w:tcW w:w="3215" w:type="dxa"/>
+          </w:tcPr>
+          <w:p>
+            <w:pPr>
+              <w:rPr>
+                <w:b/>
+                <w:bCs/>
+                <w:i/>
+                <w:iCs/>
+                <w:lang w:val="en-US"/>
+              </w:rPr>
+            </w:pPr>
+            <w:r>
+              <w:rPr>
+                <w:b/>
+                <w:bCs/>
+                <w:i/>
+                <w:iCs/>
+                <w:lang w:val="en-US"/>
+              </w:rPr>
+              <w:t>Exit condition</w:t>
+            </w:r>
+          </w:p>
+        </w:tc>
+        <w:tc>
+          <w:tcPr>
+            <w:tcW w:w="5801" w:type="dxa"/>
+          </w:tcPr>
+          <w:p>
+            <w:pPr>
+              <w:spacing w:line="259" w:lineRule="auto"/>
+              <w:jc w:val="center"/>
+            </w:pPr>
+            <w:r>
+              <w:t>Le modifiche effettuate sono visibili nel catalogo</w:t>
+            </w:r>
+            <w:r>
+              <w:t xml:space="preserve"> e </w:t>
+            </w:r>
+            <w:r>
+              <w:t>appare una notifica per segnalare che le modifiche sono andate a buon fine.</w:t>
+            </w:r>
+          </w:p>
+        </w:tc>
+      </w:tr>
+      <w:tr>
+        <w:trPr>
+          <w:trHeight w:val="82"/>
+          <w:jc w:val="center"/>
+        </w:trPr>
+        <w:tc>
+          <w:tcPr>
+            <w:tcW w:w="3215" w:type="dxa"/>
+          </w:tcPr>
+          <w:p>
+            <w:pPr>
+              <w:rPr>
+                <w:b/>
+                <w:bCs/>
+                <w:i/>
+                <w:iCs/>
+                <w:lang w:val="en-US"/>
+              </w:rPr>
+            </w:pPr>
+            <w:r>
+              <w:rPr>
+                <w:b/>
+                <w:bCs/>
+                <w:i/>
+                <w:iCs/>
+                <w:lang w:val="en-US"/>
+              </w:rPr>
+              <w:t>Exceptions</w:t>
+            </w:r>
+          </w:p>
+        </w:tc>
+        <w:tc>
+          <w:tcPr>
+            <w:tcW w:w="5801" w:type="dxa"/>
+          </w:tcPr>
+          <w:p>
+            <w:r>
+              <w:t>Il sistema non permette</w:t>
+            </w:r>
+            <w:r>
+              <w:t xml:space="preserve"> </w:t>
+            </w:r>
+            <w:r>
+              <w:t xml:space="preserve">la modifica </w:t>
+            </w:r>
+            <w:r>
+              <w:t xml:space="preserve">di un film o una </w:t>
+            </w:r>
+            <w:r>
+              <w:t>puntata di una serie tv se i campi di modifica sono vuoti (</w:t>
+            </w:r>
+            <w:proofErr w:type="spellStart"/>
+            <w:r>
+              <w:t>Not</w:t>
+            </w:r>
+            <w:r>
+              <w:t>FinishedException</w:t>
+            </w:r>
+            <w:proofErr w:type="spellEnd"/>
+            <w:r>
+              <w:t xml:space="preserve"> </w:t>
+            </w:r>
+            <w:r>
+              <w:t>–</w:t>
+            </w:r>
+            <w:r>
+              <w:t xml:space="preserve"> UC</w:t>
+            </w:r>
+            <w:r>
+              <w:t xml:space="preserve"> 5.5</w:t>
+            </w:r>
+            <w:r>
+              <w:t>)</w:t>
+            </w:r>
+            <w:r>
+              <w:t>.</w:t>
+            </w:r>
+          </w:p>
+        </w:tc>
+      </w:tr>
+      <w:bookmarkEnd w:id="4"/>
+    </w:tbl>
+    <w:p>
+      <w:pPr>
+        <w:pStyle w:val="Revisione"/>
+        <w:spacing w:after="160" w:line="259" w:lineRule="auto"/>
+      </w:pPr>
+    </w:p>
+    <w:tbl>
+      <w:tblPr>
+        <w:tblStyle w:val="Grigliatabella1"/>
+        <w:tblW w:w="9080" w:type="dxa"/>
+        <w:jc w:val="center"/>
+        <w:tblLook w:val="04A0" w:firstRow="1" w:lastRow="0" w:firstColumn="1" w:lastColumn="0" w:noHBand="0" w:noVBand="1"/>
+      </w:tblPr>
+      <w:tblGrid>
+        <w:gridCol w:w="3215"/>
+        <w:gridCol w:w="5865"/>
+      </w:tblGrid>
+      <w:tr>
+        <w:trPr>
+          <w:jc w:val="center"/>
+        </w:trPr>
+        <w:tc>
+          <w:tcPr>
+            <w:tcW w:w="3215" w:type="dxa"/>
+          </w:tcPr>
+          <w:p>
+            <w:pPr>
+              <w:rPr>
+                <w:b/>
+                <w:bCs/>
+                <w:i/>
+                <w:iCs/>
+                <w:lang w:val="en-US"/>
+              </w:rPr>
+            </w:pPr>
+            <w:r>
+              <w:rPr>
+                <w:b/>
+                <w:bCs/>
+                <w:i/>
+                <w:iCs/>
+                <w:lang w:val="en-US"/>
+              </w:rPr>
+              <w:t>Nome</w:t>
+            </w:r>
+          </w:p>
+        </w:tc>
+        <w:tc>
+          <w:tcPr>
+            <w:tcW w:w="5865" w:type="dxa"/>
+          </w:tcPr>
+          <w:p>
+            <w:pPr>
+              <w:jc w:val="center"/>
+            </w:pPr>
+            <w:r>
+              <w:t xml:space="preserve">Aggiunge cast ad un film / serie tv </w:t>
+            </w:r>
+            <w:r>
+              <w:t xml:space="preserve">– UC </w:t>
+            </w:r>
+            <w:r>
+              <w:t>4.4</w:t>
+            </w:r>
+          </w:p>
+        </w:tc>
+      </w:tr>
+      <w:tr>
+        <w:trPr>
+          <w:jc w:val="center"/>
+        </w:trPr>
+        <w:tc>
+          <w:tcPr>
+            <w:tcW w:w="3215" w:type="dxa"/>
+          </w:tcPr>
+          <w:p>
+            <w:pPr>
+              <w:rPr>
+                <w:b/>
+                <w:bCs/>
+                <w:i/>
+                <w:iCs/>
+                <w:lang w:val="en-US"/>
+              </w:rPr>
+            </w:pPr>
+            <w:proofErr w:type="spellStart"/>
+            <w:r>
+              <w:rPr>
+                <w:b/>
+                <w:bCs/>
+                <w:i/>
+                <w:iCs/>
+                <w:lang w:val="en-US"/>
+              </w:rPr>
+              <w:t>Riferimenti</w:t>
+            </w:r>
+            <w:proofErr w:type="spellEnd"/>
+            <w:r>
+              <w:rPr>
+                <w:b/>
+                <w:bCs/>
+                <w:i/>
+                <w:iCs/>
+                <w:lang w:val="en-US"/>
+              </w:rPr>
+              <w:t xml:space="preserve"> a </w:t>
+            </w:r>
+            <w:proofErr w:type="spellStart"/>
+            <w:r>
+              <w:rPr>
+                <w:b/>
+                <w:bCs/>
+                <w:i/>
+                <w:iCs/>
+                <w:lang w:val="en-US"/>
+              </w:rPr>
+              <w:t>requisiti</w:t>
+            </w:r>
+            <w:proofErr w:type="spellEnd"/>
+            <w:r>
+              <w:rPr>
+                <w:b/>
+                <w:bCs/>
+                <w:i/>
+                <w:iCs/>
+                <w:lang w:val="en-US"/>
+              </w:rPr>
+              <w:t xml:space="preserve"> </w:t>
+            </w:r>
+            <w:proofErr w:type="spellStart"/>
+            <w:r>
+              <w:rPr>
+                <w:b/>
+                <w:bCs/>
+                <w:i/>
+                <w:iCs/>
+                <w:lang w:val="en-US"/>
+              </w:rPr>
+              <w:t>funzionali</w:t>
+            </w:r>
+            <w:proofErr w:type="spellEnd"/>
+          </w:p>
+          <w:p>
+            <w:pPr>
+              <w:rPr>
+                <w:b/>
+                <w:bCs/>
+                <w:i/>
+                <w:iCs/>
+                <w:lang w:val="en-US"/>
+              </w:rPr>
+            </w:pPr>
+          </w:p>
+        </w:tc>
+        <w:tc>
+          <w:tcPr>
+            <w:tcW w:w="5865" w:type="dxa"/>
+          </w:tcPr>
+          <w:p>
+            <w:pPr>
+              <w:jc w:val="center"/>
+              <w:rPr>
+                <w:lang w:val="en-US"/>
+              </w:rPr>
+            </w:pPr>
+            <w:r>
+              <w:rPr>
+                <w:lang w:val="en-US"/>
+              </w:rPr>
+              <w:t>RF</w:t>
+            </w:r>
+            <w:r>
+              <w:rPr>
+                <w:lang w:val="en-US"/>
+              </w:rPr>
+              <w:t>21</w:t>
+            </w:r>
+          </w:p>
+        </w:tc>
+      </w:tr>
+      <w:tr>
+        <w:trPr>
+          <w:jc w:val="center"/>
+        </w:trPr>
+        <w:tc>
+          <w:tcPr>
+            <w:tcW w:w="3215" w:type="dxa"/>
+          </w:tcPr>
+          <w:p>
+            <w:pPr>
+              <w:rPr>
+                <w:b/>
+                <w:bCs/>
+                <w:i/>
+                <w:iCs/>
+                <w:lang w:val="en-US"/>
+              </w:rPr>
+            </w:pPr>
+            <w:proofErr w:type="spellStart"/>
+            <w:r>
+              <w:rPr>
+                <w:b/>
+                <w:bCs/>
+                <w:i/>
+                <w:iCs/>
+                <w:lang w:val="en-US"/>
+              </w:rPr>
+              <w:t>Attori</w:t>
+            </w:r>
+            <w:proofErr w:type="spellEnd"/>
+            <w:r>
+              <w:rPr>
+                <w:b/>
+                <w:bCs/>
+                <w:i/>
+                <w:iCs/>
+                <w:lang w:val="en-US"/>
+              </w:rPr>
+              <w:t xml:space="preserve"> </w:t>
+            </w:r>
+            <w:proofErr w:type="spellStart"/>
+            <w:r>
+              <w:rPr>
+                <w:b/>
+                <w:bCs/>
+                <w:i/>
+                <w:iCs/>
+                <w:lang w:val="en-US"/>
+              </w:rPr>
+              <w:t>partecipanti</w:t>
+            </w:r>
+            <w:proofErr w:type="spellEnd"/>
+          </w:p>
+        </w:tc>
+        <w:tc>
+          <w:tcPr>
+            <w:tcW w:w="5865" w:type="dxa"/>
+          </w:tcPr>
+          <w:p>
+            <w:pPr>
+              <w:spacing w:line="259" w:lineRule="auto"/>
+              <w:jc w:val="center"/>
+            </w:pPr>
+            <w:proofErr w:type="spellStart"/>
+            <w:r>
+              <w:rPr>
+                <w:lang w:val="en-US"/>
+              </w:rPr>
+              <w:t>Responsabile</w:t>
+            </w:r>
+            <w:proofErr w:type="spellEnd"/>
+            <w:r>
+              <w:rPr>
+                <w:lang w:val="en-US"/>
+              </w:rPr>
+              <w:t xml:space="preserve"> </w:t>
+            </w:r>
+            <w:proofErr w:type="spellStart"/>
+            <w:r>
+              <w:rPr>
+                <w:lang w:val="en-US"/>
+              </w:rPr>
+              <w:t>Catalogo</w:t>
+            </w:r>
+            <w:proofErr w:type="spellEnd"/>
+          </w:p>
+        </w:tc>
+      </w:tr>
+      <w:tr>
+        <w:trPr>
+          <w:jc w:val="center"/>
+        </w:trPr>
+        <w:tc>
+          <w:tcPr>
+            <w:tcW w:w="3215" w:type="dxa"/>
+          </w:tcPr>
+          <w:p>
+            <w:pPr>
+              <w:rPr>
+                <w:b/>
+                <w:bCs/>
+                <w:i/>
+                <w:iCs/>
+                <w:lang w:val="en-US"/>
+              </w:rPr>
+            </w:pPr>
+            <w:r>
+              <w:rPr>
+                <w:b/>
+                <w:bCs/>
+                <w:i/>
+                <w:iCs/>
+                <w:lang w:val="en-US"/>
+              </w:rPr>
+              <w:t>Entry condition</w:t>
+            </w:r>
+          </w:p>
+        </w:tc>
+        <w:tc>
+          <w:tcPr>
+            <w:tcW w:w="5865" w:type="dxa"/>
+          </w:tcPr>
+          <w:p>
+            <w:pPr>
+              <w:spacing w:line="259" w:lineRule="auto"/>
+              <w:jc w:val="center"/>
+            </w:pPr>
+            <w:r>
+              <w:t>Il responsabile del catalogo ha effettuato l’accesso amministratore, si trova nella pagina di modifica catalogo e clicca su “aggiungi cast”.</w:t>
+            </w:r>
+          </w:p>
+        </w:tc>
+      </w:tr>
+      <w:tr>
+        <w:trPr>
+          <w:jc w:val="center"/>
+        </w:trPr>
+        <w:tc>
+          <w:tcPr>
+            <w:tcW w:w="3215" w:type="dxa"/>
+          </w:tcPr>
+          <w:p>
+            <w:pPr>
+              <w:rPr>
+                <w:b/>
+                <w:bCs/>
+                <w:i/>
+                <w:iCs/>
+                <w:lang w:val="en-US"/>
+              </w:rPr>
+            </w:pPr>
+            <w:proofErr w:type="spellStart"/>
+            <w:r>
+              <w:rPr>
+                <w:b/>
+                <w:bCs/>
+                <w:i/>
+                <w:iCs/>
+                <w:lang w:val="en-US"/>
+              </w:rPr>
+              <w:t>Flusso</w:t>
+            </w:r>
+            <w:proofErr w:type="spellEnd"/>
+            <w:r>
+              <w:rPr>
+                <w:b/>
+                <w:bCs/>
+                <w:i/>
+                <w:iCs/>
+                <w:lang w:val="en-US"/>
+              </w:rPr>
+              <w:t xml:space="preserve"> di </w:t>
+            </w:r>
+            <w:proofErr w:type="spellStart"/>
+            <w:r>
+              <w:rPr>
+                <w:b/>
+                <w:bCs/>
+                <w:i/>
+                <w:iCs/>
+                <w:lang w:val="en-US"/>
+              </w:rPr>
+              <w:t>eventi</w:t>
+            </w:r>
+            <w:proofErr w:type="spellEnd"/>
+          </w:p>
+        </w:tc>
+        <w:tc>
+          <w:tcPr>
+            <w:tcW w:w="5865" w:type="dxa"/>
+          </w:tcPr>
+          <w:p>
+            <w:pPr>
+              <w:pStyle w:val="Paragrafoelenco"/>
+              <w:numPr>
+                <w:ilvl w:val="0"/>
+                <w:numId w:val="32"/>
+              </w:numPr>
+              <w:rPr>
+                <w:rFonts w:asciiTheme="minorEastAsia" w:eastAsiaTheme="minorEastAsia" w:hAnsiTheme="minorEastAsia" w:cstheme="minorEastAsia"/>
+              </w:rPr>
+            </w:pPr>
+            <w:r>
+              <w:rPr>
+                <w:rFonts w:eastAsiaTheme="minorEastAsia"/>
+              </w:rPr>
+              <w:t>Il sistema mostra all’utente la lista dei film / puntate di serie tv presenti nel catalogo;</w:t>
+            </w:r>
+          </w:p>
+          <w:p>
+            <w:pPr>
+              <w:pStyle w:val="Paragrafoelenco"/>
+              <w:numPr>
+                <w:ilvl w:val="0"/>
+                <w:numId w:val="32"/>
+              </w:numPr>
+              <w:rPr>
+                <w:rFonts w:asciiTheme="minorEastAsia" w:eastAsiaTheme="minorEastAsia" w:hAnsiTheme="minorEastAsia" w:cstheme="minorEastAsia"/>
+              </w:rPr>
+            </w:pPr>
+            <w:r>
+              <w:rPr>
+                <w:rFonts w:eastAsiaTheme="minorEastAsia"/>
+              </w:rPr>
+              <w:lastRenderedPageBreak/>
+              <w:t xml:space="preserve">Il responsabile seleziona il film / puntata </w:t>
+            </w:r>
+            <w:r>
+              <w:rPr>
+                <w:rFonts w:eastAsiaTheme="minorEastAsia"/>
+              </w:rPr>
+              <w:t xml:space="preserve">a cui aggiungere </w:t>
+            </w:r>
+            <w:r>
+              <w:rPr>
+                <w:rFonts w:eastAsiaTheme="minorEastAsia"/>
+              </w:rPr>
+              <w:t>il cast</w:t>
+            </w:r>
+            <w:r>
+              <w:rPr>
+                <w:rFonts w:eastAsiaTheme="minorEastAsia"/>
+              </w:rPr>
+              <w:t>;</w:t>
+            </w:r>
+          </w:p>
+          <w:p>
+            <w:pPr>
+              <w:pStyle w:val="Paragrafoelenco"/>
+              <w:numPr>
+                <w:ilvl w:val="0"/>
+                <w:numId w:val="32"/>
+              </w:numPr>
+            </w:pPr>
+            <w:r>
+              <w:t xml:space="preserve">Viene reindirizzato ad una pagina nella quale è possibile selezionare </w:t>
+            </w:r>
+            <w:r>
+              <w:t>i componenti del cast da aggiungere;</w:t>
+            </w:r>
+          </w:p>
+          <w:p>
+            <w:pPr>
+              <w:pStyle w:val="Paragrafoelenco"/>
+              <w:numPr>
+                <w:ilvl w:val="0"/>
+                <w:numId w:val="32"/>
+              </w:numPr>
+            </w:pPr>
+            <w:r>
+              <w:t>Si assegna un ruolo a ciascun nome selezionato;</w:t>
+            </w:r>
+          </w:p>
+          <w:p>
+            <w:pPr>
+              <w:pStyle w:val="Paragrafoelenco"/>
+              <w:numPr>
+                <w:ilvl w:val="0"/>
+                <w:numId w:val="32"/>
+              </w:numPr>
+            </w:pPr>
+            <w:r>
+              <w:t>Clicca sul pulsante conferma</w:t>
+            </w:r>
+          </w:p>
+          <w:p>
+            <w:pPr>
+              <w:pStyle w:val="Paragrafoelenco"/>
+              <w:rPr>
+                <w:rFonts w:eastAsiaTheme="minorEastAsia"/>
+              </w:rPr>
+            </w:pPr>
+          </w:p>
+        </w:tc>
+      </w:tr>
+      <w:tr>
+        <w:trPr>
+          <w:jc w:val="center"/>
+        </w:trPr>
+        <w:tc>
+          <w:tcPr>
+            <w:tcW w:w="3215" w:type="dxa"/>
+          </w:tcPr>
+          <w:p>
+            <w:pPr>
+              <w:rPr>
+                <w:b/>
+                <w:bCs/>
+                <w:i/>
+                <w:iCs/>
+                <w:lang w:val="en-US"/>
+              </w:rPr>
+            </w:pPr>
+            <w:r>
+              <w:rPr>
+                <w:b/>
+                <w:bCs/>
+                <w:i/>
+                <w:iCs/>
+                <w:lang w:val="en-US"/>
+              </w:rPr>
+              <w:lastRenderedPageBreak/>
+              <w:t>Exit condition</w:t>
+            </w:r>
+          </w:p>
+        </w:tc>
+        <w:tc>
+          <w:tcPr>
+            <w:tcW w:w="5865" w:type="dxa"/>
+          </w:tcPr>
+          <w:p>
+            <w:pPr>
+              <w:spacing w:line="259" w:lineRule="auto"/>
+              <w:jc w:val="center"/>
+            </w:pPr>
+            <w:r>
+              <w:t>Il cast viene aggiunto</w:t>
+            </w:r>
+            <w:r>
+              <w:t xml:space="preserve"> </w:t>
+            </w:r>
+            <w:r>
+              <w:t>correttamente alle informazioni del film</w:t>
+            </w:r>
+          </w:p>
+        </w:tc>
+      </w:tr>
+      <w:tr>
+        <w:trPr>
+          <w:trHeight w:val="82"/>
+          <w:jc w:val="center"/>
+        </w:trPr>
+        <w:tc>
+          <w:tcPr>
+            <w:tcW w:w="3215" w:type="dxa"/>
+          </w:tcPr>
+          <w:p>
+            <w:pPr>
+              <w:rPr>
+                <w:b/>
+                <w:bCs/>
+                <w:i/>
+                <w:iCs/>
+                <w:lang w:val="en-US"/>
+              </w:rPr>
+            </w:pPr>
+            <w:r>
+              <w:rPr>
+                <w:b/>
+                <w:bCs/>
+                <w:i/>
+                <w:iCs/>
+                <w:lang w:val="en-US"/>
+              </w:rPr>
+              <w:t>Exceptions</w:t>
+            </w:r>
+          </w:p>
+        </w:tc>
+        <w:tc>
+          <w:tcPr>
+            <w:tcW w:w="5865" w:type="dxa"/>
+          </w:tcPr>
+          <w:p>
+            <w:pPr>
+              <w:spacing w:line="259" w:lineRule="auto"/>
+              <w:jc w:val="center"/>
+            </w:pPr>
+            <w:r>
+              <w:t>Se si tenta di aggiungere un</w:t>
+            </w:r>
+            <w:r>
+              <w:t xml:space="preserve"> componente del cast con lo stesso ruolo due volte allo stesso media viene lanciata l’eccezione (</w:t>
+            </w:r>
+            <w:proofErr w:type="spellStart"/>
+            <w:r>
+              <w:t>AlreadyInException</w:t>
+            </w:r>
+            <w:proofErr w:type="spellEnd"/>
+            <w:r>
+              <w:t xml:space="preserve"> – UC 5.</w:t>
+            </w:r>
+            <w:r>
+              <w:t>7</w:t>
             </w:r>
             <w:r>
               <w:t>)</w:t>
@@ -18879,6 +21656,7 @@
   <w:style w:type="character" w:default="1" w:styleId="Carpredefinitoparagrafo">
     <w:name w:val="Default Paragraph Font"/>
     <w:uiPriority w:val="1"/>
+    <w:semiHidden/>
     <w:unhideWhenUsed/>
   </w:style>
   <w:style w:type="table" w:default="1" w:styleId="Tabellanormale">

</xml_diff>

<commit_message>
Aggiunti use case delle eccezioni
</commit_message>
<xml_diff>
--- a/derivables/RequirementsAndUseCases_CineHub.docx
+++ b/derivables/RequirementsAndUseCases_CineHub.docx
@@ -7,8 +7,13 @@
         <w:pStyle w:val="Titolo"/>
         <w:jc w:val="center"/>
       </w:pPr>
+      <w:proofErr w:type="spellStart"/>
       <w:r>
-        <w:t>Requirements And Use Cases</w:t>
+        <w:t>Requirements</w:t>
+      </w:r>
+      <w:proofErr w:type="spellEnd"/>
+      <w:r>
+        <w:t xml:space="preserve"> And Use Cases</w:t>
       </w:r>
     </w:p>
     <w:p>
@@ -16,7 +21,15 @@
         <w:jc w:val="center"/>
       </w:pPr>
       <w:r>
-        <w:t>Progetto “CineHub” corso di Ingegneria Del Software A.A. 2020/2021</w:t>
+        <w:t>Progetto “</w:t>
+      </w:r>
+      <w:proofErr w:type="spellStart"/>
+      <w:r>
+        <w:t>CineHub</w:t>
+      </w:r>
+      <w:proofErr w:type="spellEnd"/>
+      <w:r>
+        <w:t>” corso di Ingegneria Del Software A.A. 2020/2021</w:t>
       </w:r>
     </w:p>
     <w:p/>
@@ -1524,7 +1537,27 @@
           <w:color w:val="000000"/>
           <w:shd w:val="clear" w:color="auto" w:fill="FFFFFF"/>
         </w:rPr>
-        <w:t>Gli utenti di CineHub potranno commentare un film in meno di 5 click.</w:t>
+        <w:t xml:space="preserve">Gli utenti di </w:t>
+      </w:r>
+      <w:proofErr w:type="spellStart"/>
+      <w:r>
+        <w:rPr>
+          <w:rStyle w:val="normaltextrun"/>
+          <w:rFonts w:ascii="Calibri" w:hAnsi="Calibri" w:cs="Calibri"/>
+          <w:color w:val="000000"/>
+          <w:shd w:val="clear" w:color="auto" w:fill="FFFFFF"/>
+        </w:rPr>
+        <w:t>CineHub</w:t>
+      </w:r>
+      <w:proofErr w:type="spellEnd"/>
+      <w:r>
+        <w:rPr>
+          <w:rStyle w:val="normaltextrun"/>
+          <w:rFonts w:ascii="Calibri" w:hAnsi="Calibri" w:cs="Calibri"/>
+          <w:color w:val="000000"/>
+          <w:shd w:val="clear" w:color="auto" w:fill="FFFFFF"/>
+        </w:rPr>
+        <w:t xml:space="preserve"> potranno commentare un film in meno di 5 click.</w:t>
       </w:r>
       <w:r>
         <w:rPr>
@@ -2279,11 +2312,16 @@
               <w:t>Pippo</w:t>
             </w:r>
             <w:r>
-              <w:t xml:space="preserve"> si reca su C</w:t>
+              <w:t xml:space="preserve"> si reca su </w:t>
+            </w:r>
+            <w:proofErr w:type="spellStart"/>
+            <w:r>
+              <w:t>C</w:t>
             </w:r>
             <w:r>
               <w:t>ineHub</w:t>
             </w:r>
+            <w:proofErr w:type="spellEnd"/>
           </w:p>
           <w:p>
             <w:pPr>
@@ -2735,8 +2773,13 @@
               <w:t>Pippo si reca</w:t>
             </w:r>
             <w:r>
-              <w:t xml:space="preserve"> su CineHub</w:t>
-            </w:r>
+              <w:t xml:space="preserve"> su </w:t>
+            </w:r>
+            <w:proofErr w:type="spellStart"/>
+            <w:r>
+              <w:t>CineHub</w:t>
+            </w:r>
+            <w:proofErr w:type="spellEnd"/>
             <w:r>
               <w:t>.</w:t>
             </w:r>
@@ -3762,8 +3805,13 @@
               </w:numPr>
             </w:pPr>
             <w:r>
-              <w:t>Rocco si reca su CineHub</w:t>
-            </w:r>
+              <w:t xml:space="preserve">Rocco si reca su </w:t>
+            </w:r>
+            <w:proofErr w:type="spellStart"/>
+            <w:r>
+              <w:t>CineHub</w:t>
+            </w:r>
+            <w:proofErr w:type="spellEnd"/>
             <w:r>
               <w:t>.</w:t>
             </w:r>
@@ -3957,32 +4005,15 @@
               </w:rPr>
               <w:t xml:space="preserve">Link Trailer: </w:t>
             </w:r>
-            <w:r>
-              <w:fldChar w:fldCharType="begin"/>
-            </w:r>
-            <w:r>
-              <w:rPr>
-                <w:lang w:val="en-US"/>
-              </w:rPr>
-              <w:instrText xml:space="preserve"> HYPERLINK "https://youtu.be/iMi8fvpEAn8" \h </w:instrText>
-            </w:r>
-            <w:r>
-              <w:fldChar w:fldCharType="separate"/>
-            </w:r>
-            <w:r>
-              <w:rPr>
-                <w:rStyle w:val="Collegamentoipertestuale"/>
-                <w:lang w:val="en-US"/>
-              </w:rPr>
-              <w:t>https://youtu.be/iMi8fvpEAn8</w:t>
-            </w:r>
-            <w:r>
-              <w:rPr>
-                <w:rStyle w:val="Collegamentoipertestuale"/>
-                <w:lang w:val="en-US"/>
-              </w:rPr>
-              <w:fldChar w:fldCharType="end"/>
-            </w:r>
+            <w:hyperlink r:id="rId8">
+              <w:r>
+                <w:rPr>
+                  <w:rStyle w:val="Collegamentoipertestuale"/>
+                  <w:lang w:val="en-US"/>
+                </w:rPr>
+                <w:t>https://youtu.be/iMi8fvpEAn8</w:t>
+              </w:r>
+            </w:hyperlink>
           </w:p>
           <w:p>
             <w:pPr>
@@ -4016,32 +4047,15 @@
               </w:rPr>
               <w:t xml:space="preserve">: </w:t>
             </w:r>
-            <w:r>
-              <w:fldChar w:fldCharType="begin"/>
-            </w:r>
-            <w:r>
-              <w:rPr>
-                <w:lang w:val="en-US"/>
-              </w:rPr>
-              <w:instrText xml:space="preserve"> HYPERLINK "https://imdb.to/2SMO6LP" \h </w:instrText>
-            </w:r>
-            <w:r>
-              <w:fldChar w:fldCharType="separate"/>
-            </w:r>
-            <w:r>
-              <w:rPr>
-                <w:rStyle w:val="Collegamentoipertestuale"/>
-                <w:lang w:val="en-US"/>
-              </w:rPr>
-              <w:t>https://imdb.to/2SMO6LP</w:t>
-            </w:r>
-            <w:r>
-              <w:rPr>
-                <w:rStyle w:val="Collegamentoipertestuale"/>
-                <w:lang w:val="en-US"/>
-              </w:rPr>
-              <w:fldChar w:fldCharType="end"/>
-            </w:r>
+            <w:hyperlink r:id="rId9">
+              <w:r>
+                <w:rPr>
+                  <w:rStyle w:val="Collegamentoipertestuale"/>
+                  <w:lang w:val="en-US"/>
+                </w:rPr>
+                <w:t>https://imdb.to/2SMO6LP</w:t>
+              </w:r>
+            </w:hyperlink>
           </w:p>
           <w:p>
             <w:pPr>
@@ -4471,7 +4485,15 @@
               <w:t xml:space="preserve">Filomena </w:t>
             </w:r>
             <w:r>
-              <w:t>si reca su CineHub.</w:t>
+              <w:t xml:space="preserve">si reca su </w:t>
+            </w:r>
+            <w:proofErr w:type="spellStart"/>
+            <w:r>
+              <w:t>CineHub</w:t>
+            </w:r>
+            <w:proofErr w:type="spellEnd"/>
+            <w:r>
+              <w:t>.</w:t>
             </w:r>
           </w:p>
           <w:p>
@@ -5051,7 +5073,7 @@
                     <pic:cNvPicPr/>
                   </pic:nvPicPr>
                   <pic:blipFill>
-                    <a:blip r:embed="rId8">
+                    <a:blip r:embed="rId10">
                       <a:extLst>
                         <a:ext uri="{28A0092B-C50C-407E-A947-70E740481C1C}">
                           <a14:useLocalDpi xmlns:a14="http://schemas.microsoft.com/office/drawing/2010/main" val="0"/>
@@ -6956,7 +6978,7 @@
                     </pic:cNvPicPr>
                   </pic:nvPicPr>
                   <pic:blipFill>
-                    <a:blip r:embed="rId9">
+                    <a:blip r:embed="rId11">
                       <a:extLst>
                         <a:ext uri="{28A0092B-C50C-407E-A947-70E740481C1C}">
                           <a14:useLocalDpi xmlns:a14="http://schemas.microsoft.com/office/drawing/2010/main" val="0"/>
@@ -10137,7 +10159,7 @@
                     </pic:cNvPicPr>
                   </pic:nvPicPr>
                   <pic:blipFill>
-                    <a:blip r:embed="rId10">
+                    <a:blip r:embed="rId12">
                       <a:extLst>
                         <a:ext uri="{28A0092B-C50C-407E-A947-70E740481C1C}">
                           <a14:useLocalDpi xmlns:a14="http://schemas.microsoft.com/office/drawing/2010/main" val="0"/>
@@ -10229,17 +10251,76 @@
           <w:p>
             <w:pPr>
               <w:jc w:val="center"/>
-            </w:pPr>
-            <w:r>
-              <w:t>Cancella il commento / la recensione segnalata</w:t>
-            </w:r>
-            <w:r>
+              <w:rPr>
+                <w:lang w:val="en-US"/>
+              </w:rPr>
+            </w:pPr>
+            <w:proofErr w:type="spellStart"/>
+            <w:r>
+              <w:rPr>
+                <w:lang w:val="en-US"/>
+              </w:rPr>
+              <w:t>Cancella</w:t>
+            </w:r>
+            <w:proofErr w:type="spellEnd"/>
+            <w:r>
+              <w:rPr>
+                <w:lang w:val="en-US"/>
+              </w:rPr>
+              <w:t xml:space="preserve"> il </w:t>
+            </w:r>
+            <w:proofErr w:type="spellStart"/>
+            <w:r>
+              <w:rPr>
+                <w:lang w:val="en-US"/>
+              </w:rPr>
+              <w:t>commento</w:t>
+            </w:r>
+            <w:proofErr w:type="spellEnd"/>
+            <w:r>
+              <w:rPr>
+                <w:lang w:val="en-US"/>
+              </w:rPr>
+              <w:t xml:space="preserve"> / la </w:t>
+            </w:r>
+            <w:proofErr w:type="spellStart"/>
+            <w:r>
+              <w:rPr>
+                <w:lang w:val="en-US"/>
+              </w:rPr>
+              <w:t>recensione</w:t>
+            </w:r>
+            <w:proofErr w:type="spellEnd"/>
+            <w:r>
+              <w:rPr>
+                <w:lang w:val="en-US"/>
+              </w:rPr>
+              <w:t xml:space="preserve"> </w:t>
+            </w:r>
+            <w:proofErr w:type="spellStart"/>
+            <w:r>
+              <w:rPr>
+                <w:lang w:val="en-US"/>
+              </w:rPr>
+              <w:t>segnalata</w:t>
+            </w:r>
+            <w:proofErr w:type="spellEnd"/>
+            <w:r>
+              <w:rPr>
+                <w:lang w:val="en-US"/>
+              </w:rPr>
               <w:t xml:space="preserve"> – UC </w:t>
             </w:r>
             <w:r>
+              <w:rPr>
+                <w:lang w:val="en-US"/>
+              </w:rPr>
               <w:t>3</w:t>
             </w:r>
             <w:r>
+              <w:rPr>
+                <w:lang w:val="en-US"/>
+              </w:rPr>
               <w:t>.1</w:t>
             </w:r>
           </w:p>
@@ -14582,7 +14663,7 @@
                     </pic:cNvPicPr>
                   </pic:nvPicPr>
                   <pic:blipFill>
-                    <a:blip r:embed="rId11">
+                    <a:blip r:embed="rId13">
                       <a:extLst>
                         <a:ext uri="{28A0092B-C50C-407E-A947-70E740481C1C}">
                           <a14:useLocalDpi xmlns:a14="http://schemas.microsoft.com/office/drawing/2010/main" val="0"/>
@@ -17243,6 +17324,2009 @@
           </w:p>
         </w:tc>
       </w:tr>
+    </w:tbl>
+    <w:p>
+      <w:pPr>
+        <w:pStyle w:val="Revisione"/>
+        <w:spacing w:after="160" w:line="259" w:lineRule="auto"/>
+      </w:pPr>
+    </w:p>
+    <w:p>
+      <w:pPr>
+        <w:pStyle w:val="Revisione"/>
+        <w:spacing w:after="160" w:line="259" w:lineRule="auto"/>
+        <w:rPr>
+          <w:rFonts w:asciiTheme="majorHAnsi" w:eastAsiaTheme="majorEastAsia" w:hAnsiTheme="majorHAnsi" w:cstheme="majorBidi"/>
+          <w:b/>
+          <w:bCs/>
+          <w:sz w:val="32"/>
+          <w:szCs w:val="32"/>
+          <w:lang w:val="en-US"/>
+        </w:rPr>
+      </w:pPr>
+      <w:r>
+        <w:rPr>
+          <w:rFonts w:asciiTheme="majorHAnsi" w:eastAsiaTheme="majorEastAsia" w:hAnsiTheme="majorHAnsi" w:cstheme="majorBidi"/>
+          <w:b/>
+          <w:bCs/>
+          <w:sz w:val="32"/>
+          <w:szCs w:val="32"/>
+          <w:lang w:val="en-US"/>
+        </w:rPr>
+        <w:t>5</w:t>
+      </w:r>
+      <w:r>
+        <w:rPr>
+          <w:rFonts w:asciiTheme="majorHAnsi" w:eastAsiaTheme="majorEastAsia" w:hAnsiTheme="majorHAnsi" w:cstheme="majorBidi"/>
+          <w:b/>
+          <w:bCs/>
+          <w:sz w:val="32"/>
+          <w:szCs w:val="32"/>
+          <w:lang w:val="en-US"/>
+        </w:rPr>
+        <w:t>.</w:t>
+      </w:r>
+      <w:r>
+        <w:rPr>
+          <w:rFonts w:asciiTheme="majorHAnsi" w:eastAsiaTheme="majorEastAsia" w:hAnsiTheme="majorHAnsi" w:cstheme="majorBidi"/>
+          <w:b/>
+          <w:bCs/>
+          <w:sz w:val="32"/>
+          <w:szCs w:val="32"/>
+          <w:lang w:val="en-US"/>
+        </w:rPr>
+        <w:t xml:space="preserve"> </w:t>
+      </w:r>
+      <w:proofErr w:type="spellStart"/>
+      <w:r>
+        <w:rPr>
+          <w:rFonts w:asciiTheme="majorHAnsi" w:eastAsiaTheme="majorEastAsia" w:hAnsiTheme="majorHAnsi" w:cstheme="majorBidi"/>
+          <w:b/>
+          <w:bCs/>
+          <w:sz w:val="32"/>
+          <w:szCs w:val="32"/>
+          <w:lang w:val="en-US"/>
+        </w:rPr>
+        <w:t>Eccezioni</w:t>
+      </w:r>
+      <w:proofErr w:type="spellEnd"/>
+      <w:r>
+        <w:rPr>
+          <w:rFonts w:asciiTheme="majorHAnsi" w:eastAsiaTheme="majorEastAsia" w:hAnsiTheme="majorHAnsi" w:cstheme="majorBidi"/>
+          <w:b/>
+          <w:bCs/>
+          <w:sz w:val="32"/>
+          <w:szCs w:val="32"/>
+          <w:lang w:val="en-US"/>
+        </w:rPr>
+        <w:t xml:space="preserve"> – Use Cases</w:t>
+      </w:r>
+    </w:p>
+    <w:tbl>
+      <w:tblPr>
+        <w:tblStyle w:val="Grigliatabella1"/>
+        <w:tblW w:w="0" w:type="auto"/>
+        <w:jc w:val="center"/>
+        <w:tblLook w:val="04A0" w:firstRow="1" w:lastRow="0" w:firstColumn="1" w:lastColumn="0" w:noHBand="0" w:noVBand="1"/>
+      </w:tblPr>
+      <w:tblGrid>
+        <w:gridCol w:w="3215"/>
+        <w:gridCol w:w="5801"/>
+      </w:tblGrid>
+      <w:tr>
+        <w:trPr>
+          <w:jc w:val="center"/>
+        </w:trPr>
+        <w:tc>
+          <w:tcPr>
+            <w:tcW w:w="3215" w:type="dxa"/>
+          </w:tcPr>
+          <w:p>
+            <w:pPr>
+              <w:rPr>
+                <w:b/>
+                <w:bCs/>
+                <w:i/>
+                <w:iCs/>
+                <w:lang w:val="en-US"/>
+              </w:rPr>
+            </w:pPr>
+            <w:r>
+              <w:rPr>
+                <w:b/>
+                <w:bCs/>
+                <w:i/>
+                <w:iCs/>
+                <w:lang w:val="en-US"/>
+              </w:rPr>
+              <w:t>Nome</w:t>
+            </w:r>
+          </w:p>
+        </w:tc>
+        <w:tc>
+          <w:tcPr>
+            <w:tcW w:w="5801" w:type="dxa"/>
+          </w:tcPr>
+          <w:p>
+            <w:pPr>
+              <w:jc w:val="center"/>
+            </w:pPr>
+            <w:proofErr w:type="spellStart"/>
+            <w:r>
+              <w:t>BannedAccountExc</w:t>
+            </w:r>
+            <w:r>
+              <w:t>e</w:t>
+            </w:r>
+            <w:r>
+              <w:t>ption</w:t>
+            </w:r>
+            <w:proofErr w:type="spellEnd"/>
+            <w:r>
+              <w:t xml:space="preserve"> – UC 5.1</w:t>
+            </w:r>
+          </w:p>
+        </w:tc>
+      </w:tr>
+      <w:tr>
+        <w:trPr>
+          <w:jc w:val="center"/>
+        </w:trPr>
+        <w:tc>
+          <w:tcPr>
+            <w:tcW w:w="3215" w:type="dxa"/>
+          </w:tcPr>
+          <w:p>
+            <w:pPr>
+              <w:rPr>
+                <w:b/>
+                <w:bCs/>
+                <w:i/>
+                <w:iCs/>
+                <w:lang w:val="en-US"/>
+              </w:rPr>
+            </w:pPr>
+            <w:r>
+              <w:rPr>
+                <w:b/>
+                <w:bCs/>
+                <w:i/>
+                <w:iCs/>
+                <w:lang w:val="en-US"/>
+              </w:rPr>
+              <w:t>Entry condition</w:t>
+            </w:r>
+          </w:p>
+        </w:tc>
+        <w:tc>
+          <w:tcPr>
+            <w:tcW w:w="5801" w:type="dxa"/>
+          </w:tcPr>
+          <w:p>
+            <w:pPr>
+              <w:spacing w:line="259" w:lineRule="auto"/>
+              <w:jc w:val="center"/>
+            </w:pPr>
+            <w:r>
+              <w:t xml:space="preserve">L’utente </w:t>
+            </w:r>
+            <w:r>
+              <w:t xml:space="preserve">effettua il login ad un account bannato </w:t>
+            </w:r>
+            <w:r>
+              <w:t>(</w:t>
+            </w:r>
+            <w:r>
+              <w:t xml:space="preserve">UC </w:t>
+            </w:r>
+            <w:r>
+              <w:t>1.2</w:t>
+            </w:r>
+            <w:r>
+              <w:t>)</w:t>
+            </w:r>
+            <w:r>
+              <w:t xml:space="preserve"> o tenta di registrarsi con la mail di un account ban</w:t>
+            </w:r>
+            <w:r>
+              <w:t>na</w:t>
+            </w:r>
+            <w:r>
+              <w:t>to</w:t>
+            </w:r>
+            <w:r>
+              <w:t xml:space="preserve"> (UC 1.1)</w:t>
+            </w:r>
+          </w:p>
+        </w:tc>
+      </w:tr>
+      <w:tr>
+        <w:trPr>
+          <w:jc w:val="center"/>
+        </w:trPr>
+        <w:tc>
+          <w:tcPr>
+            <w:tcW w:w="3215" w:type="dxa"/>
+          </w:tcPr>
+          <w:p>
+            <w:pPr>
+              <w:rPr>
+                <w:b/>
+                <w:bCs/>
+                <w:i/>
+                <w:iCs/>
+                <w:lang w:val="en-US"/>
+              </w:rPr>
+            </w:pPr>
+            <w:proofErr w:type="spellStart"/>
+            <w:r>
+              <w:rPr>
+                <w:b/>
+                <w:bCs/>
+                <w:i/>
+                <w:iCs/>
+                <w:lang w:val="en-US"/>
+              </w:rPr>
+              <w:t>Flusso</w:t>
+            </w:r>
+            <w:proofErr w:type="spellEnd"/>
+            <w:r>
+              <w:rPr>
+                <w:b/>
+                <w:bCs/>
+                <w:i/>
+                <w:iCs/>
+                <w:lang w:val="en-US"/>
+              </w:rPr>
+              <w:t xml:space="preserve"> di </w:t>
+            </w:r>
+            <w:proofErr w:type="spellStart"/>
+            <w:r>
+              <w:rPr>
+                <w:b/>
+                <w:bCs/>
+                <w:i/>
+                <w:iCs/>
+                <w:lang w:val="en-US"/>
+              </w:rPr>
+              <w:t>eventi</w:t>
+            </w:r>
+            <w:proofErr w:type="spellEnd"/>
+          </w:p>
+        </w:tc>
+        <w:tc>
+          <w:tcPr>
+            <w:tcW w:w="5801" w:type="dxa"/>
+          </w:tcPr>
+          <w:p>
+            <w:pPr>
+              <w:pStyle w:val="Paragrafoelenco"/>
+              <w:numPr>
+                <w:ilvl w:val="0"/>
+                <w:numId w:val="39"/>
+              </w:numPr>
+              <w:rPr>
+                <w:rFonts w:eastAsiaTheme="minorEastAsia"/>
+              </w:rPr>
+            </w:pPr>
+            <w:r>
+              <w:rPr>
+                <w:rFonts w:eastAsiaTheme="minorEastAsia"/>
+              </w:rPr>
+              <w:t>Il sistema mostra una notifica di errore</w:t>
+            </w:r>
+          </w:p>
+        </w:tc>
+      </w:tr>
+      <w:tr>
+        <w:trPr>
+          <w:jc w:val="center"/>
+        </w:trPr>
+        <w:tc>
+          <w:tcPr>
+            <w:tcW w:w="3215" w:type="dxa"/>
+          </w:tcPr>
+          <w:p>
+            <w:pPr>
+              <w:rPr>
+                <w:b/>
+                <w:bCs/>
+                <w:i/>
+                <w:iCs/>
+                <w:lang w:val="en-US"/>
+              </w:rPr>
+            </w:pPr>
+            <w:r>
+              <w:rPr>
+                <w:b/>
+                <w:bCs/>
+                <w:i/>
+                <w:iCs/>
+                <w:lang w:val="en-US"/>
+              </w:rPr>
+              <w:t>Exit condition</w:t>
+            </w:r>
+          </w:p>
+        </w:tc>
+        <w:tc>
+          <w:tcPr>
+            <w:tcW w:w="5801" w:type="dxa"/>
+          </w:tcPr>
+          <w:p>
+            <w:pPr>
+              <w:spacing w:line="259" w:lineRule="auto"/>
+              <w:jc w:val="center"/>
+            </w:pPr>
+            <w:r>
+              <w:t>Il sistema notifica: “</w:t>
+            </w:r>
+            <w:r>
+              <w:t>L’account associato a questa e-mail</w:t>
+            </w:r>
+            <w:r>
+              <w:t xml:space="preserve"> è </w:t>
+            </w:r>
+            <w:r>
+              <w:t>stato bannato</w:t>
+            </w:r>
+            <w:r>
+              <w:t xml:space="preserve">” </w:t>
+            </w:r>
+            <w:r>
+              <w:t xml:space="preserve">(UC </w:t>
+            </w:r>
+            <w:r>
+              <w:t>1.2, UC 1.1</w:t>
+            </w:r>
+            <w:r>
+              <w:t>)</w:t>
+            </w:r>
+          </w:p>
+        </w:tc>
+      </w:tr>
+    </w:tbl>
+    <w:p>
+      <w:pPr>
+        <w:pStyle w:val="Revisione"/>
+        <w:spacing w:after="160" w:line="259" w:lineRule="auto"/>
+        <w:rPr>
+          <w:rFonts w:asciiTheme="majorHAnsi" w:eastAsiaTheme="majorEastAsia" w:hAnsiTheme="majorHAnsi" w:cstheme="majorBidi"/>
+          <w:b/>
+          <w:sz w:val="32"/>
+          <w:szCs w:val="32"/>
+        </w:rPr>
+      </w:pPr>
+    </w:p>
+    <w:tbl>
+      <w:tblPr>
+        <w:tblStyle w:val="Grigliatabella1"/>
+        <w:tblW w:w="0" w:type="auto"/>
+        <w:jc w:val="center"/>
+        <w:tblLook w:val="04A0" w:firstRow="1" w:lastRow="0" w:firstColumn="1" w:lastColumn="0" w:noHBand="0" w:noVBand="1"/>
+      </w:tblPr>
+      <w:tblGrid>
+        <w:gridCol w:w="3215"/>
+        <w:gridCol w:w="5801"/>
+      </w:tblGrid>
+      <w:tr>
+        <w:trPr>
+          <w:jc w:val="center"/>
+        </w:trPr>
+        <w:tc>
+          <w:tcPr>
+            <w:tcW w:w="3215" w:type="dxa"/>
+          </w:tcPr>
+          <w:p>
+            <w:pPr>
+              <w:rPr>
+                <w:b/>
+                <w:bCs/>
+                <w:i/>
+                <w:iCs/>
+                <w:lang w:val="en-US"/>
+              </w:rPr>
+            </w:pPr>
+            <w:r>
+              <w:rPr>
+                <w:b/>
+                <w:bCs/>
+                <w:i/>
+                <w:iCs/>
+                <w:lang w:val="en-US"/>
+              </w:rPr>
+              <w:t>Nome</w:t>
+            </w:r>
+          </w:p>
+        </w:tc>
+        <w:tc>
+          <w:tcPr>
+            <w:tcW w:w="5801" w:type="dxa"/>
+          </w:tcPr>
+          <w:p>
+            <w:pPr>
+              <w:jc w:val="center"/>
+            </w:pPr>
+            <w:proofErr w:type="spellStart"/>
+            <w:r>
+              <w:t>InvalidCredentials</w:t>
+            </w:r>
+            <w:r>
+              <w:t>Exc</w:t>
+            </w:r>
+            <w:r>
+              <w:t>e</w:t>
+            </w:r>
+            <w:r>
+              <w:t>ption</w:t>
+            </w:r>
+            <w:proofErr w:type="spellEnd"/>
+            <w:r>
+              <w:t xml:space="preserve"> – UC 5.</w:t>
+            </w:r>
+            <w:r>
+              <w:t>2</w:t>
+            </w:r>
+          </w:p>
+        </w:tc>
+      </w:tr>
+      <w:tr>
+        <w:trPr>
+          <w:jc w:val="center"/>
+        </w:trPr>
+        <w:tc>
+          <w:tcPr>
+            <w:tcW w:w="3215" w:type="dxa"/>
+          </w:tcPr>
+          <w:p>
+            <w:pPr>
+              <w:rPr>
+                <w:b/>
+                <w:bCs/>
+                <w:i/>
+                <w:iCs/>
+                <w:lang w:val="en-US"/>
+              </w:rPr>
+            </w:pPr>
+            <w:r>
+              <w:rPr>
+                <w:b/>
+                <w:bCs/>
+                <w:i/>
+                <w:iCs/>
+                <w:lang w:val="en-US"/>
+              </w:rPr>
+              <w:t>Entry condition</w:t>
+            </w:r>
+          </w:p>
+        </w:tc>
+        <w:tc>
+          <w:tcPr>
+            <w:tcW w:w="5801" w:type="dxa"/>
+          </w:tcPr>
+          <w:p>
+            <w:pPr>
+              <w:spacing w:line="259" w:lineRule="auto"/>
+              <w:jc w:val="center"/>
+            </w:pPr>
+            <w:r>
+              <w:t xml:space="preserve">L’utente effettua il login </w:t>
+            </w:r>
+            <w:r>
+              <w:t xml:space="preserve">ma sbaglia e-mail o </w:t>
+            </w:r>
+            <w:r>
+              <w:t>password (UC 1.2) oppure il formato e-mail non è corretto (</w:t>
+            </w:r>
+            <w:r>
+              <w:t>UC 1.2</w:t>
+            </w:r>
+            <w:r>
+              <w:t>, UC 1.1</w:t>
+            </w:r>
+            <w:r>
+              <w:t>)</w:t>
+            </w:r>
+          </w:p>
+        </w:tc>
+      </w:tr>
+      <w:tr>
+        <w:trPr>
+          <w:jc w:val="center"/>
+        </w:trPr>
+        <w:tc>
+          <w:tcPr>
+            <w:tcW w:w="3215" w:type="dxa"/>
+          </w:tcPr>
+          <w:p>
+            <w:pPr>
+              <w:rPr>
+                <w:b/>
+                <w:bCs/>
+                <w:i/>
+                <w:iCs/>
+                <w:lang w:val="en-US"/>
+              </w:rPr>
+            </w:pPr>
+            <w:proofErr w:type="spellStart"/>
+            <w:r>
+              <w:rPr>
+                <w:b/>
+                <w:bCs/>
+                <w:i/>
+                <w:iCs/>
+                <w:lang w:val="en-US"/>
+              </w:rPr>
+              <w:t>Flusso</w:t>
+            </w:r>
+            <w:proofErr w:type="spellEnd"/>
+            <w:r>
+              <w:rPr>
+                <w:b/>
+                <w:bCs/>
+                <w:i/>
+                <w:iCs/>
+                <w:lang w:val="en-US"/>
+              </w:rPr>
+              <w:t xml:space="preserve"> di </w:t>
+            </w:r>
+            <w:proofErr w:type="spellStart"/>
+            <w:r>
+              <w:rPr>
+                <w:b/>
+                <w:bCs/>
+                <w:i/>
+                <w:iCs/>
+                <w:lang w:val="en-US"/>
+              </w:rPr>
+              <w:t>eventi</w:t>
+            </w:r>
+            <w:proofErr w:type="spellEnd"/>
+          </w:p>
+        </w:tc>
+        <w:tc>
+          <w:tcPr>
+            <w:tcW w:w="5801" w:type="dxa"/>
+          </w:tcPr>
+          <w:p>
+            <w:pPr>
+              <w:pStyle w:val="Paragrafoelenco"/>
+              <w:numPr>
+                <w:ilvl w:val="0"/>
+                <w:numId w:val="40"/>
+              </w:numPr>
+              <w:rPr>
+                <w:rFonts w:eastAsiaTheme="minorEastAsia"/>
+              </w:rPr>
+            </w:pPr>
+            <w:r>
+              <w:rPr>
+                <w:rFonts w:eastAsiaTheme="minorEastAsia"/>
+              </w:rPr>
+              <w:t>Il sistema mostra una notifica di errore</w:t>
+            </w:r>
+          </w:p>
+        </w:tc>
+      </w:tr>
+      <w:tr>
+        <w:trPr>
+          <w:jc w:val="center"/>
+        </w:trPr>
+        <w:tc>
+          <w:tcPr>
+            <w:tcW w:w="3215" w:type="dxa"/>
+          </w:tcPr>
+          <w:p>
+            <w:pPr>
+              <w:rPr>
+                <w:b/>
+                <w:bCs/>
+                <w:i/>
+                <w:iCs/>
+                <w:lang w:val="en-US"/>
+              </w:rPr>
+            </w:pPr>
+            <w:r>
+              <w:rPr>
+                <w:b/>
+                <w:bCs/>
+                <w:i/>
+                <w:iCs/>
+                <w:lang w:val="en-US"/>
+              </w:rPr>
+              <w:t>Exit condition</w:t>
+            </w:r>
+          </w:p>
+        </w:tc>
+        <w:tc>
+          <w:tcPr>
+            <w:tcW w:w="5801" w:type="dxa"/>
+          </w:tcPr>
+          <w:p>
+            <w:pPr>
+              <w:spacing w:line="259" w:lineRule="auto"/>
+              <w:jc w:val="center"/>
+            </w:pPr>
+            <w:r>
+              <w:t>Il sistema notifica: “</w:t>
+            </w:r>
+            <w:r>
+              <w:t>e-mail o password non valid</w:t>
+            </w:r>
+            <w:r>
+              <w:t>a</w:t>
+            </w:r>
+            <w:r>
+              <w:t xml:space="preserve">” </w:t>
+            </w:r>
+            <w:r>
+              <w:t xml:space="preserve">(UC </w:t>
+            </w:r>
+            <w:r>
+              <w:t>1.2, UC 1.1</w:t>
+            </w:r>
+            <w:r>
+              <w:t>)</w:t>
+            </w:r>
+          </w:p>
+        </w:tc>
+      </w:tr>
+    </w:tbl>
+    <w:p>
+      <w:pPr>
+        <w:pStyle w:val="Revisione"/>
+        <w:spacing w:after="160" w:line="259" w:lineRule="auto"/>
+        <w:rPr>
+          <w:rFonts w:asciiTheme="majorHAnsi" w:eastAsiaTheme="majorEastAsia" w:hAnsiTheme="majorHAnsi" w:cstheme="majorBidi"/>
+          <w:b/>
+          <w:sz w:val="32"/>
+          <w:szCs w:val="32"/>
+        </w:rPr>
+      </w:pPr>
+    </w:p>
+    <w:tbl>
+      <w:tblPr>
+        <w:tblStyle w:val="Grigliatabella1"/>
+        <w:tblW w:w="0" w:type="auto"/>
+        <w:jc w:val="center"/>
+        <w:tblLook w:val="04A0" w:firstRow="1" w:lastRow="0" w:firstColumn="1" w:lastColumn="0" w:noHBand="0" w:noVBand="1"/>
+      </w:tblPr>
+      <w:tblGrid>
+        <w:gridCol w:w="3215"/>
+        <w:gridCol w:w="5801"/>
+      </w:tblGrid>
+      <w:tr>
+        <w:trPr>
+          <w:jc w:val="center"/>
+        </w:trPr>
+        <w:tc>
+          <w:tcPr>
+            <w:tcW w:w="3215" w:type="dxa"/>
+          </w:tcPr>
+          <w:p>
+            <w:pPr>
+              <w:rPr>
+                <w:b/>
+                <w:bCs/>
+                <w:i/>
+                <w:iCs/>
+                <w:lang w:val="en-US"/>
+              </w:rPr>
+            </w:pPr>
+            <w:r>
+              <w:rPr>
+                <w:b/>
+                <w:bCs/>
+                <w:i/>
+                <w:iCs/>
+                <w:lang w:val="en-US"/>
+              </w:rPr>
+              <w:t>Nome</w:t>
+            </w:r>
+          </w:p>
+        </w:tc>
+        <w:tc>
+          <w:tcPr>
+            <w:tcW w:w="5801" w:type="dxa"/>
+          </w:tcPr>
+          <w:p>
+            <w:pPr>
+              <w:jc w:val="center"/>
+            </w:pPr>
+            <w:proofErr w:type="spellStart"/>
+            <w:r>
+              <w:t>Mis</w:t>
+            </w:r>
+            <w:r>
+              <w:t>match</w:t>
+            </w:r>
+            <w:r>
+              <w:t>Exception</w:t>
+            </w:r>
+            <w:proofErr w:type="spellEnd"/>
+            <w:r>
+              <w:t xml:space="preserve"> – UC 5.</w:t>
+            </w:r>
+            <w:r>
+              <w:t>3</w:t>
+            </w:r>
+          </w:p>
+        </w:tc>
+      </w:tr>
+      <w:tr>
+        <w:trPr>
+          <w:jc w:val="center"/>
+        </w:trPr>
+        <w:tc>
+          <w:tcPr>
+            <w:tcW w:w="3215" w:type="dxa"/>
+          </w:tcPr>
+          <w:p>
+            <w:pPr>
+              <w:rPr>
+                <w:b/>
+                <w:bCs/>
+                <w:i/>
+                <w:iCs/>
+                <w:lang w:val="en-US"/>
+              </w:rPr>
+            </w:pPr>
+            <w:r>
+              <w:rPr>
+                <w:b/>
+                <w:bCs/>
+                <w:i/>
+                <w:iCs/>
+                <w:lang w:val="en-US"/>
+              </w:rPr>
+              <w:t>Entry condition</w:t>
+            </w:r>
+          </w:p>
+        </w:tc>
+        <w:tc>
+          <w:tcPr>
+            <w:tcW w:w="5801" w:type="dxa"/>
+          </w:tcPr>
+          <w:p>
+            <w:pPr>
+              <w:spacing w:line="259" w:lineRule="auto"/>
+              <w:jc w:val="center"/>
+            </w:pPr>
+            <w:r>
+              <w:t>Ne</w:t>
+            </w:r>
+            <w:r>
+              <w:t xml:space="preserve">l </w:t>
+            </w:r>
+            <w:proofErr w:type="spellStart"/>
+            <w:r>
+              <w:t>form</w:t>
+            </w:r>
+            <w:proofErr w:type="spellEnd"/>
+            <w:r>
+              <w:t xml:space="preserve"> di registrazione dell’utente “password” e </w:t>
+            </w:r>
+            <w:r>
+              <w:t>“conferma password” non coincidono (</w:t>
+            </w:r>
+            <w:r>
+              <w:t>UC 1.1</w:t>
+            </w:r>
+            <w:r>
+              <w:t>)</w:t>
+            </w:r>
+          </w:p>
+        </w:tc>
+      </w:tr>
+      <w:tr>
+        <w:trPr>
+          <w:jc w:val="center"/>
+        </w:trPr>
+        <w:tc>
+          <w:tcPr>
+            <w:tcW w:w="3215" w:type="dxa"/>
+          </w:tcPr>
+          <w:p>
+            <w:pPr>
+              <w:rPr>
+                <w:b/>
+                <w:bCs/>
+                <w:i/>
+                <w:iCs/>
+                <w:lang w:val="en-US"/>
+              </w:rPr>
+            </w:pPr>
+            <w:proofErr w:type="spellStart"/>
+            <w:r>
+              <w:rPr>
+                <w:b/>
+                <w:bCs/>
+                <w:i/>
+                <w:iCs/>
+                <w:lang w:val="en-US"/>
+              </w:rPr>
+              <w:t>Flusso</w:t>
+            </w:r>
+            <w:proofErr w:type="spellEnd"/>
+            <w:r>
+              <w:rPr>
+                <w:b/>
+                <w:bCs/>
+                <w:i/>
+                <w:iCs/>
+                <w:lang w:val="en-US"/>
+              </w:rPr>
+              <w:t xml:space="preserve"> di </w:t>
+            </w:r>
+            <w:proofErr w:type="spellStart"/>
+            <w:r>
+              <w:rPr>
+                <w:b/>
+                <w:bCs/>
+                <w:i/>
+                <w:iCs/>
+                <w:lang w:val="en-US"/>
+              </w:rPr>
+              <w:t>eventi</w:t>
+            </w:r>
+            <w:proofErr w:type="spellEnd"/>
+          </w:p>
+        </w:tc>
+        <w:tc>
+          <w:tcPr>
+            <w:tcW w:w="5801" w:type="dxa"/>
+          </w:tcPr>
+          <w:p>
+            <w:pPr>
+              <w:pStyle w:val="Paragrafoelenco"/>
+              <w:numPr>
+                <w:ilvl w:val="0"/>
+                <w:numId w:val="41"/>
+              </w:numPr>
+              <w:rPr>
+                <w:rFonts w:eastAsiaTheme="minorEastAsia"/>
+              </w:rPr>
+            </w:pPr>
+            <w:r>
+              <w:rPr>
+                <w:rFonts w:eastAsiaTheme="minorEastAsia"/>
+              </w:rPr>
+              <w:t xml:space="preserve">Il sistema </w:t>
+            </w:r>
+            <w:r>
+              <w:rPr>
+                <w:rFonts w:eastAsiaTheme="minorEastAsia"/>
+              </w:rPr>
+              <w:t>evidenzia in rosso i campi sbagliati</w:t>
+            </w:r>
+          </w:p>
+        </w:tc>
+      </w:tr>
+      <w:tr>
+        <w:trPr>
+          <w:jc w:val="center"/>
+        </w:trPr>
+        <w:tc>
+          <w:tcPr>
+            <w:tcW w:w="3215" w:type="dxa"/>
+          </w:tcPr>
+          <w:p>
+            <w:pPr>
+              <w:rPr>
+                <w:b/>
+                <w:bCs/>
+                <w:i/>
+                <w:iCs/>
+                <w:lang w:val="en-US"/>
+              </w:rPr>
+            </w:pPr>
+            <w:r>
+              <w:rPr>
+                <w:b/>
+                <w:bCs/>
+                <w:i/>
+                <w:iCs/>
+                <w:lang w:val="en-US"/>
+              </w:rPr>
+              <w:t>Exit condition</w:t>
+            </w:r>
+          </w:p>
+        </w:tc>
+        <w:tc>
+          <w:tcPr>
+            <w:tcW w:w="5801" w:type="dxa"/>
+          </w:tcPr>
+          <w:p>
+            <w:pPr>
+              <w:spacing w:line="259" w:lineRule="auto"/>
+              <w:jc w:val="center"/>
+            </w:pPr>
+            <w:r>
+              <w:t>Il sistema notifica: “</w:t>
+            </w:r>
+            <w:r>
+              <w:t>la</w:t>
+            </w:r>
+            <w:r>
+              <w:t xml:space="preserve"> password non </w:t>
+            </w:r>
+            <w:r>
+              <w:t>coincide</w:t>
+            </w:r>
+            <w:r>
+              <w:t xml:space="preserve">” </w:t>
+            </w:r>
+            <w:r>
+              <w:t xml:space="preserve">(UC </w:t>
+            </w:r>
+            <w:r>
+              <w:t>1.1</w:t>
+            </w:r>
+            <w:r>
+              <w:t>)</w:t>
+            </w:r>
+          </w:p>
+        </w:tc>
+      </w:tr>
+    </w:tbl>
+    <w:p>
+      <w:pPr>
+        <w:pStyle w:val="Revisione"/>
+        <w:spacing w:after="160" w:line="259" w:lineRule="auto"/>
+        <w:rPr>
+          <w:rFonts w:asciiTheme="majorHAnsi" w:eastAsiaTheme="majorEastAsia" w:hAnsiTheme="majorHAnsi" w:cstheme="majorBidi"/>
+          <w:b/>
+          <w:bCs/>
+          <w:sz w:val="32"/>
+          <w:szCs w:val="32"/>
+        </w:rPr>
+      </w:pPr>
+    </w:p>
+    <w:p>
+      <w:pPr>
+        <w:pStyle w:val="Revisione"/>
+        <w:spacing w:after="160" w:line="259" w:lineRule="auto"/>
+        <w:rPr>
+          <w:rFonts w:asciiTheme="majorHAnsi" w:eastAsiaTheme="majorEastAsia" w:hAnsiTheme="majorHAnsi" w:cstheme="majorBidi"/>
+          <w:b/>
+          <w:bCs/>
+          <w:sz w:val="32"/>
+          <w:szCs w:val="32"/>
+        </w:rPr>
+      </w:pPr>
+    </w:p>
+    <w:p>
+      <w:pPr>
+        <w:pStyle w:val="Revisione"/>
+        <w:spacing w:after="160" w:line="259" w:lineRule="auto"/>
+        <w:rPr>
+          <w:rFonts w:asciiTheme="majorHAnsi" w:eastAsiaTheme="majorEastAsia" w:hAnsiTheme="majorHAnsi" w:cstheme="majorBidi"/>
+          <w:b/>
+          <w:sz w:val="32"/>
+          <w:szCs w:val="32"/>
+        </w:rPr>
+      </w:pPr>
+    </w:p>
+    <w:tbl>
+      <w:tblPr>
+        <w:tblStyle w:val="Grigliatabella1"/>
+        <w:tblW w:w="0" w:type="auto"/>
+        <w:jc w:val="center"/>
+        <w:tblLook w:val="04A0" w:firstRow="1" w:lastRow="0" w:firstColumn="1" w:lastColumn="0" w:noHBand="0" w:noVBand="1"/>
+      </w:tblPr>
+      <w:tblGrid>
+        <w:gridCol w:w="3215"/>
+        <w:gridCol w:w="5801"/>
+      </w:tblGrid>
+      <w:tr>
+        <w:trPr>
+          <w:jc w:val="center"/>
+        </w:trPr>
+        <w:tc>
+          <w:tcPr>
+            <w:tcW w:w="3215" w:type="dxa"/>
+          </w:tcPr>
+          <w:p>
+            <w:pPr>
+              <w:rPr>
+                <w:b/>
+                <w:bCs/>
+                <w:i/>
+                <w:iCs/>
+                <w:lang w:val="en-US"/>
+              </w:rPr>
+            </w:pPr>
+            <w:r>
+              <w:rPr>
+                <w:b/>
+                <w:bCs/>
+                <w:i/>
+                <w:iCs/>
+                <w:lang w:val="en-US"/>
+              </w:rPr>
+              <w:t>Nome</w:t>
+            </w:r>
+          </w:p>
+        </w:tc>
+        <w:tc>
+          <w:tcPr>
+            <w:tcW w:w="5801" w:type="dxa"/>
+          </w:tcPr>
+          <w:p>
+            <w:pPr>
+              <w:jc w:val="center"/>
+            </w:pPr>
+            <w:proofErr w:type="spellStart"/>
+            <w:r>
+              <w:t>LowSecurityPasswordException</w:t>
+            </w:r>
+            <w:proofErr w:type="spellEnd"/>
+            <w:r>
+              <w:t xml:space="preserve"> – UC 5.</w:t>
+            </w:r>
+            <w:r>
+              <w:t>4</w:t>
+            </w:r>
+          </w:p>
+        </w:tc>
+      </w:tr>
+      <w:tr>
+        <w:trPr>
+          <w:jc w:val="center"/>
+        </w:trPr>
+        <w:tc>
+          <w:tcPr>
+            <w:tcW w:w="3215" w:type="dxa"/>
+          </w:tcPr>
+          <w:p>
+            <w:pPr>
+              <w:rPr>
+                <w:b/>
+                <w:bCs/>
+                <w:i/>
+                <w:iCs/>
+                <w:lang w:val="en-US"/>
+              </w:rPr>
+            </w:pPr>
+            <w:r>
+              <w:rPr>
+                <w:b/>
+                <w:bCs/>
+                <w:i/>
+                <w:iCs/>
+                <w:lang w:val="en-US"/>
+              </w:rPr>
+              <w:t>Entry condition</w:t>
+            </w:r>
+          </w:p>
+        </w:tc>
+        <w:tc>
+          <w:tcPr>
+            <w:tcW w:w="5801" w:type="dxa"/>
+          </w:tcPr>
+          <w:p>
+            <w:pPr>
+              <w:spacing w:line="259" w:lineRule="auto"/>
+              <w:jc w:val="center"/>
+            </w:pPr>
+            <w:r>
+              <w:t xml:space="preserve">Nel </w:t>
+            </w:r>
+            <w:proofErr w:type="spellStart"/>
+            <w:r>
+              <w:t>form</w:t>
+            </w:r>
+            <w:proofErr w:type="spellEnd"/>
+            <w:r>
+              <w:t xml:space="preserve"> di registrazione l’utente </w:t>
+            </w:r>
+            <w:r>
+              <w:t xml:space="preserve">inserisce una </w:t>
+            </w:r>
+            <w:r>
+              <w:t>password</w:t>
+            </w:r>
+            <w:r>
+              <w:t xml:space="preserve"> che</w:t>
+            </w:r>
+            <w:r>
+              <w:t xml:space="preserve"> non </w:t>
+            </w:r>
+            <w:r>
+              <w:t>rispetta i requisiti minimi di sicurezza</w:t>
+            </w:r>
+            <w:r>
+              <w:t xml:space="preserve"> (UC </w:t>
+            </w:r>
+            <w:r>
+              <w:t>1.1)</w:t>
+            </w:r>
+          </w:p>
+        </w:tc>
+      </w:tr>
+      <w:tr>
+        <w:trPr>
+          <w:jc w:val="center"/>
+        </w:trPr>
+        <w:tc>
+          <w:tcPr>
+            <w:tcW w:w="3215" w:type="dxa"/>
+          </w:tcPr>
+          <w:p>
+            <w:pPr>
+              <w:rPr>
+                <w:b/>
+                <w:bCs/>
+                <w:i/>
+                <w:iCs/>
+                <w:lang w:val="en-US"/>
+              </w:rPr>
+            </w:pPr>
+            <w:proofErr w:type="spellStart"/>
+            <w:r>
+              <w:rPr>
+                <w:b/>
+                <w:bCs/>
+                <w:i/>
+                <w:iCs/>
+                <w:lang w:val="en-US"/>
+              </w:rPr>
+              <w:t>Flusso</w:t>
+            </w:r>
+            <w:proofErr w:type="spellEnd"/>
+            <w:r>
+              <w:rPr>
+                <w:b/>
+                <w:bCs/>
+                <w:i/>
+                <w:iCs/>
+                <w:lang w:val="en-US"/>
+              </w:rPr>
+              <w:t xml:space="preserve"> di </w:t>
+            </w:r>
+            <w:proofErr w:type="spellStart"/>
+            <w:r>
+              <w:rPr>
+                <w:b/>
+                <w:bCs/>
+                <w:i/>
+                <w:iCs/>
+                <w:lang w:val="en-US"/>
+              </w:rPr>
+              <w:t>eventi</w:t>
+            </w:r>
+            <w:proofErr w:type="spellEnd"/>
+          </w:p>
+        </w:tc>
+        <w:tc>
+          <w:tcPr>
+            <w:tcW w:w="5801" w:type="dxa"/>
+          </w:tcPr>
+          <w:p>
+            <w:pPr>
+              <w:pStyle w:val="Paragrafoelenco"/>
+              <w:numPr>
+                <w:ilvl w:val="0"/>
+                <w:numId w:val="42"/>
+              </w:numPr>
+              <w:rPr>
+                <w:rFonts w:eastAsiaTheme="minorEastAsia"/>
+              </w:rPr>
+            </w:pPr>
+            <w:r>
+              <w:rPr>
+                <w:rFonts w:eastAsiaTheme="minorEastAsia"/>
+              </w:rPr>
+              <w:t xml:space="preserve">Il sistema </w:t>
+            </w:r>
+            <w:r>
+              <w:rPr>
+                <w:rFonts w:eastAsiaTheme="minorEastAsia"/>
+              </w:rPr>
+              <w:t>notifica l’errore</w:t>
+            </w:r>
+          </w:p>
+        </w:tc>
+      </w:tr>
+      <w:tr>
+        <w:trPr>
+          <w:jc w:val="center"/>
+        </w:trPr>
+        <w:tc>
+          <w:tcPr>
+            <w:tcW w:w="3215" w:type="dxa"/>
+          </w:tcPr>
+          <w:p>
+            <w:pPr>
+              <w:rPr>
+                <w:b/>
+                <w:bCs/>
+                <w:i/>
+                <w:iCs/>
+                <w:lang w:val="en-US"/>
+              </w:rPr>
+            </w:pPr>
+            <w:r>
+              <w:rPr>
+                <w:b/>
+                <w:bCs/>
+                <w:i/>
+                <w:iCs/>
+                <w:lang w:val="en-US"/>
+              </w:rPr>
+              <w:t>Exit condition</w:t>
+            </w:r>
+          </w:p>
+        </w:tc>
+        <w:tc>
+          <w:tcPr>
+            <w:tcW w:w="5801" w:type="dxa"/>
+          </w:tcPr>
+          <w:p>
+            <w:pPr>
+              <w:spacing w:line="259" w:lineRule="auto"/>
+              <w:jc w:val="center"/>
+            </w:pPr>
+            <w:r>
+              <w:t xml:space="preserve">Il sistema notifica: “password </w:t>
+            </w:r>
+            <w:r>
+              <w:t>poco sicura</w:t>
+            </w:r>
+            <w:r>
+              <w:t xml:space="preserve">” </w:t>
+            </w:r>
+            <w:r>
+              <w:t>(</w:t>
+            </w:r>
+            <w:r>
+              <w:t>UC 1.1</w:t>
+            </w:r>
+            <w:r>
+              <w:t>)</w:t>
+            </w:r>
+          </w:p>
+        </w:tc>
+      </w:tr>
+    </w:tbl>
+    <w:p>
+      <w:pPr>
+        <w:pStyle w:val="Revisione"/>
+        <w:spacing w:after="160" w:line="259" w:lineRule="auto"/>
+        <w:rPr>
+          <w:rFonts w:asciiTheme="majorHAnsi" w:eastAsiaTheme="majorEastAsia" w:hAnsiTheme="majorHAnsi" w:cstheme="majorBidi"/>
+          <w:b/>
+          <w:sz w:val="32"/>
+          <w:szCs w:val="32"/>
+        </w:rPr>
+      </w:pPr>
+    </w:p>
+    <w:tbl>
+      <w:tblPr>
+        <w:tblStyle w:val="Grigliatabella1"/>
+        <w:tblW w:w="0" w:type="auto"/>
+        <w:jc w:val="center"/>
+        <w:tblLook w:val="04A0" w:firstRow="1" w:lastRow="0" w:firstColumn="1" w:lastColumn="0" w:noHBand="0" w:noVBand="1"/>
+      </w:tblPr>
+      <w:tblGrid>
+        <w:gridCol w:w="3215"/>
+        <w:gridCol w:w="5801"/>
+      </w:tblGrid>
+      <w:tr>
+        <w:trPr>
+          <w:jc w:val="center"/>
+        </w:trPr>
+        <w:tc>
+          <w:tcPr>
+            <w:tcW w:w="3215" w:type="dxa"/>
+          </w:tcPr>
+          <w:p>
+            <w:pPr>
+              <w:rPr>
+                <w:b/>
+                <w:bCs/>
+                <w:i/>
+                <w:iCs/>
+                <w:lang w:val="en-US"/>
+              </w:rPr>
+            </w:pPr>
+            <w:r>
+              <w:rPr>
+                <w:b/>
+                <w:bCs/>
+                <w:i/>
+                <w:iCs/>
+                <w:lang w:val="en-US"/>
+              </w:rPr>
+              <w:t>Nome</w:t>
+            </w:r>
+          </w:p>
+        </w:tc>
+        <w:tc>
+          <w:tcPr>
+            <w:tcW w:w="5801" w:type="dxa"/>
+          </w:tcPr>
+          <w:p>
+            <w:pPr>
+              <w:jc w:val="center"/>
+            </w:pPr>
+            <w:proofErr w:type="spellStart"/>
+            <w:r>
+              <w:t>NotFinishedException</w:t>
+            </w:r>
+            <w:proofErr w:type="spellEnd"/>
+            <w:r>
+              <w:t xml:space="preserve"> - UC 5.5</w:t>
+            </w:r>
+          </w:p>
+        </w:tc>
+      </w:tr>
+      <w:tr>
+        <w:trPr>
+          <w:jc w:val="center"/>
+        </w:trPr>
+        <w:tc>
+          <w:tcPr>
+            <w:tcW w:w="3215" w:type="dxa"/>
+          </w:tcPr>
+          <w:p>
+            <w:pPr>
+              <w:rPr>
+                <w:b/>
+                <w:bCs/>
+                <w:i/>
+                <w:iCs/>
+                <w:lang w:val="en-US"/>
+              </w:rPr>
+            </w:pPr>
+            <w:r>
+              <w:rPr>
+                <w:b/>
+                <w:bCs/>
+                <w:i/>
+                <w:iCs/>
+                <w:lang w:val="en-US"/>
+              </w:rPr>
+              <w:t>Entry condition</w:t>
+            </w:r>
+          </w:p>
+        </w:tc>
+        <w:tc>
+          <w:tcPr>
+            <w:tcW w:w="5801" w:type="dxa"/>
+          </w:tcPr>
+          <w:p>
+            <w:pPr>
+              <w:spacing w:line="259" w:lineRule="auto"/>
+              <w:jc w:val="center"/>
+            </w:pPr>
+            <w:r>
+              <w:t xml:space="preserve">L’utente non compila tutti i campi del </w:t>
+            </w:r>
+            <w:proofErr w:type="spellStart"/>
+            <w:r>
+              <w:t>form</w:t>
+            </w:r>
+            <w:proofErr w:type="spellEnd"/>
+            <w:r>
+              <w:t xml:space="preserve"> e cerca di inviarlo (UC 4.3, UC 2.5, UC 2.4)</w:t>
+            </w:r>
+          </w:p>
+        </w:tc>
+      </w:tr>
+      <w:tr>
+        <w:trPr>
+          <w:jc w:val="center"/>
+        </w:trPr>
+        <w:tc>
+          <w:tcPr>
+            <w:tcW w:w="3215" w:type="dxa"/>
+          </w:tcPr>
+          <w:p>
+            <w:pPr>
+              <w:rPr>
+                <w:b/>
+                <w:bCs/>
+                <w:i/>
+                <w:iCs/>
+                <w:lang w:val="en-US"/>
+              </w:rPr>
+            </w:pPr>
+            <w:proofErr w:type="spellStart"/>
+            <w:r>
+              <w:rPr>
+                <w:b/>
+                <w:bCs/>
+                <w:i/>
+                <w:iCs/>
+                <w:lang w:val="en-US"/>
+              </w:rPr>
+              <w:t>Flusso</w:t>
+            </w:r>
+            <w:proofErr w:type="spellEnd"/>
+            <w:r>
+              <w:rPr>
+                <w:b/>
+                <w:bCs/>
+                <w:i/>
+                <w:iCs/>
+                <w:lang w:val="en-US"/>
+              </w:rPr>
+              <w:t xml:space="preserve"> di </w:t>
+            </w:r>
+            <w:proofErr w:type="spellStart"/>
+            <w:r>
+              <w:rPr>
+                <w:b/>
+                <w:bCs/>
+                <w:i/>
+                <w:iCs/>
+                <w:lang w:val="en-US"/>
+              </w:rPr>
+              <w:t>eventi</w:t>
+            </w:r>
+            <w:proofErr w:type="spellEnd"/>
+          </w:p>
+        </w:tc>
+        <w:tc>
+          <w:tcPr>
+            <w:tcW w:w="5801" w:type="dxa"/>
+          </w:tcPr>
+          <w:p>
+            <w:pPr>
+              <w:pStyle w:val="Paragrafoelenco"/>
+              <w:numPr>
+                <w:ilvl w:val="0"/>
+                <w:numId w:val="37"/>
+              </w:numPr>
+              <w:rPr>
+                <w:rFonts w:eastAsiaTheme="minorEastAsia"/>
+              </w:rPr>
+            </w:pPr>
+            <w:r>
+              <w:rPr>
+                <w:rFonts w:eastAsiaTheme="minorEastAsia"/>
+              </w:rPr>
+              <w:t>Il sistema evidenzia in rosso i campi non compilati</w:t>
+            </w:r>
+          </w:p>
+        </w:tc>
+      </w:tr>
+      <w:tr>
+        <w:trPr>
+          <w:jc w:val="center"/>
+        </w:trPr>
+        <w:tc>
+          <w:tcPr>
+            <w:tcW w:w="3215" w:type="dxa"/>
+          </w:tcPr>
+          <w:p>
+            <w:pPr>
+              <w:rPr>
+                <w:b/>
+                <w:bCs/>
+                <w:i/>
+                <w:iCs/>
+                <w:lang w:val="en-US"/>
+              </w:rPr>
+            </w:pPr>
+            <w:r>
+              <w:rPr>
+                <w:b/>
+                <w:bCs/>
+                <w:i/>
+                <w:iCs/>
+                <w:lang w:val="en-US"/>
+              </w:rPr>
+              <w:t>Exit condition</w:t>
+            </w:r>
+          </w:p>
+        </w:tc>
+        <w:tc>
+          <w:tcPr>
+            <w:tcW w:w="5801" w:type="dxa"/>
+          </w:tcPr>
+          <w:p>
+            <w:pPr>
+              <w:spacing w:line="259" w:lineRule="auto"/>
+            </w:pPr>
+            <w:r>
+              <w:t xml:space="preserve">Il sistema notifica che è necessario riempire tutti i campi e permette il reinserimento </w:t>
+            </w:r>
+            <w:r>
+              <w:t>(UC 4.3, UC 2.5, UC 2.4)</w:t>
+            </w:r>
+          </w:p>
+        </w:tc>
+      </w:tr>
+    </w:tbl>
+    <w:p>
+      <w:pPr>
+        <w:pStyle w:val="Revisione"/>
+        <w:spacing w:after="160" w:line="259" w:lineRule="auto"/>
+        <w:rPr>
+          <w:rFonts w:asciiTheme="majorHAnsi" w:eastAsiaTheme="majorEastAsia" w:hAnsiTheme="majorHAnsi" w:cstheme="majorBidi"/>
+          <w:b/>
+          <w:bCs/>
+          <w:sz w:val="32"/>
+          <w:szCs w:val="32"/>
+        </w:rPr>
+      </w:pPr>
+    </w:p>
+    <w:tbl>
+      <w:tblPr>
+        <w:tblStyle w:val="Grigliatabella1"/>
+        <w:tblW w:w="0" w:type="auto"/>
+        <w:jc w:val="center"/>
+        <w:tblLook w:val="04A0" w:firstRow="1" w:lastRow="0" w:firstColumn="1" w:lastColumn="0" w:noHBand="0" w:noVBand="1"/>
+      </w:tblPr>
+      <w:tblGrid>
+        <w:gridCol w:w="3215"/>
+        <w:gridCol w:w="5801"/>
+      </w:tblGrid>
+      <w:tr>
+        <w:trPr>
+          <w:jc w:val="center"/>
+        </w:trPr>
+        <w:tc>
+          <w:tcPr>
+            <w:tcW w:w="3215" w:type="dxa"/>
+          </w:tcPr>
+          <w:p>
+            <w:pPr>
+              <w:rPr>
+                <w:b/>
+                <w:bCs/>
+                <w:i/>
+                <w:iCs/>
+                <w:lang w:val="en-US"/>
+              </w:rPr>
+            </w:pPr>
+            <w:r>
+              <w:rPr>
+                <w:b/>
+                <w:bCs/>
+                <w:i/>
+                <w:iCs/>
+                <w:lang w:val="en-US"/>
+              </w:rPr>
+              <w:t>Nome</w:t>
+            </w:r>
+          </w:p>
+        </w:tc>
+        <w:tc>
+          <w:tcPr>
+            <w:tcW w:w="5801" w:type="dxa"/>
+          </w:tcPr>
+          <w:p>
+            <w:pPr>
+              <w:jc w:val="center"/>
+            </w:pPr>
+            <w:proofErr w:type="spellStart"/>
+            <w:r>
+              <w:t>AlreadySegnalatedException</w:t>
+            </w:r>
+            <w:proofErr w:type="spellEnd"/>
+            <w:r>
+              <w:t xml:space="preserve"> – UC 5.6</w:t>
+            </w:r>
+          </w:p>
+        </w:tc>
+      </w:tr>
+      <w:tr>
+        <w:trPr>
+          <w:jc w:val="center"/>
+        </w:trPr>
+        <w:tc>
+          <w:tcPr>
+            <w:tcW w:w="3215" w:type="dxa"/>
+          </w:tcPr>
+          <w:p>
+            <w:pPr>
+              <w:rPr>
+                <w:b/>
+                <w:bCs/>
+                <w:i/>
+                <w:iCs/>
+                <w:lang w:val="en-US"/>
+              </w:rPr>
+            </w:pPr>
+            <w:r>
+              <w:rPr>
+                <w:b/>
+                <w:bCs/>
+                <w:i/>
+                <w:iCs/>
+                <w:lang w:val="en-US"/>
+              </w:rPr>
+              <w:t>Entry condition</w:t>
+            </w:r>
+          </w:p>
+        </w:tc>
+        <w:tc>
+          <w:tcPr>
+            <w:tcW w:w="5801" w:type="dxa"/>
+          </w:tcPr>
+          <w:p>
+            <w:pPr>
+              <w:spacing w:line="259" w:lineRule="auto"/>
+              <w:jc w:val="center"/>
+            </w:pPr>
+            <w:r>
+              <w:t>L’utente cerca di segnalare due o più volte una recensione che ha già segnalato (UC 3.8)</w:t>
+            </w:r>
+          </w:p>
+        </w:tc>
+      </w:tr>
+      <w:tr>
+        <w:trPr>
+          <w:jc w:val="center"/>
+        </w:trPr>
+        <w:tc>
+          <w:tcPr>
+            <w:tcW w:w="3215" w:type="dxa"/>
+          </w:tcPr>
+          <w:p>
+            <w:pPr>
+              <w:rPr>
+                <w:b/>
+                <w:bCs/>
+                <w:i/>
+                <w:iCs/>
+                <w:lang w:val="en-US"/>
+              </w:rPr>
+            </w:pPr>
+            <w:proofErr w:type="spellStart"/>
+            <w:r>
+              <w:rPr>
+                <w:b/>
+                <w:bCs/>
+                <w:i/>
+                <w:iCs/>
+                <w:lang w:val="en-US"/>
+              </w:rPr>
+              <w:t>Flusso</w:t>
+            </w:r>
+            <w:proofErr w:type="spellEnd"/>
+            <w:r>
+              <w:rPr>
+                <w:b/>
+                <w:bCs/>
+                <w:i/>
+                <w:iCs/>
+                <w:lang w:val="en-US"/>
+              </w:rPr>
+              <w:t xml:space="preserve"> di </w:t>
+            </w:r>
+            <w:proofErr w:type="spellStart"/>
+            <w:r>
+              <w:rPr>
+                <w:b/>
+                <w:bCs/>
+                <w:i/>
+                <w:iCs/>
+                <w:lang w:val="en-US"/>
+              </w:rPr>
+              <w:t>eventi</w:t>
+            </w:r>
+            <w:proofErr w:type="spellEnd"/>
+          </w:p>
+        </w:tc>
+        <w:tc>
+          <w:tcPr>
+            <w:tcW w:w="5801" w:type="dxa"/>
+          </w:tcPr>
+          <w:p>
+            <w:pPr>
+              <w:pStyle w:val="Paragrafoelenco"/>
+              <w:numPr>
+                <w:ilvl w:val="0"/>
+                <w:numId w:val="38"/>
+              </w:numPr>
+              <w:rPr>
+                <w:rFonts w:eastAsiaTheme="minorEastAsia"/>
+              </w:rPr>
+            </w:pPr>
+            <w:r>
+              <w:rPr>
+                <w:rFonts w:eastAsiaTheme="minorEastAsia"/>
+              </w:rPr>
+              <w:t>Il sistema mostra una notifica di errore</w:t>
+            </w:r>
+          </w:p>
+        </w:tc>
+      </w:tr>
+      <w:tr>
+        <w:trPr>
+          <w:jc w:val="center"/>
+        </w:trPr>
+        <w:tc>
+          <w:tcPr>
+            <w:tcW w:w="3215" w:type="dxa"/>
+          </w:tcPr>
+          <w:p>
+            <w:pPr>
+              <w:rPr>
+                <w:b/>
+                <w:bCs/>
+                <w:i/>
+                <w:iCs/>
+                <w:lang w:val="en-US"/>
+              </w:rPr>
+            </w:pPr>
+            <w:r>
+              <w:rPr>
+                <w:b/>
+                <w:bCs/>
+                <w:i/>
+                <w:iCs/>
+                <w:lang w:val="en-US"/>
+              </w:rPr>
+              <w:t>Exit condition</w:t>
+            </w:r>
+          </w:p>
+        </w:tc>
+        <w:tc>
+          <w:tcPr>
+            <w:tcW w:w="5801" w:type="dxa"/>
+          </w:tcPr>
+          <w:p>
+            <w:pPr>
+              <w:spacing w:line="259" w:lineRule="auto"/>
+              <w:jc w:val="center"/>
+            </w:pPr>
+            <w:r>
+              <w:t xml:space="preserve">Il sistema notifica: “recensione già segnalata” </w:t>
+            </w:r>
+            <w:r>
+              <w:t>(UC 3.8)</w:t>
+            </w:r>
+          </w:p>
+        </w:tc>
+      </w:tr>
+    </w:tbl>
+    <w:p>
+      <w:pPr>
+        <w:pStyle w:val="Revisione"/>
+        <w:spacing w:after="160" w:line="259" w:lineRule="auto"/>
+        <w:rPr>
+          <w:rFonts w:asciiTheme="majorHAnsi" w:eastAsiaTheme="majorEastAsia" w:hAnsiTheme="majorHAnsi" w:cstheme="majorBidi"/>
+          <w:b/>
+          <w:bCs/>
+          <w:sz w:val="32"/>
+          <w:szCs w:val="32"/>
+        </w:rPr>
+      </w:pPr>
+    </w:p>
+    <w:tbl>
+      <w:tblPr>
+        <w:tblStyle w:val="Grigliatabella1"/>
+        <w:tblW w:w="0" w:type="auto"/>
+        <w:jc w:val="center"/>
+        <w:tblLook w:val="04A0" w:firstRow="1" w:lastRow="0" w:firstColumn="1" w:lastColumn="0" w:noHBand="0" w:noVBand="1"/>
+      </w:tblPr>
+      <w:tblGrid>
+        <w:gridCol w:w="3215"/>
+        <w:gridCol w:w="5801"/>
+      </w:tblGrid>
+      <w:tr>
+        <w:trPr>
+          <w:jc w:val="center"/>
+        </w:trPr>
+        <w:tc>
+          <w:tcPr>
+            <w:tcW w:w="3215" w:type="dxa"/>
+          </w:tcPr>
+          <w:p>
+            <w:pPr>
+              <w:rPr>
+                <w:b/>
+                <w:bCs/>
+                <w:i/>
+                <w:iCs/>
+                <w:lang w:val="en-US"/>
+              </w:rPr>
+            </w:pPr>
+            <w:bookmarkStart w:id="5" w:name="_Hlk54255190"/>
+            <w:r>
+              <w:rPr>
+                <w:b/>
+                <w:bCs/>
+                <w:i/>
+                <w:iCs/>
+                <w:lang w:val="en-US"/>
+              </w:rPr>
+              <w:t>Nome</w:t>
+            </w:r>
+          </w:p>
+        </w:tc>
+        <w:tc>
+          <w:tcPr>
+            <w:tcW w:w="5801" w:type="dxa"/>
+          </w:tcPr>
+          <w:p>
+            <w:pPr>
+              <w:jc w:val="center"/>
+            </w:pPr>
+            <w:proofErr w:type="spellStart"/>
+            <w:r>
+              <w:t>AlreadyInException</w:t>
+            </w:r>
+            <w:proofErr w:type="spellEnd"/>
+            <w:r>
+              <w:t xml:space="preserve"> – UC 5.7</w:t>
+            </w:r>
+          </w:p>
+        </w:tc>
+      </w:tr>
+      <w:tr>
+        <w:trPr>
+          <w:jc w:val="center"/>
+        </w:trPr>
+        <w:tc>
+          <w:tcPr>
+            <w:tcW w:w="3215" w:type="dxa"/>
+          </w:tcPr>
+          <w:p>
+            <w:pPr>
+              <w:rPr>
+                <w:b/>
+                <w:bCs/>
+                <w:i/>
+                <w:iCs/>
+                <w:lang w:val="en-US"/>
+              </w:rPr>
+            </w:pPr>
+            <w:r>
+              <w:rPr>
+                <w:b/>
+                <w:bCs/>
+                <w:i/>
+                <w:iCs/>
+                <w:lang w:val="en-US"/>
+              </w:rPr>
+              <w:t>Entry condition</w:t>
+            </w:r>
+          </w:p>
+        </w:tc>
+        <w:tc>
+          <w:tcPr>
+            <w:tcW w:w="5801" w:type="dxa"/>
+          </w:tcPr>
+          <w:p>
+            <w:pPr>
+              <w:spacing w:line="259" w:lineRule="auto"/>
+              <w:jc w:val="center"/>
+            </w:pPr>
+            <w:r>
+              <w:t>Il responsabile del catalogo inserisce un elemento già presente (UC 4.4, UC 4.1)</w:t>
+            </w:r>
+          </w:p>
+        </w:tc>
+      </w:tr>
+      <w:tr>
+        <w:trPr>
+          <w:jc w:val="center"/>
+        </w:trPr>
+        <w:tc>
+          <w:tcPr>
+            <w:tcW w:w="3215" w:type="dxa"/>
+          </w:tcPr>
+          <w:p>
+            <w:pPr>
+              <w:rPr>
+                <w:b/>
+                <w:bCs/>
+                <w:i/>
+                <w:iCs/>
+                <w:lang w:val="en-US"/>
+              </w:rPr>
+            </w:pPr>
+            <w:proofErr w:type="spellStart"/>
+            <w:r>
+              <w:rPr>
+                <w:b/>
+                <w:bCs/>
+                <w:i/>
+                <w:iCs/>
+                <w:lang w:val="en-US"/>
+              </w:rPr>
+              <w:t>Flusso</w:t>
+            </w:r>
+            <w:proofErr w:type="spellEnd"/>
+            <w:r>
+              <w:rPr>
+                <w:b/>
+                <w:bCs/>
+                <w:i/>
+                <w:iCs/>
+                <w:lang w:val="en-US"/>
+              </w:rPr>
+              <w:t xml:space="preserve"> di </w:t>
+            </w:r>
+            <w:proofErr w:type="spellStart"/>
+            <w:r>
+              <w:rPr>
+                <w:b/>
+                <w:bCs/>
+                <w:i/>
+                <w:iCs/>
+                <w:lang w:val="en-US"/>
+              </w:rPr>
+              <w:t>eventi</w:t>
+            </w:r>
+            <w:proofErr w:type="spellEnd"/>
+          </w:p>
+        </w:tc>
+        <w:tc>
+          <w:tcPr>
+            <w:tcW w:w="5801" w:type="dxa"/>
+          </w:tcPr>
+          <w:p>
+            <w:pPr>
+              <w:pStyle w:val="Paragrafoelenco"/>
+              <w:numPr>
+                <w:ilvl w:val="0"/>
+                <w:numId w:val="36"/>
+              </w:numPr>
+              <w:rPr>
+                <w:rFonts w:eastAsiaTheme="minorEastAsia"/>
+              </w:rPr>
+            </w:pPr>
+            <w:r>
+              <w:rPr>
+                <w:rFonts w:eastAsiaTheme="minorEastAsia"/>
+              </w:rPr>
+              <w:t>Il sistema mostra una notifica di errore</w:t>
+            </w:r>
+          </w:p>
+        </w:tc>
+      </w:tr>
+      <w:tr>
+        <w:trPr>
+          <w:jc w:val="center"/>
+        </w:trPr>
+        <w:tc>
+          <w:tcPr>
+            <w:tcW w:w="3215" w:type="dxa"/>
+          </w:tcPr>
+          <w:p>
+            <w:pPr>
+              <w:rPr>
+                <w:b/>
+                <w:bCs/>
+                <w:i/>
+                <w:iCs/>
+                <w:lang w:val="en-US"/>
+              </w:rPr>
+            </w:pPr>
+            <w:r>
+              <w:rPr>
+                <w:b/>
+                <w:bCs/>
+                <w:i/>
+                <w:iCs/>
+                <w:lang w:val="en-US"/>
+              </w:rPr>
+              <w:t>Exit condition</w:t>
+            </w:r>
+          </w:p>
+        </w:tc>
+        <w:tc>
+          <w:tcPr>
+            <w:tcW w:w="5801" w:type="dxa"/>
+          </w:tcPr>
+          <w:p>
+            <w:pPr>
+              <w:spacing w:line="259" w:lineRule="auto"/>
+              <w:jc w:val="center"/>
+            </w:pPr>
+            <w:r>
+              <w:t>Il sistema notifica l’errore: “cast già inserito” o “film/serie tv già inserito” e permette di ripetere l’operazione (UC 4.4, UC 4.1)</w:t>
+            </w:r>
+          </w:p>
+        </w:tc>
+      </w:tr>
+      <w:bookmarkEnd w:id="5"/>
     </w:tbl>
     <w:p>
       <w:pPr>
@@ -21656,7 +23740,6 @@
   <w:style w:type="character" w:default="1" w:styleId="Carpredefinitoparagrafo">
     <w:name w:val="Default Paragraph Font"/>
     <w:uiPriority w:val="1"/>
-    <w:semiHidden/>
     <w:unhideWhenUsed/>
   </w:style>
   <w:style w:type="table" w:default="1" w:styleId="Tabellanormale">

</xml_diff>